<commit_message>
Update Caso de Estudio Neuron Formato arc42.docx
</commit_message>
<xml_diff>
--- a/Caso de Estudio Neuron Formato arc42.docx
+++ b/Caso de Estudio Neuron Formato arc42.docx
@@ -1,14 +1,18 @@
 
 <file path=word/document.xml><?xml version="1.0" encoding="utf-8"?>
-<w:document xmlns:wpc="http://schemas.microsoft.com/office/word/2010/wordprocessingCanvas" xmlns:cx="http://schemas.microsoft.com/office/drawing/2014/chartex" xmlns:cx1="http://schemas.microsoft.com/office/drawing/2015/9/8/chartex" xmlns:cx2="http://schemas.microsoft.com/office/drawing/2015/10/21/chartex" xmlns:cx3="http://schemas.microsoft.com/office/drawing/2016/5/9/chartex" xmlns:cx4="http://schemas.microsoft.com/office/drawing/2016/5/10/chartex" xmlns:cx5="http://schemas.microsoft.com/office/drawing/2016/5/11/chartex" xmlns:cx6="http://schemas.microsoft.com/office/drawing/2016/5/12/chartex" xmlns:cx7="http://schemas.microsoft.com/office/drawing/2016/5/13/chartex" xmlns:cx8="http://schemas.microsoft.com/office/drawing/2016/5/14/chartex" xmlns:mc="http://schemas.openxmlformats.org/markup-compatibility/2006" xmlns:aink="http://schemas.microsoft.com/office/drawing/2016/ink" xmlns:am3d="http://schemas.microsoft.com/office/drawing/2017/model3d" xmlns:o="urn:schemas-microsoft-com:office:office" xmlns:r="http://schemas.openxmlformats.org/officeDocument/2006/relationships" xmlns:m="http://schemas.openxmlformats.org/officeDocument/2006/math" xmlns:v="urn:schemas-microsoft-com:vml" xmlns:wp14="http://schemas.microsoft.com/office/word/2010/wordprocessingDrawing" xmlns:wp="http://schemas.openxmlformats.org/drawingml/2006/wordprocessingDrawing" xmlns:w10="urn:schemas-microsoft-com:office:word" xmlns:w="http://schemas.openxmlformats.org/wordprocessingml/2006/main" xmlns:w14="http://schemas.microsoft.com/office/word/2010/wordml" xmlns:w15="http://schemas.microsoft.com/office/word/2012/wordml" xmlns:w16cid="http://schemas.microsoft.com/office/word/2016/wordml/cid" xmlns:w16se="http://schemas.microsoft.com/office/word/2015/wordml/symex" xmlns:wpg="http://schemas.microsoft.com/office/word/2010/wordprocessingGroup" xmlns:wpi="http://schemas.microsoft.com/office/word/2010/wordprocessingInk" xmlns:wne="http://schemas.microsoft.com/office/word/2006/wordml" xmlns:wps="http://schemas.microsoft.com/office/word/2010/wordprocessingShape" mc:Ignorable="w14 w15 w16se w16cid wp14">
+<w:document xmlns:wpc="http://schemas.microsoft.com/office/word/2010/wordprocessingCanvas" xmlns:cx="http://schemas.microsoft.com/office/drawing/2014/chartex" xmlns:cx1="http://schemas.microsoft.com/office/drawing/2015/9/8/chartex" xmlns:mc="http://schemas.openxmlformats.org/markup-compatibility/2006" xmlns:o="urn:schemas-microsoft-com:office:office" xmlns:r="http://schemas.openxmlformats.org/officeDocument/2006/relationships" xmlns:m="http://schemas.openxmlformats.org/officeDocument/2006/math" xmlns:v="urn:schemas-microsoft-com:vml" xmlns:wp14="http://schemas.microsoft.com/office/word/2010/wordprocessingDrawing" xmlns:wp="http://schemas.openxmlformats.org/drawingml/2006/wordprocessingDrawing" xmlns:w10="urn:schemas-microsoft-com:office:word" xmlns:w="http://schemas.openxmlformats.org/wordprocessingml/2006/main" xmlns:w14="http://schemas.microsoft.com/office/word/2010/wordml" xmlns:w15="http://schemas.microsoft.com/office/word/2012/wordml" xmlns:w16se="http://schemas.microsoft.com/office/word/2015/wordml/symex" xmlns:wpg="http://schemas.microsoft.com/office/word/2010/wordprocessingGroup" xmlns:wpi="http://schemas.microsoft.com/office/word/2010/wordprocessingInk" xmlns:wne="http://schemas.microsoft.com/office/word/2006/wordml" xmlns:wps="http://schemas.microsoft.com/office/word/2010/wordprocessingShape" mc:Ignorable="w14 w15 w16se wp14">
   <w:body>
     <w:p>
       <w:pPr>
         <w:pStyle w:val="Ttulo"/>
+        <w:rPr>
+          <w:lang w:val="en-US"/>
+        </w:rPr>
       </w:pPr>
       <w:r>
         <w:rPr>
           <w:noProof/>
+          <w:lang w:val="en-US"/>
         </w:rPr>
         <w:drawing>
           <wp:inline distT="0" distB="0" distL="0" distR="0" wp14:anchorId="7320F47A" wp14:editId="524FE39B">
@@ -53,6 +57,9 @@
         </w:drawing>
       </w:r>
       <w:r>
+        <w:rPr>
+          <w:lang w:val="en-US"/>
+        </w:rPr>
         <w:t xml:space="preserve"> Template</w:t>
       </w:r>
     </w:p>
@@ -67,15 +74,22 @@
     <w:p>
       <w:pPr>
         <w:pStyle w:val="Ttulo1"/>
+        <w:rPr>
+          <w:lang w:val="en-US"/>
+        </w:rPr>
       </w:pPr>
     </w:p>
     <w:p>
       <w:pPr>
         <w:pStyle w:val="FirstParagraph"/>
+        <w:rPr>
+          <w:lang w:val="en-US"/>
+        </w:rPr>
       </w:pPr>
       <w:r>
         <w:rPr>
           <w:b/>
+          <w:lang w:val="en-US"/>
         </w:rPr>
         <w:t>About arc42</w:t>
       </w:r>
@@ -83,52 +97,86 @@
     <w:p>
       <w:pPr>
         <w:pStyle w:val="Textoindependiente"/>
-      </w:pPr>
-      <w:r>
+        <w:rPr>
+          <w:lang w:val="en-US"/>
+        </w:rPr>
+      </w:pPr>
+      <w:r>
+        <w:rPr>
+          <w:lang w:val="en-US"/>
+        </w:rPr>
         <w:t>arc42, the Template for documentation of software and system architecture.</w:t>
       </w:r>
     </w:p>
     <w:p>
       <w:pPr>
         <w:pStyle w:val="Textoindependiente"/>
-      </w:pPr>
-      <w:r>
+        <w:rPr>
+          <w:lang w:val="en-US"/>
+        </w:rPr>
+      </w:pPr>
+      <w:r>
+        <w:rPr>
+          <w:lang w:val="en-US"/>
+        </w:rPr>
         <w:t>By Dr. Gernot Starke, Dr. Peter Hruschka and contributors.</w:t>
       </w:r>
     </w:p>
     <w:p>
       <w:pPr>
         <w:pStyle w:val="Textoindependiente"/>
-      </w:pPr>
-      <w:r>
+        <w:rPr>
+          <w:lang w:val="en-US"/>
+        </w:rPr>
+      </w:pPr>
+      <w:r>
+        <w:rPr>
+          <w:lang w:val="en-US"/>
+        </w:rPr>
         <w:t>Template Revision: 7.0 EN (based on asciidoc), January 2017</w:t>
       </w:r>
     </w:p>
     <w:p>
       <w:pPr>
         <w:pStyle w:val="Textoindependiente"/>
-      </w:pPr>
-      <w:r>
+        <w:rPr>
+          <w:lang w:val="en-US"/>
+        </w:rPr>
+      </w:pPr>
+      <w:r>
+        <w:rPr>
+          <w:lang w:val="en-US"/>
+        </w:rPr>
         <w:t xml:space="preserve">© We acknowledge that this document uses material from the arc 42 architecture template, </w:t>
       </w:r>
       <w:hyperlink r:id="rId11">
         <w:r>
           <w:rPr>
             <w:rStyle w:val="Hipervnculo"/>
+            <w:lang w:val="en-US"/>
           </w:rPr>
           <w:t>http://www.arc42.de</w:t>
         </w:r>
       </w:hyperlink>
       <w:r>
+        <w:rPr>
+          <w:lang w:val="en-US"/>
+        </w:rPr>
         <w:t>. Created by Dr. Peter Hruschka &amp; Dr. Gernot Starke.</w:t>
       </w:r>
     </w:p>
     <w:p>
       <w:pPr>
         <w:pStyle w:val="Ttulo1"/>
+        <w:rPr>
+          <w:lang w:val="en-US"/>
+        </w:rPr>
       </w:pPr>
       <w:bookmarkStart w:id="0" w:name="section-introduction-and-goals"/>
       <w:r>
+        <w:rPr>
+          <w:lang w:val="en-US"/>
+        </w:rPr>
         <w:t>Introduction and Goals</w:t>
       </w:r>
       <w:bookmarkEnd w:id="0"/>
@@ -634,9 +682,9 @@
         <w:tblLook w:val="07E0" w:firstRow="1" w:lastRow="1" w:firstColumn="1" w:lastColumn="1" w:noHBand="1" w:noVBand="1"/>
       </w:tblPr>
       <w:tblGrid>
-        <w:gridCol w:w="2191"/>
-        <w:gridCol w:w="5119"/>
-        <w:gridCol w:w="1744"/>
+        <w:gridCol w:w="2203"/>
+        <w:gridCol w:w="5103"/>
+        <w:gridCol w:w="1748"/>
       </w:tblGrid>
       <w:tr>
         <w:tc>
@@ -798,10 +846,16 @@
           </w:p>
           <w:p>
             <w:r>
-              <w:t>Planificar,ejecutar  y controlar un proyecto</w:t>
+              <w:t>Planificar,</w:t>
+            </w:r>
+            <w:r>
+              <w:t xml:space="preserve"> </w:t>
             </w:r>
             <w:bookmarkStart w:id="4" w:name="_GoBack"/>
             <w:bookmarkEnd w:id="4"/>
+            <w:r>
+              <w:t>ejecutar  y controlar un proyecto</w:t>
+            </w:r>
           </w:p>
           <w:p/>
         </w:tc>
@@ -862,6 +916,9 @@
       </w:pPr>
       <w:bookmarkStart w:id="6" w:name="section-system-scope-and-context"/>
       <w:r>
+        <w:rPr>
+          <w:lang w:val="en-US"/>
+        </w:rPr>
         <w:t>System Scope and Context</w:t>
       </w:r>
       <w:bookmarkEnd w:id="6"/>
@@ -869,9 +926,15 @@
     <w:p>
       <w:pPr>
         <w:pStyle w:val="Ttulo2"/>
+        <w:rPr>
+          <w:lang w:val="en-US"/>
+        </w:rPr>
       </w:pPr>
       <w:bookmarkStart w:id="7" w:name="_business_context"/>
       <w:r>
+        <w:rPr>
+          <w:lang w:val="en-US"/>
+        </w:rPr>
         <w:t>Business Context</w:t>
       </w:r>
       <w:bookmarkEnd w:id="7"/>
@@ -879,10 +942,14 @@
     <w:p>
       <w:pPr>
         <w:pStyle w:val="FirstParagraph"/>
+        <w:rPr>
+          <w:lang w:val="en-US"/>
+        </w:rPr>
       </w:pPr>
       <w:r>
         <w:rPr>
           <w:b/>
+          <w:lang w:val="en-US"/>
         </w:rPr>
         <w:t>&lt;Diagram or Table&gt;</w:t>
       </w:r>
@@ -890,10 +957,14 @@
     <w:p>
       <w:pPr>
         <w:pStyle w:val="Textoindependiente"/>
+        <w:rPr>
+          <w:lang w:val="en-US"/>
+        </w:rPr>
       </w:pPr>
       <w:r>
         <w:rPr>
           <w:b/>
+          <w:lang w:val="en-US"/>
         </w:rPr>
         <w:t>&lt;optionally: Explanation of external domain interfaces&gt;</w:t>
       </w:r>
@@ -901,9 +972,15 @@
     <w:p>
       <w:pPr>
         <w:pStyle w:val="Ttulo2"/>
+        <w:rPr>
+          <w:lang w:val="en-US"/>
+        </w:rPr>
       </w:pPr>
       <w:bookmarkStart w:id="8" w:name="_technical_context"/>
       <w:r>
+        <w:rPr>
+          <w:lang w:val="en-US"/>
+        </w:rPr>
         <w:t>Technical Context</w:t>
       </w:r>
       <w:bookmarkEnd w:id="8"/>
@@ -911,10 +988,14 @@
     <w:p>
       <w:pPr>
         <w:pStyle w:val="FirstParagraph"/>
+        <w:rPr>
+          <w:lang w:val="en-US"/>
+        </w:rPr>
       </w:pPr>
       <w:r>
         <w:rPr>
           <w:b/>
+          <w:lang w:val="en-US"/>
         </w:rPr>
         <w:t>&lt;Diagram or Table&gt;</w:t>
       </w:r>
@@ -922,10 +1003,14 @@
     <w:p>
       <w:pPr>
         <w:pStyle w:val="Textoindependiente"/>
+        <w:rPr>
+          <w:lang w:val="en-US"/>
+        </w:rPr>
       </w:pPr>
       <w:r>
         <w:rPr>
           <w:b/>
+          <w:lang w:val="en-US"/>
         </w:rPr>
         <w:t>&lt;optionally: Explanation of technical interfaces&gt;</w:t>
       </w:r>
@@ -933,10 +1018,14 @@
     <w:p>
       <w:pPr>
         <w:pStyle w:val="Textoindependiente"/>
+        <w:rPr>
+          <w:lang w:val="en-US"/>
+        </w:rPr>
       </w:pPr>
       <w:r>
         <w:rPr>
           <w:b/>
+          <w:lang w:val="en-US"/>
         </w:rPr>
         <w:t>&lt;Mapping Input/Output to Channels&gt;</w:t>
       </w:r>
@@ -944,9 +1033,15 @@
     <w:p>
       <w:pPr>
         <w:pStyle w:val="Ttulo1"/>
+        <w:rPr>
+          <w:lang w:val="en-US"/>
+        </w:rPr>
       </w:pPr>
       <w:bookmarkStart w:id="9" w:name="section-solution-strategy"/>
       <w:r>
+        <w:rPr>
+          <w:lang w:val="en-US"/>
+        </w:rPr>
         <w:lastRenderedPageBreak/>
         <w:t>Solution Strategy</w:t>
       </w:r>
@@ -955,9 +1050,15 @@
     <w:p>
       <w:pPr>
         <w:pStyle w:val="Ttulo1"/>
+        <w:rPr>
+          <w:lang w:val="en-US"/>
+        </w:rPr>
       </w:pPr>
       <w:bookmarkStart w:id="10" w:name="section-building-block-view"/>
       <w:r>
+        <w:rPr>
+          <w:lang w:val="en-US"/>
+        </w:rPr>
         <w:t>Building Block View</w:t>
       </w:r>
       <w:bookmarkEnd w:id="10"/>
@@ -965,9 +1066,15 @@
     <w:p>
       <w:pPr>
         <w:pStyle w:val="Ttulo2"/>
+        <w:rPr>
+          <w:lang w:val="en-US"/>
+        </w:rPr>
       </w:pPr>
       <w:bookmarkStart w:id="11" w:name="_whitebox_overall_system"/>
       <w:r>
+        <w:rPr>
+          <w:lang w:val="en-US"/>
+        </w:rPr>
         <w:t>Whitebox Overall System</w:t>
       </w:r>
       <w:bookmarkEnd w:id="11"/>
@@ -975,11 +1082,15 @@
     <w:p>
       <w:pPr>
         <w:pStyle w:val="FirstParagraph"/>
+        <w:rPr>
+          <w:lang w:val="en-US"/>
+        </w:rPr>
       </w:pPr>
       <w:r>
         <w:rPr>
           <w:b/>
           <w:i/>
+          <w:lang w:val="en-US"/>
         </w:rPr>
         <w:t>&lt;Overview Diagram&gt;</w:t>
       </w:r>
@@ -987,18 +1098,28 @@
     <w:p>
       <w:pPr>
         <w:pStyle w:val="DefinitionTerm"/>
-      </w:pPr>
-      <w:r>
+        <w:rPr>
+          <w:lang w:val="en-US"/>
+        </w:rPr>
+      </w:pPr>
+      <w:r>
+        <w:rPr>
+          <w:lang w:val="en-US"/>
+        </w:rPr>
         <w:t>Motivation</w:t>
       </w:r>
     </w:p>
     <w:p>
       <w:pPr>
         <w:pStyle w:val="Definition"/>
+        <w:rPr>
+          <w:lang w:val="en-US"/>
+        </w:rPr>
       </w:pPr>
       <w:r>
         <w:rPr>
           <w:i/>
+          <w:lang w:val="en-US"/>
         </w:rPr>
         <w:t>&lt;text explanation&gt;</w:t>
       </w:r>
@@ -1006,18 +1127,28 @@
     <w:p>
       <w:pPr>
         <w:pStyle w:val="DefinitionTerm"/>
-      </w:pPr>
-      <w:r>
+        <w:rPr>
+          <w:lang w:val="en-US"/>
+        </w:rPr>
+      </w:pPr>
+      <w:r>
+        <w:rPr>
+          <w:lang w:val="en-US"/>
+        </w:rPr>
         <w:t>Contained Building Blocks</w:t>
       </w:r>
     </w:p>
     <w:p>
       <w:pPr>
         <w:pStyle w:val="Definition"/>
+        <w:rPr>
+          <w:lang w:val="en-US"/>
+        </w:rPr>
       </w:pPr>
       <w:r>
         <w:rPr>
           <w:i/>
+          <w:lang w:val="en-US"/>
         </w:rPr>
         <w:t>&lt;Description of contained building block (black boxes)&gt;</w:t>
       </w:r>
@@ -1025,18 +1156,28 @@
     <w:p>
       <w:pPr>
         <w:pStyle w:val="DefinitionTerm"/>
-      </w:pPr>
-      <w:r>
+        <w:rPr>
+          <w:lang w:val="en-US"/>
+        </w:rPr>
+      </w:pPr>
+      <w:r>
+        <w:rPr>
+          <w:lang w:val="en-US"/>
+        </w:rPr>
         <w:t>Important Interfaces</w:t>
       </w:r>
     </w:p>
     <w:p>
       <w:pPr>
         <w:pStyle w:val="Definition"/>
+        <w:rPr>
+          <w:lang w:val="en-US"/>
+        </w:rPr>
       </w:pPr>
       <w:r>
         <w:rPr>
           <w:i/>
+          <w:lang w:val="en-US"/>
         </w:rPr>
         <w:t>&lt;Description of important interfaces&gt;</w:t>
       </w:r>
@@ -1044,9 +1185,15 @@
     <w:p>
       <w:pPr>
         <w:pStyle w:val="Ttulo3"/>
+        <w:rPr>
+          <w:lang w:val="en-US"/>
+        </w:rPr>
       </w:pPr>
       <w:bookmarkStart w:id="12" w:name="__name_black_box_1"/>
       <w:r>
+        <w:rPr>
+          <w:lang w:val="en-US"/>
+        </w:rPr>
         <w:t>&lt;Name black box 1&gt;</w:t>
       </w:r>
       <w:bookmarkEnd w:id="12"/>
@@ -1054,10 +1201,14 @@
     <w:p>
       <w:pPr>
         <w:pStyle w:val="FirstParagraph"/>
+        <w:rPr>
+          <w:lang w:val="en-US"/>
+        </w:rPr>
       </w:pPr>
       <w:r>
         <w:rPr>
           <w:i/>
+          <w:lang w:val="en-US"/>
         </w:rPr>
         <w:t>&lt;Purpose/Responsibility&gt;</w:t>
       </w:r>
@@ -1065,10 +1216,14 @@
     <w:p>
       <w:pPr>
         <w:pStyle w:val="Textoindependiente"/>
+        <w:rPr>
+          <w:lang w:val="en-US"/>
+        </w:rPr>
       </w:pPr>
       <w:r>
         <w:rPr>
           <w:i/>
+          <w:lang w:val="en-US"/>
         </w:rPr>
         <w:t>&lt;Interface(s)&gt;</w:t>
       </w:r>
@@ -1076,10 +1231,14 @@
     <w:p>
       <w:pPr>
         <w:pStyle w:val="Textoindependiente"/>
+        <w:rPr>
+          <w:lang w:val="en-US"/>
+        </w:rPr>
       </w:pPr>
       <w:r>
         <w:rPr>
           <w:i/>
+          <w:lang w:val="en-US"/>
         </w:rPr>
         <w:t>&lt;(Optional) Quality/Performance Characteristics&gt;</w:t>
       </w:r>
@@ -1087,10 +1246,14 @@
     <w:p>
       <w:pPr>
         <w:pStyle w:val="Textoindependiente"/>
+        <w:rPr>
+          <w:lang w:val="en-US"/>
+        </w:rPr>
       </w:pPr>
       <w:r>
         <w:rPr>
           <w:i/>
+          <w:lang w:val="en-US"/>
         </w:rPr>
         <w:t>&lt;(Optional) Directory/File Location&gt;</w:t>
       </w:r>
@@ -1098,10 +1261,14 @@
     <w:p>
       <w:pPr>
         <w:pStyle w:val="Textoindependiente"/>
+        <w:rPr>
+          <w:lang w:val="en-US"/>
+        </w:rPr>
       </w:pPr>
       <w:r>
         <w:rPr>
           <w:i/>
+          <w:lang w:val="en-US"/>
         </w:rPr>
         <w:t>&lt;(Optional) Fulfilled Requirements&gt;</w:t>
       </w:r>
@@ -1109,10 +1276,14 @@
     <w:p>
       <w:pPr>
         <w:pStyle w:val="Textoindependiente"/>
+        <w:rPr>
+          <w:lang w:val="en-US"/>
+        </w:rPr>
       </w:pPr>
       <w:r>
         <w:rPr>
           <w:i/>
+          <w:lang w:val="en-US"/>
         </w:rPr>
         <w:t>&lt;(optional) Open Issues/Problems/Risks&gt;</w:t>
       </w:r>
@@ -1120,9 +1291,15 @@
     <w:p>
       <w:pPr>
         <w:pStyle w:val="Ttulo3"/>
+        <w:rPr>
+          <w:lang w:val="en-US"/>
+        </w:rPr>
       </w:pPr>
       <w:bookmarkStart w:id="13" w:name="__name_black_box_2"/>
       <w:r>
+        <w:rPr>
+          <w:lang w:val="en-US"/>
+        </w:rPr>
         <w:t>&lt;Name black box 2&gt;</w:t>
       </w:r>
       <w:bookmarkEnd w:id="13"/>
@@ -1130,10 +1307,14 @@
     <w:p>
       <w:pPr>
         <w:pStyle w:val="FirstParagraph"/>
+        <w:rPr>
+          <w:lang w:val="en-US"/>
+        </w:rPr>
       </w:pPr>
       <w:r>
         <w:rPr>
           <w:i/>
+          <w:lang w:val="en-US"/>
         </w:rPr>
         <w:t>&lt;black box template&gt;</w:t>
       </w:r>
@@ -1141,9 +1322,15 @@
     <w:p>
       <w:pPr>
         <w:pStyle w:val="Ttulo3"/>
+        <w:rPr>
+          <w:lang w:val="en-US"/>
+        </w:rPr>
       </w:pPr>
       <w:bookmarkStart w:id="14" w:name="__name_black_box_n"/>
       <w:r>
+        <w:rPr>
+          <w:lang w:val="en-US"/>
+        </w:rPr>
         <w:t>&lt;Name black box n&gt;</w:t>
       </w:r>
       <w:bookmarkEnd w:id="14"/>
@@ -1151,10 +1338,14 @@
     <w:p>
       <w:pPr>
         <w:pStyle w:val="FirstParagraph"/>
+        <w:rPr>
+          <w:lang w:val="en-US"/>
+        </w:rPr>
       </w:pPr>
       <w:r>
         <w:rPr>
           <w:i/>
+          <w:lang w:val="en-US"/>
         </w:rPr>
         <w:t>&lt;black box template&gt;</w:t>
       </w:r>
@@ -1162,9 +1353,15 @@
     <w:p>
       <w:pPr>
         <w:pStyle w:val="Ttulo3"/>
+        <w:rPr>
+          <w:lang w:val="en-US"/>
+        </w:rPr>
       </w:pPr>
       <w:bookmarkStart w:id="15" w:name="__name_interface_1"/>
       <w:r>
+        <w:rPr>
+          <w:lang w:val="en-US"/>
+        </w:rPr>
         <w:t>&lt;Name interface 1&gt;</w:t>
       </w:r>
       <w:bookmarkEnd w:id="15"/>
@@ -1172,17 +1369,29 @@
     <w:p>
       <w:pPr>
         <w:pStyle w:val="FirstParagraph"/>
-      </w:pPr>
-      <w:r>
+        <w:rPr>
+          <w:lang w:val="en-US"/>
+        </w:rPr>
+      </w:pPr>
+      <w:r>
+        <w:rPr>
+          <w:lang w:val="en-US"/>
+        </w:rPr>
         <w:t>…</w:t>
       </w:r>
     </w:p>
     <w:p>
       <w:pPr>
         <w:pStyle w:val="Ttulo3"/>
+        <w:rPr>
+          <w:lang w:val="en-US"/>
+        </w:rPr>
       </w:pPr>
       <w:bookmarkStart w:id="16" w:name="__name_interface_m"/>
       <w:r>
+        <w:rPr>
+          <w:lang w:val="en-US"/>
+        </w:rPr>
         <w:lastRenderedPageBreak/>
         <w:t>&lt;Name interface m&gt;</w:t>
       </w:r>
@@ -1191,9 +1400,15 @@
     <w:p>
       <w:pPr>
         <w:pStyle w:val="Ttulo2"/>
+        <w:rPr>
+          <w:lang w:val="en-US"/>
+        </w:rPr>
       </w:pPr>
       <w:bookmarkStart w:id="17" w:name="_level_2"/>
       <w:r>
+        <w:rPr>
+          <w:lang w:val="en-US"/>
+        </w:rPr>
         <w:t>Level 2</w:t>
       </w:r>
       <w:bookmarkEnd w:id="17"/>
@@ -1201,14 +1416,21 @@
     <w:p>
       <w:pPr>
         <w:pStyle w:val="Ttulo3"/>
+        <w:rPr>
+          <w:lang w:val="en-US"/>
+        </w:rPr>
       </w:pPr>
       <w:bookmarkStart w:id="18" w:name="_white_box_emphasis_building_block_1_emp"/>
       <w:r>
+        <w:rPr>
+          <w:lang w:val="en-US"/>
+        </w:rPr>
         <w:t xml:space="preserve">White Box </w:t>
       </w:r>
       <w:r>
         <w:rPr>
           <w:i/>
+          <w:lang w:val="en-US"/>
         </w:rPr>
         <w:t>&lt;building block 1&gt;</w:t>
       </w:r>
@@ -1217,10 +1439,14 @@
     <w:p>
       <w:pPr>
         <w:pStyle w:val="FirstParagraph"/>
+        <w:rPr>
+          <w:lang w:val="en-US"/>
+        </w:rPr>
       </w:pPr>
       <w:r>
         <w:rPr>
           <w:i/>
+          <w:lang w:val="en-US"/>
         </w:rPr>
         <w:t>&lt;white box template&gt;</w:t>
       </w:r>
@@ -1228,14 +1454,21 @@
     <w:p>
       <w:pPr>
         <w:pStyle w:val="Ttulo3"/>
+        <w:rPr>
+          <w:lang w:val="en-US"/>
+        </w:rPr>
       </w:pPr>
       <w:bookmarkStart w:id="19" w:name="_white_box_emphasis_building_block_2_emp"/>
       <w:r>
+        <w:rPr>
+          <w:lang w:val="en-US"/>
+        </w:rPr>
         <w:t xml:space="preserve">White Box </w:t>
       </w:r>
       <w:r>
         <w:rPr>
           <w:i/>
+          <w:lang w:val="en-US"/>
         </w:rPr>
         <w:t>&lt;building block 2&gt;</w:t>
       </w:r>
@@ -1244,10 +1477,14 @@
     <w:p>
       <w:pPr>
         <w:pStyle w:val="FirstParagraph"/>
+        <w:rPr>
+          <w:lang w:val="en-US"/>
+        </w:rPr>
       </w:pPr>
       <w:r>
         <w:rPr>
           <w:i/>
+          <w:lang w:val="en-US"/>
         </w:rPr>
         <w:t>&lt;white box template&gt;</w:t>
       </w:r>
@@ -1255,22 +1492,35 @@
     <w:p>
       <w:pPr>
         <w:pStyle w:val="Textoindependiente"/>
-      </w:pPr>
-      <w:r>
+        <w:rPr>
+          <w:lang w:val="en-US"/>
+        </w:rPr>
+      </w:pPr>
+      <w:r>
+        <w:rPr>
+          <w:lang w:val="en-US"/>
+        </w:rPr>
         <w:t>…</w:t>
       </w:r>
     </w:p>
     <w:p>
       <w:pPr>
         <w:pStyle w:val="Ttulo3"/>
+        <w:rPr>
+          <w:lang w:val="en-US"/>
+        </w:rPr>
       </w:pPr>
       <w:bookmarkStart w:id="20" w:name="_white_box_emphasis_building_block_m_emp"/>
       <w:r>
+        <w:rPr>
+          <w:lang w:val="en-US"/>
+        </w:rPr>
         <w:t xml:space="preserve">White Box </w:t>
       </w:r>
       <w:r>
         <w:rPr>
           <w:i/>
+          <w:lang w:val="en-US"/>
         </w:rPr>
         <w:t>&lt;building block m&gt;</w:t>
       </w:r>
@@ -1279,10 +1529,14 @@
     <w:p>
       <w:pPr>
         <w:pStyle w:val="FirstParagraph"/>
+        <w:rPr>
+          <w:lang w:val="en-US"/>
+        </w:rPr>
       </w:pPr>
       <w:r>
         <w:rPr>
           <w:i/>
+          <w:lang w:val="en-US"/>
         </w:rPr>
         <w:t>&lt;white box template&gt;</w:t>
       </w:r>
@@ -1290,9 +1544,15 @@
     <w:p>
       <w:pPr>
         <w:pStyle w:val="Ttulo2"/>
+        <w:rPr>
+          <w:lang w:val="en-US"/>
+        </w:rPr>
       </w:pPr>
       <w:bookmarkStart w:id="21" w:name="_level_3"/>
       <w:r>
+        <w:rPr>
+          <w:lang w:val="en-US"/>
+        </w:rPr>
         <w:t>Level 3</w:t>
       </w:r>
       <w:bookmarkEnd w:id="21"/>
@@ -1300,9 +1560,15 @@
     <w:p>
       <w:pPr>
         <w:pStyle w:val="Ttulo3"/>
+        <w:rPr>
+          <w:lang w:val="en-US"/>
+        </w:rPr>
       </w:pPr>
       <w:bookmarkStart w:id="22" w:name="_white_box_building_block_x_1"/>
       <w:r>
+        <w:rPr>
+          <w:lang w:val="en-US"/>
+        </w:rPr>
         <w:t>White Box &lt;_building block x.1_&gt;</w:t>
       </w:r>
       <w:bookmarkEnd w:id="22"/>
@@ -1310,10 +1576,14 @@
     <w:p>
       <w:pPr>
         <w:pStyle w:val="FirstParagraph"/>
+        <w:rPr>
+          <w:lang w:val="en-US"/>
+        </w:rPr>
       </w:pPr>
       <w:r>
         <w:rPr>
           <w:i/>
+          <w:lang w:val="en-US"/>
         </w:rPr>
         <w:t>&lt;white box template&gt;</w:t>
       </w:r>
@@ -1321,9 +1591,15 @@
     <w:p>
       <w:pPr>
         <w:pStyle w:val="Ttulo3"/>
+        <w:rPr>
+          <w:lang w:val="en-US"/>
+        </w:rPr>
       </w:pPr>
       <w:bookmarkStart w:id="23" w:name="_white_box_building_block_x_2"/>
       <w:r>
+        <w:rPr>
+          <w:lang w:val="en-US"/>
+        </w:rPr>
         <w:t>White Box &lt;_building block x.2_&gt;</w:t>
       </w:r>
       <w:bookmarkEnd w:id="23"/>
@@ -1331,10 +1607,14 @@
     <w:p>
       <w:pPr>
         <w:pStyle w:val="FirstParagraph"/>
+        <w:rPr>
+          <w:lang w:val="en-US"/>
+        </w:rPr>
       </w:pPr>
       <w:r>
         <w:rPr>
           <w:i/>
+          <w:lang w:val="en-US"/>
         </w:rPr>
         <w:t>&lt;white box template&gt;</w:t>
       </w:r>
@@ -1342,9 +1622,15 @@
     <w:p>
       <w:pPr>
         <w:pStyle w:val="Ttulo3"/>
+        <w:rPr>
+          <w:lang w:val="en-US"/>
+        </w:rPr>
       </w:pPr>
       <w:bookmarkStart w:id="24" w:name="_white_box_building_block_y_1"/>
       <w:r>
+        <w:rPr>
+          <w:lang w:val="en-US"/>
+        </w:rPr>
         <w:t>White Box &lt;_building block y.1_&gt;</w:t>
       </w:r>
       <w:bookmarkEnd w:id="24"/>
@@ -1352,10 +1638,14 @@
     <w:p>
       <w:pPr>
         <w:pStyle w:val="FirstParagraph"/>
+        <w:rPr>
+          <w:lang w:val="en-US"/>
+        </w:rPr>
       </w:pPr>
       <w:r>
         <w:rPr>
           <w:i/>
+          <w:lang w:val="en-US"/>
         </w:rPr>
         <w:t>&lt;white box template&gt;</w:t>
       </w:r>
@@ -1363,9 +1653,15 @@
     <w:p>
       <w:pPr>
         <w:pStyle w:val="Ttulo1"/>
+        <w:rPr>
+          <w:lang w:val="en-US"/>
+        </w:rPr>
       </w:pPr>
       <w:bookmarkStart w:id="25" w:name="section-runtime-view"/>
       <w:r>
+        <w:rPr>
+          <w:lang w:val="en-US"/>
+        </w:rPr>
         <w:t>Runtime View</w:t>
       </w:r>
       <w:bookmarkEnd w:id="25"/>
@@ -1373,9 +1669,15 @@
     <w:p>
       <w:pPr>
         <w:pStyle w:val="Ttulo2"/>
+        <w:rPr>
+          <w:lang w:val="en-US"/>
+        </w:rPr>
       </w:pPr>
       <w:bookmarkStart w:id="26" w:name="__runtime_scenario_1"/>
       <w:r>
+        <w:rPr>
+          <w:lang w:val="en-US"/>
+        </w:rPr>
         <w:t>&lt;Runtime Scenario 1&gt;</w:t>
       </w:r>
       <w:bookmarkEnd w:id="26"/>
@@ -1386,10 +1688,14 @@
           <w:ilvl w:val="0"/>
           <w:numId w:val="3"/>
         </w:numPr>
+        <w:rPr>
+          <w:lang w:val="en-US"/>
+        </w:rPr>
       </w:pPr>
       <w:r>
         <w:rPr>
           <w:i/>
+          <w:lang w:val="en-US"/>
         </w:rPr>
         <w:t>&lt;insert runtime diagram or textual description of the scenario&gt;</w:t>
       </w:r>
@@ -1400,10 +1706,14 @@
           <w:ilvl w:val="0"/>
           <w:numId w:val="3"/>
         </w:numPr>
+        <w:rPr>
+          <w:lang w:val="en-US"/>
+        </w:rPr>
       </w:pPr>
       <w:r>
         <w:rPr>
           <w:i/>
+          <w:lang w:val="en-US"/>
         </w:rPr>
         <w:t>&lt;insert description of the notable aspects of the interactions between the building block instances depicted in this diagram.&gt;</w:t>
       </w:r>
@@ -1411,9 +1721,15 @@
     <w:p>
       <w:pPr>
         <w:pStyle w:val="Ttulo2"/>
+        <w:rPr>
+          <w:lang w:val="en-US"/>
+        </w:rPr>
       </w:pPr>
       <w:bookmarkStart w:id="27" w:name="__runtime_scenario_2"/>
       <w:r>
+        <w:rPr>
+          <w:lang w:val="en-US"/>
+        </w:rPr>
         <w:lastRenderedPageBreak/>
         <w:t>&lt;Runtime Scenario 2&gt;</w:t>
       </w:r>
@@ -1422,9 +1738,15 @@
     <w:p>
       <w:pPr>
         <w:pStyle w:val="Ttulo2"/>
+        <w:rPr>
+          <w:lang w:val="en-US"/>
+        </w:rPr>
       </w:pPr>
       <w:bookmarkStart w:id="28" w:name="_"/>
       <w:r>
+        <w:rPr>
+          <w:lang w:val="en-US"/>
+        </w:rPr>
         <w:t>…</w:t>
       </w:r>
       <w:bookmarkEnd w:id="28"/>
@@ -1432,9 +1754,15 @@
     <w:p>
       <w:pPr>
         <w:pStyle w:val="Ttulo2"/>
+        <w:rPr>
+          <w:lang w:val="en-US"/>
+        </w:rPr>
       </w:pPr>
       <w:bookmarkStart w:id="29" w:name="__runtime_scenario_n"/>
       <w:r>
+        <w:rPr>
+          <w:lang w:val="en-US"/>
+        </w:rPr>
         <w:t>&lt;Runtime Scenario n&gt;</w:t>
       </w:r>
       <w:bookmarkEnd w:id="29"/>
@@ -1442,9 +1770,15 @@
     <w:p>
       <w:pPr>
         <w:pStyle w:val="Ttulo1"/>
+        <w:rPr>
+          <w:lang w:val="en-US"/>
+        </w:rPr>
       </w:pPr>
       <w:bookmarkStart w:id="30" w:name="section-deployment-view"/>
       <w:r>
+        <w:rPr>
+          <w:lang w:val="en-US"/>
+        </w:rPr>
         <w:t>Deployment View</w:t>
       </w:r>
       <w:bookmarkEnd w:id="30"/>
@@ -1452,9 +1786,15 @@
     <w:p>
       <w:pPr>
         <w:pStyle w:val="Ttulo2"/>
+        <w:rPr>
+          <w:lang w:val="en-US"/>
+        </w:rPr>
       </w:pPr>
       <w:bookmarkStart w:id="31" w:name="_infrastructure_level_1"/>
       <w:r>
+        <w:rPr>
+          <w:lang w:val="en-US"/>
+        </w:rPr>
         <w:t>Infrastructure Level 1</w:t>
       </w:r>
       <w:bookmarkEnd w:id="31"/>
@@ -1462,11 +1802,15 @@
     <w:p>
       <w:pPr>
         <w:pStyle w:val="FirstParagraph"/>
+        <w:rPr>
+          <w:lang w:val="en-US"/>
+        </w:rPr>
       </w:pPr>
       <w:r>
         <w:rPr>
           <w:b/>
           <w:i/>
+          <w:lang w:val="en-US"/>
         </w:rPr>
         <w:t>&lt;Overview Diagram&gt;</w:t>
       </w:r>
@@ -1474,18 +1818,28 @@
     <w:p>
       <w:pPr>
         <w:pStyle w:val="DefinitionTerm"/>
-      </w:pPr>
-      <w:r>
+        <w:rPr>
+          <w:lang w:val="en-US"/>
+        </w:rPr>
+      </w:pPr>
+      <w:r>
+        <w:rPr>
+          <w:lang w:val="en-US"/>
+        </w:rPr>
         <w:t>Motivation</w:t>
       </w:r>
     </w:p>
     <w:p>
       <w:pPr>
         <w:pStyle w:val="Definition"/>
+        <w:rPr>
+          <w:lang w:val="en-US"/>
+        </w:rPr>
       </w:pPr>
       <w:r>
         <w:rPr>
           <w:i/>
+          <w:lang w:val="en-US"/>
         </w:rPr>
         <w:t>&lt;explanation in text form&gt;</w:t>
       </w:r>
@@ -1493,18 +1847,28 @@
     <w:p>
       <w:pPr>
         <w:pStyle w:val="DefinitionTerm"/>
-      </w:pPr>
-      <w:r>
+        <w:rPr>
+          <w:lang w:val="en-US"/>
+        </w:rPr>
+      </w:pPr>
+      <w:r>
+        <w:rPr>
+          <w:lang w:val="en-US"/>
+        </w:rPr>
         <w:t>Quality and/or Performance Features</w:t>
       </w:r>
     </w:p>
     <w:p>
       <w:pPr>
         <w:pStyle w:val="Definition"/>
+        <w:rPr>
+          <w:lang w:val="en-US"/>
+        </w:rPr>
       </w:pPr>
       <w:r>
         <w:rPr>
           <w:i/>
+          <w:lang w:val="en-US"/>
         </w:rPr>
         <w:t>&lt;explanation in text form&gt;</w:t>
       </w:r>
@@ -1512,18 +1876,28 @@
     <w:p>
       <w:pPr>
         <w:pStyle w:val="DefinitionTerm"/>
-      </w:pPr>
-      <w:r>
+        <w:rPr>
+          <w:lang w:val="en-US"/>
+        </w:rPr>
+      </w:pPr>
+      <w:r>
+        <w:rPr>
+          <w:lang w:val="en-US"/>
+        </w:rPr>
         <w:t>Mapping of Building Blocks to Infrastructure</w:t>
       </w:r>
     </w:p>
     <w:p>
       <w:pPr>
         <w:pStyle w:val="Definition"/>
+        <w:rPr>
+          <w:lang w:val="en-US"/>
+        </w:rPr>
       </w:pPr>
       <w:r>
         <w:rPr>
           <w:i/>
+          <w:lang w:val="en-US"/>
         </w:rPr>
         <w:t>&lt;description of the mapping&gt;</w:t>
       </w:r>
@@ -1531,9 +1905,15 @@
     <w:p>
       <w:pPr>
         <w:pStyle w:val="Ttulo2"/>
+        <w:rPr>
+          <w:lang w:val="en-US"/>
+        </w:rPr>
       </w:pPr>
       <w:bookmarkStart w:id="32" w:name="_infrastructure_level_2"/>
       <w:r>
+        <w:rPr>
+          <w:lang w:val="en-US"/>
+        </w:rPr>
         <w:t>Infrastructure Level 2</w:t>
       </w:r>
       <w:bookmarkEnd w:id="32"/>
@@ -1541,11 +1921,15 @@
     <w:p>
       <w:pPr>
         <w:pStyle w:val="Ttulo3"/>
+        <w:rPr>
+          <w:lang w:val="en-US"/>
+        </w:rPr>
       </w:pPr>
       <w:bookmarkStart w:id="33" w:name="__emphasis_infrastructure_element_1_emph"/>
       <w:r>
         <w:rPr>
           <w:i/>
+          <w:lang w:val="en-US"/>
         </w:rPr>
         <w:t>&lt;Infrastructure Element 1&gt;</w:t>
       </w:r>
@@ -1554,10 +1938,14 @@
     <w:p>
       <w:pPr>
         <w:pStyle w:val="FirstParagraph"/>
+        <w:rPr>
+          <w:lang w:val="en-US"/>
+        </w:rPr>
       </w:pPr>
       <w:r>
         <w:rPr>
           <w:i/>
+          <w:lang w:val="en-US"/>
         </w:rPr>
         <w:t>&lt;diagram + explanation&gt;</w:t>
       </w:r>
@@ -1565,11 +1953,15 @@
     <w:p>
       <w:pPr>
         <w:pStyle w:val="Ttulo3"/>
+        <w:rPr>
+          <w:lang w:val="en-US"/>
+        </w:rPr>
       </w:pPr>
       <w:bookmarkStart w:id="34" w:name="__emphasis_infrastructure_element_2_emph"/>
       <w:r>
         <w:rPr>
           <w:i/>
+          <w:lang w:val="en-US"/>
         </w:rPr>
         <w:t>&lt;Infrastructure Element 2&gt;</w:t>
       </w:r>
@@ -1578,10 +1970,14 @@
     <w:p>
       <w:pPr>
         <w:pStyle w:val="FirstParagraph"/>
+        <w:rPr>
+          <w:lang w:val="en-US"/>
+        </w:rPr>
       </w:pPr>
       <w:r>
         <w:rPr>
           <w:i/>
+          <w:lang w:val="en-US"/>
         </w:rPr>
         <w:t>&lt;diagram + explanation&gt;</w:t>
       </w:r>
@@ -1589,19 +1985,29 @@
     <w:p>
       <w:pPr>
         <w:pStyle w:val="Textoindependiente"/>
-      </w:pPr>
-      <w:r>
+        <w:rPr>
+          <w:lang w:val="en-US"/>
+        </w:rPr>
+      </w:pPr>
+      <w:r>
+        <w:rPr>
+          <w:lang w:val="en-US"/>
+        </w:rPr>
         <w:t>…</w:t>
       </w:r>
     </w:p>
     <w:p>
       <w:pPr>
         <w:pStyle w:val="Ttulo3"/>
+        <w:rPr>
+          <w:lang w:val="en-US"/>
+        </w:rPr>
       </w:pPr>
       <w:bookmarkStart w:id="35" w:name="__emphasis_infrastructure_element_n_emph"/>
       <w:r>
         <w:rPr>
           <w:i/>
+          <w:lang w:val="en-US"/>
         </w:rPr>
         <w:t>&lt;Infrastructure Element n&gt;</w:t>
       </w:r>
@@ -1610,10 +2016,14 @@
     <w:p>
       <w:pPr>
         <w:pStyle w:val="FirstParagraph"/>
+        <w:rPr>
+          <w:lang w:val="en-US"/>
+        </w:rPr>
       </w:pPr>
       <w:r>
         <w:rPr>
           <w:i/>
+          <w:lang w:val="en-US"/>
         </w:rPr>
         <w:t>&lt;diagram + explanation&gt;</w:t>
       </w:r>
@@ -1621,9 +2031,15 @@
     <w:p>
       <w:pPr>
         <w:pStyle w:val="Ttulo1"/>
+        <w:rPr>
+          <w:lang w:val="en-US"/>
+        </w:rPr>
       </w:pPr>
       <w:bookmarkStart w:id="36" w:name="section-concepts"/>
       <w:r>
+        <w:rPr>
+          <w:lang w:val="en-US"/>
+        </w:rPr>
         <w:t>Cross-cutting Concepts</w:t>
       </w:r>
       <w:bookmarkEnd w:id="36"/>
@@ -1631,11 +2047,15 @@
     <w:p>
       <w:pPr>
         <w:pStyle w:val="Ttulo2"/>
+        <w:rPr>
+          <w:lang w:val="en-US"/>
+        </w:rPr>
       </w:pPr>
       <w:bookmarkStart w:id="37" w:name="__emphasis_concept_1_emphasis"/>
       <w:r>
         <w:rPr>
           <w:i/>
+          <w:lang w:val="en-US"/>
         </w:rPr>
         <w:t>&lt;Concept 1&gt;</w:t>
       </w:r>
@@ -1644,10 +2064,14 @@
     <w:p>
       <w:pPr>
         <w:pStyle w:val="FirstParagraph"/>
+        <w:rPr>
+          <w:lang w:val="en-US"/>
+        </w:rPr>
       </w:pPr>
       <w:r>
         <w:rPr>
           <w:i/>
+          <w:lang w:val="en-US"/>
         </w:rPr>
         <w:t>&lt;explanation&gt;</w:t>
       </w:r>
@@ -1655,11 +2079,15 @@
     <w:p>
       <w:pPr>
         <w:pStyle w:val="Ttulo2"/>
+        <w:rPr>
+          <w:lang w:val="en-US"/>
+        </w:rPr>
       </w:pPr>
       <w:bookmarkStart w:id="38" w:name="__emphasis_concept_2_emphasis"/>
       <w:r>
         <w:rPr>
           <w:i/>
+          <w:lang w:val="en-US"/>
         </w:rPr>
         <w:t>&lt;Concept 2&gt;</w:t>
       </w:r>
@@ -1668,10 +2096,14 @@
     <w:p>
       <w:pPr>
         <w:pStyle w:val="FirstParagraph"/>
+        <w:rPr>
+          <w:lang w:val="en-US"/>
+        </w:rPr>
       </w:pPr>
       <w:r>
         <w:rPr>
           <w:i/>
+          <w:lang w:val="en-US"/>
         </w:rPr>
         <w:t>&lt;explanation&gt;</w:t>
       </w:r>
@@ -1679,8 +2111,14 @@
     <w:p>
       <w:pPr>
         <w:pStyle w:val="Textoindependiente"/>
-      </w:pPr>
-      <w:r>
+        <w:rPr>
+          <w:lang w:val="en-US"/>
+        </w:rPr>
+      </w:pPr>
+      <w:r>
+        <w:rPr>
+          <w:lang w:val="en-US"/>
+        </w:rPr>
         <w:lastRenderedPageBreak/>
         <w:t>…</w:t>
       </w:r>
@@ -1688,11 +2126,15 @@
     <w:p>
       <w:pPr>
         <w:pStyle w:val="Ttulo2"/>
+        <w:rPr>
+          <w:lang w:val="en-US"/>
+        </w:rPr>
       </w:pPr>
       <w:bookmarkStart w:id="39" w:name="__emphasis_concept_n_emphasis"/>
       <w:r>
         <w:rPr>
           <w:i/>
+          <w:lang w:val="en-US"/>
         </w:rPr>
         <w:t>&lt;Concept n&gt;</w:t>
       </w:r>
@@ -1701,10 +2143,14 @@
     <w:p>
       <w:pPr>
         <w:pStyle w:val="FirstParagraph"/>
+        <w:rPr>
+          <w:lang w:val="en-US"/>
+        </w:rPr>
       </w:pPr>
       <w:r>
         <w:rPr>
           <w:i/>
+          <w:lang w:val="en-US"/>
         </w:rPr>
         <w:t>&lt;explanation&gt;</w:t>
       </w:r>
@@ -1712,9 +2158,15 @@
     <w:p>
       <w:pPr>
         <w:pStyle w:val="Ttulo1"/>
+        <w:rPr>
+          <w:lang w:val="en-US"/>
+        </w:rPr>
       </w:pPr>
       <w:bookmarkStart w:id="40" w:name="section-design-decisions"/>
       <w:r>
+        <w:rPr>
+          <w:lang w:val="en-US"/>
+        </w:rPr>
         <w:t>Design Decisions</w:t>
       </w:r>
       <w:bookmarkEnd w:id="40"/>
@@ -1722,9 +2174,15 @@
     <w:p>
       <w:pPr>
         <w:pStyle w:val="Ttulo1"/>
+        <w:rPr>
+          <w:lang w:val="en-US"/>
+        </w:rPr>
       </w:pPr>
       <w:bookmarkStart w:id="41" w:name="section-quality-scenarios"/>
       <w:r>
+        <w:rPr>
+          <w:lang w:val="en-US"/>
+        </w:rPr>
         <w:t>Quality Requirements</w:t>
       </w:r>
       <w:bookmarkEnd w:id="41"/>
@@ -1732,9 +2190,15 @@
     <w:p>
       <w:pPr>
         <w:pStyle w:val="Ttulo2"/>
+        <w:rPr>
+          <w:lang w:val="en-US"/>
+        </w:rPr>
       </w:pPr>
       <w:bookmarkStart w:id="42" w:name="_quality_tree"/>
       <w:r>
+        <w:rPr>
+          <w:lang w:val="en-US"/>
+        </w:rPr>
         <w:t>Quality Tree</w:t>
       </w:r>
       <w:bookmarkEnd w:id="42"/>
@@ -1742,9 +2206,15 @@
     <w:p>
       <w:pPr>
         <w:pStyle w:val="Ttulo2"/>
+        <w:rPr>
+          <w:lang w:val="en-US"/>
+        </w:rPr>
       </w:pPr>
       <w:bookmarkStart w:id="43" w:name="_quality_scenarios"/>
       <w:r>
+        <w:rPr>
+          <w:lang w:val="en-US"/>
+        </w:rPr>
         <w:t>Quality Scenarios</w:t>
       </w:r>
       <w:bookmarkEnd w:id="43"/>
@@ -1752,9 +2222,15 @@
     <w:p>
       <w:pPr>
         <w:pStyle w:val="Ttulo1"/>
+        <w:rPr>
+          <w:lang w:val="en-US"/>
+        </w:rPr>
       </w:pPr>
       <w:bookmarkStart w:id="44" w:name="section-technical-risks"/>
       <w:r>
+        <w:rPr>
+          <w:lang w:val="en-US"/>
+        </w:rPr>
         <w:t>Risks and Technical Debts</w:t>
       </w:r>
       <w:bookmarkEnd w:id="44"/>
@@ -1871,7 +2347,7 @@
 </file>
 
 <file path=word/endnotes.xml><?xml version="1.0" encoding="utf-8"?>
-<w:endnotes xmlns:wpc="http://schemas.microsoft.com/office/word/2010/wordprocessingCanvas" xmlns:cx="http://schemas.microsoft.com/office/drawing/2014/chartex" xmlns:cx1="http://schemas.microsoft.com/office/drawing/2015/9/8/chartex" xmlns:cx2="http://schemas.microsoft.com/office/drawing/2015/10/21/chartex" xmlns:cx3="http://schemas.microsoft.com/office/drawing/2016/5/9/chartex" xmlns:cx4="http://schemas.microsoft.com/office/drawing/2016/5/10/chartex" xmlns:cx5="http://schemas.microsoft.com/office/drawing/2016/5/11/chartex" xmlns:cx6="http://schemas.microsoft.com/office/drawing/2016/5/12/chartex" xmlns:cx7="http://schemas.microsoft.com/office/drawing/2016/5/13/chartex" xmlns:cx8="http://schemas.microsoft.com/office/drawing/2016/5/14/chartex" xmlns:mc="http://schemas.openxmlformats.org/markup-compatibility/2006" xmlns:aink="http://schemas.microsoft.com/office/drawing/2016/ink" xmlns:am3d="http://schemas.microsoft.com/office/drawing/2017/model3d" xmlns:o="urn:schemas-microsoft-com:office:office" xmlns:r="http://schemas.openxmlformats.org/officeDocument/2006/relationships" xmlns:m="http://schemas.openxmlformats.org/officeDocument/2006/math" xmlns:v="urn:schemas-microsoft-com:vml" xmlns:wp14="http://schemas.microsoft.com/office/word/2010/wordprocessingDrawing" xmlns:wp="http://schemas.openxmlformats.org/drawingml/2006/wordprocessingDrawing" xmlns:w10="urn:schemas-microsoft-com:office:word" xmlns:w="http://schemas.openxmlformats.org/wordprocessingml/2006/main" xmlns:w14="http://schemas.microsoft.com/office/word/2010/wordml" xmlns:w15="http://schemas.microsoft.com/office/word/2012/wordml" xmlns:w16cid="http://schemas.microsoft.com/office/word/2016/wordml/cid" xmlns:w16se="http://schemas.microsoft.com/office/word/2015/wordml/symex" xmlns:wpg="http://schemas.microsoft.com/office/word/2010/wordprocessingGroup" xmlns:wpi="http://schemas.microsoft.com/office/word/2010/wordprocessingInk" xmlns:wne="http://schemas.microsoft.com/office/word/2006/wordml" xmlns:wps="http://schemas.microsoft.com/office/word/2010/wordprocessingShape" mc:Ignorable="w14 w15 w16se w16cid wp14">
+<w:endnotes xmlns:wpc="http://schemas.microsoft.com/office/word/2010/wordprocessingCanvas" xmlns:cx="http://schemas.microsoft.com/office/drawing/2014/chartex" xmlns:cx1="http://schemas.microsoft.com/office/drawing/2015/9/8/chartex" xmlns:mc="http://schemas.openxmlformats.org/markup-compatibility/2006" xmlns:o="urn:schemas-microsoft-com:office:office" xmlns:r="http://schemas.openxmlformats.org/officeDocument/2006/relationships" xmlns:m="http://schemas.openxmlformats.org/officeDocument/2006/math" xmlns:v="urn:schemas-microsoft-com:vml" xmlns:wp14="http://schemas.microsoft.com/office/word/2010/wordprocessingDrawing" xmlns:wp="http://schemas.openxmlformats.org/drawingml/2006/wordprocessingDrawing" xmlns:w10="urn:schemas-microsoft-com:office:word" xmlns:w="http://schemas.openxmlformats.org/wordprocessingml/2006/main" xmlns:w14="http://schemas.microsoft.com/office/word/2010/wordml" xmlns:w15="http://schemas.microsoft.com/office/word/2012/wordml" xmlns:w16se="http://schemas.microsoft.com/office/word/2015/wordml/symex" xmlns:wpg="http://schemas.microsoft.com/office/word/2010/wordprocessingGroup" xmlns:wpi="http://schemas.microsoft.com/office/word/2010/wordprocessingInk" xmlns:wne="http://schemas.microsoft.com/office/word/2006/wordml" xmlns:wps="http://schemas.microsoft.com/office/word/2010/wordprocessingShape" mc:Ignorable="w14 w15 w16se wp14">
   <w:endnote w:type="separator" w:id="-1">
     <w:p>
       <w:pPr>
@@ -1896,7 +2372,7 @@
 </file>
 
 <file path=word/footnotes.xml><?xml version="1.0" encoding="utf-8"?>
-<w:footnotes xmlns:wpc="http://schemas.microsoft.com/office/word/2010/wordprocessingCanvas" xmlns:cx="http://schemas.microsoft.com/office/drawing/2014/chartex" xmlns:cx1="http://schemas.microsoft.com/office/drawing/2015/9/8/chartex" xmlns:cx2="http://schemas.microsoft.com/office/drawing/2015/10/21/chartex" xmlns:cx3="http://schemas.microsoft.com/office/drawing/2016/5/9/chartex" xmlns:cx4="http://schemas.microsoft.com/office/drawing/2016/5/10/chartex" xmlns:cx5="http://schemas.microsoft.com/office/drawing/2016/5/11/chartex" xmlns:cx6="http://schemas.microsoft.com/office/drawing/2016/5/12/chartex" xmlns:cx7="http://schemas.microsoft.com/office/drawing/2016/5/13/chartex" xmlns:cx8="http://schemas.microsoft.com/office/drawing/2016/5/14/chartex" xmlns:mc="http://schemas.openxmlformats.org/markup-compatibility/2006" xmlns:aink="http://schemas.microsoft.com/office/drawing/2016/ink" xmlns:am3d="http://schemas.microsoft.com/office/drawing/2017/model3d" xmlns:o="urn:schemas-microsoft-com:office:office" xmlns:r="http://schemas.openxmlformats.org/officeDocument/2006/relationships" xmlns:m="http://schemas.openxmlformats.org/officeDocument/2006/math" xmlns:v="urn:schemas-microsoft-com:vml" xmlns:wp14="http://schemas.microsoft.com/office/word/2010/wordprocessingDrawing" xmlns:wp="http://schemas.openxmlformats.org/drawingml/2006/wordprocessingDrawing" xmlns:w10="urn:schemas-microsoft-com:office:word" xmlns:w="http://schemas.openxmlformats.org/wordprocessingml/2006/main" xmlns:w14="http://schemas.microsoft.com/office/word/2010/wordml" xmlns:w15="http://schemas.microsoft.com/office/word/2012/wordml" xmlns:w16cid="http://schemas.microsoft.com/office/word/2016/wordml/cid" xmlns:w16se="http://schemas.microsoft.com/office/word/2015/wordml/symex" xmlns:wpg="http://schemas.microsoft.com/office/word/2010/wordprocessingGroup" xmlns:wpi="http://schemas.microsoft.com/office/word/2010/wordprocessingInk" xmlns:wne="http://schemas.microsoft.com/office/word/2006/wordml" xmlns:wps="http://schemas.microsoft.com/office/word/2010/wordprocessingShape" mc:Ignorable="w14 w15 w16se w16cid wp14">
+<w:footnotes xmlns:wpc="http://schemas.microsoft.com/office/word/2010/wordprocessingCanvas" xmlns:cx="http://schemas.microsoft.com/office/drawing/2014/chartex" xmlns:cx1="http://schemas.microsoft.com/office/drawing/2015/9/8/chartex" xmlns:mc="http://schemas.openxmlformats.org/markup-compatibility/2006" xmlns:o="urn:schemas-microsoft-com:office:office" xmlns:r="http://schemas.openxmlformats.org/officeDocument/2006/relationships" xmlns:m="http://schemas.openxmlformats.org/officeDocument/2006/math" xmlns:v="urn:schemas-microsoft-com:vml" xmlns:wp14="http://schemas.microsoft.com/office/word/2010/wordprocessingDrawing" xmlns:wp="http://schemas.openxmlformats.org/drawingml/2006/wordprocessingDrawing" xmlns:w10="urn:schemas-microsoft-com:office:word" xmlns:w="http://schemas.openxmlformats.org/wordprocessingml/2006/main" xmlns:w14="http://schemas.microsoft.com/office/word/2010/wordml" xmlns:w15="http://schemas.microsoft.com/office/word/2012/wordml" xmlns:w16se="http://schemas.microsoft.com/office/word/2015/wordml/symex" xmlns:wpg="http://schemas.microsoft.com/office/word/2010/wordprocessingGroup" xmlns:wpi="http://schemas.microsoft.com/office/word/2010/wordprocessingInk" xmlns:wne="http://schemas.microsoft.com/office/word/2006/wordml" xmlns:wps="http://schemas.microsoft.com/office/word/2010/wordprocessingShape" mc:Ignorable="w14 w15 w16se wp14">
   <w:footnote w:type="separator" w:id="-1">
     <w:p>
       <w:r>
@@ -1915,7 +2391,7 @@
 </file>
 
 <file path=word/numbering.xml><?xml version="1.0" encoding="utf-8"?>
-<w:numbering xmlns:wpc="http://schemas.microsoft.com/office/word/2010/wordprocessingCanvas" xmlns:cx="http://schemas.microsoft.com/office/drawing/2014/chartex" xmlns:cx1="http://schemas.microsoft.com/office/drawing/2015/9/8/chartex" xmlns:cx2="http://schemas.microsoft.com/office/drawing/2015/10/21/chartex" xmlns:cx3="http://schemas.microsoft.com/office/drawing/2016/5/9/chartex" xmlns:cx4="http://schemas.microsoft.com/office/drawing/2016/5/10/chartex" xmlns:cx5="http://schemas.microsoft.com/office/drawing/2016/5/11/chartex" xmlns:cx6="http://schemas.microsoft.com/office/drawing/2016/5/12/chartex" xmlns:cx7="http://schemas.microsoft.com/office/drawing/2016/5/13/chartex" xmlns:cx8="http://schemas.microsoft.com/office/drawing/2016/5/14/chartex" xmlns:mc="http://schemas.openxmlformats.org/markup-compatibility/2006" xmlns:aink="http://schemas.microsoft.com/office/drawing/2016/ink" xmlns:am3d="http://schemas.microsoft.com/office/drawing/2017/model3d" xmlns:o="urn:schemas-microsoft-com:office:office" xmlns:r="http://schemas.openxmlformats.org/officeDocument/2006/relationships" xmlns:m="http://schemas.openxmlformats.org/officeDocument/2006/math" xmlns:v="urn:schemas-microsoft-com:vml" xmlns:wp14="http://schemas.microsoft.com/office/word/2010/wordprocessingDrawing" xmlns:wp="http://schemas.openxmlformats.org/drawingml/2006/wordprocessingDrawing" xmlns:w10="urn:schemas-microsoft-com:office:word" xmlns:w="http://schemas.openxmlformats.org/wordprocessingml/2006/main" xmlns:w14="http://schemas.microsoft.com/office/word/2010/wordml" xmlns:w15="http://schemas.microsoft.com/office/word/2012/wordml" xmlns:w16cid="http://schemas.microsoft.com/office/word/2016/wordml/cid" xmlns:w16se="http://schemas.microsoft.com/office/word/2015/wordml/symex" xmlns:wpg="http://schemas.microsoft.com/office/word/2010/wordprocessingGroup" xmlns:wpi="http://schemas.microsoft.com/office/word/2010/wordprocessingInk" xmlns:wne="http://schemas.microsoft.com/office/word/2006/wordml" xmlns:wps="http://schemas.microsoft.com/office/word/2010/wordprocessingShape" mc:Ignorable="w14 w15 w16se w16cid wp14">
+<w:numbering xmlns:wpc="http://schemas.microsoft.com/office/word/2010/wordprocessingCanvas" xmlns:cx="http://schemas.microsoft.com/office/drawing/2014/chartex" xmlns:cx1="http://schemas.microsoft.com/office/drawing/2015/9/8/chartex" xmlns:mc="http://schemas.openxmlformats.org/markup-compatibility/2006" xmlns:o="urn:schemas-microsoft-com:office:office" xmlns:r="http://schemas.openxmlformats.org/officeDocument/2006/relationships" xmlns:m="http://schemas.openxmlformats.org/officeDocument/2006/math" xmlns:v="urn:schemas-microsoft-com:vml" xmlns:wp14="http://schemas.microsoft.com/office/word/2010/wordprocessingDrawing" xmlns:wp="http://schemas.openxmlformats.org/drawingml/2006/wordprocessingDrawing" xmlns:w10="urn:schemas-microsoft-com:office:word" xmlns:w="http://schemas.openxmlformats.org/wordprocessingml/2006/main" xmlns:w14="http://schemas.microsoft.com/office/word/2010/wordml" xmlns:w15="http://schemas.microsoft.com/office/word/2012/wordml" xmlns:w16se="http://schemas.microsoft.com/office/word/2015/wordml/symex" xmlns:wpg="http://schemas.microsoft.com/office/word/2010/wordprocessingGroup" xmlns:wpi="http://schemas.microsoft.com/office/word/2010/wordprocessingInk" xmlns:wne="http://schemas.microsoft.com/office/word/2006/wordml" xmlns:wps="http://schemas.microsoft.com/office/word/2010/wordprocessingShape" mc:Ignorable="w14 w15 w16se wp14">
   <w:abstractNum w:abstractNumId="0" w15:restartNumberingAfterBreak="0">
     <w:nsid w:val="EA454B4C"/>
     <w:multiLevelType w:val="multilevel"/>
@@ -2589,7 +3065,7 @@
 </file>
 
 <file path=word/styles.xml><?xml version="1.0" encoding="utf-8"?>
-<w:styles xmlns:mc="http://schemas.openxmlformats.org/markup-compatibility/2006" xmlns:r="http://schemas.openxmlformats.org/officeDocument/2006/relationships" xmlns:w="http://schemas.openxmlformats.org/wordprocessingml/2006/main" xmlns:w14="http://schemas.microsoft.com/office/word/2010/wordml" xmlns:w15="http://schemas.microsoft.com/office/word/2012/wordml" xmlns:w16cid="http://schemas.microsoft.com/office/word/2016/wordml/cid" xmlns:w16se="http://schemas.microsoft.com/office/word/2015/wordml/symex" mc:Ignorable="w14 w15 w16se w16cid">
+<w:styles xmlns:mc="http://schemas.openxmlformats.org/markup-compatibility/2006" xmlns:r="http://schemas.openxmlformats.org/officeDocument/2006/relationships" xmlns:w="http://schemas.openxmlformats.org/wordprocessingml/2006/main" xmlns:w14="http://schemas.microsoft.com/office/word/2010/wordml" xmlns:w15="http://schemas.microsoft.com/office/word/2012/wordml" xmlns:w16se="http://schemas.microsoft.com/office/word/2015/wordml/symex" mc:Ignorable="w14 w15 w16se">
   <w:docDefaults>
     <w:rPrDefault>
       <w:rPr>
@@ -2605,7 +3081,7 @@
       </w:pPr>
     </w:pPrDefault>
   </w:docDefaults>
-  <w:latentStyles w:defLockedState="0" w:defUIPriority="0" w:defSemiHidden="0" w:defUnhideWhenUsed="0" w:defQFormat="0" w:count="377">
+  <w:latentStyles w:defLockedState="0" w:defUIPriority="0" w:defSemiHidden="0" w:defUnhideWhenUsed="0" w:defQFormat="0" w:count="371">
     <w:lsdException w:name="heading 4" w:semiHidden="1" w:unhideWhenUsed="1"/>
     <w:lsdException w:name="index 1" w:semiHidden="1" w:unhideWhenUsed="1"/>
     <w:lsdException w:name="index 2" w:semiHidden="1" w:unhideWhenUsed="1"/>
@@ -2938,18 +3414,12 @@
     <w:lsdException w:name="List Table 5 Dark Accent 6" w:uiPriority="50"/>
     <w:lsdException w:name="List Table 6 Colorful Accent 6" w:uiPriority="51"/>
     <w:lsdException w:name="List Table 7 Colorful Accent 6" w:uiPriority="52"/>
-    <w:lsdException w:name="Mention" w:semiHidden="1" w:uiPriority="99" w:unhideWhenUsed="1"/>
-    <w:lsdException w:name="Smart Hyperlink" w:semiHidden="1" w:uiPriority="99" w:unhideWhenUsed="1"/>
-    <w:lsdException w:name="Hashtag" w:semiHidden="1" w:uiPriority="99" w:unhideWhenUsed="1"/>
-    <w:lsdException w:name="Unresolved Mention" w:semiHidden="1" w:uiPriority="99" w:unhideWhenUsed="1"/>
-    <w:lsdException w:name="Smart Link" w:semiHidden="1" w:uiPriority="99" w:unhideWhenUsed="1"/>
-    <w:lsdException w:name="Smart Link Error" w:semiHidden="1" w:uiPriority="99" w:unhideWhenUsed="1"/>
   </w:latentStyles>
   <w:style w:type="paragraph" w:default="1" w:styleId="Normal">
     <w:name w:val="Normal"/>
     <w:qFormat/>
     <w:rPr>
-      <w:lang w:val="es-CO"/>
+      <w:lang w:val="es-ES"/>
     </w:rPr>
   </w:style>
   <w:style w:type="paragraph" w:styleId="Ttulo1">
@@ -4021,21 +4491,6 @@
 </file>
 
 <file path=customXml/item1.xml><?xml version="1.0" encoding="utf-8"?>
-<p:properties xmlns:p="http://schemas.microsoft.com/office/2006/metadata/properties" xmlns:xsi="http://www.w3.org/2001/XMLSchema-instance" xmlns:pc="http://schemas.microsoft.com/office/infopath/2007/PartnerControls">
-  <documentManagement/>
-</p:properties>
-</file>
-
-<file path=customXml/item2.xml><?xml version="1.0" encoding="utf-8"?>
-<?mso-contentType ?>
-<FormTemplates xmlns="http://schemas.microsoft.com/sharepoint/v3/contenttype/forms">
-  <Display>DocumentLibraryForm</Display>
-  <Edit>DocumentLibraryForm</Edit>
-  <New>DocumentLibraryForm</New>
-</FormTemplates>
-</file>
-
-<file path=customXml/item3.xml><?xml version="1.0" encoding="utf-8"?>
 <ct:contentTypeSchema xmlns:ct="http://schemas.microsoft.com/office/2006/metadata/contentType" xmlns:ma="http://schemas.microsoft.com/office/2006/metadata/properties/metaAttributes" ct:_="" ma:_="" ma:contentTypeName="Documento" ma:contentTypeID="0x01010054F2E5489171BB4B8A564F3B86697001" ma:contentTypeVersion="9" ma:contentTypeDescription="Crear nuevo documento." ma:contentTypeScope="" ma:versionID="0e4fb22e9d16db6e83c249abe56e0679">
   <xsd:schema xmlns:xsd="http://www.w3.org/2001/XMLSchema" xmlns:xs="http://www.w3.org/2001/XMLSchema" xmlns:p="http://schemas.microsoft.com/office/2006/metadata/properties" xmlns:ns2="45e206cf-3a28-404d-8abb-a20a911c6335" targetNamespace="http://schemas.microsoft.com/office/2006/metadata/properties" ma:root="true" ma:fieldsID="fa16087b275d30ade7f8b759fd6579de" ns2:_="">
     <xsd:import namespace="45e206cf-3a28-404d-8abb-a20a911c6335"/>
@@ -4213,18 +4668,35 @@
 </ct:contentTypeSchema>
 </file>
 
+<file path=customXml/item2.xml><?xml version="1.0" encoding="utf-8"?>
+<?mso-contentType ?>
+<FormTemplates xmlns="http://schemas.microsoft.com/sharepoint/v3/contenttype/forms">
+  <Display>DocumentLibraryForm</Display>
+  <Edit>DocumentLibraryForm</Edit>
+  <New>DocumentLibraryForm</New>
+</FormTemplates>
+</file>
+
+<file path=customXml/item3.xml><?xml version="1.0" encoding="utf-8"?>
+<p:properties xmlns:p="http://schemas.microsoft.com/office/2006/metadata/properties" xmlns:xsi="http://www.w3.org/2001/XMLSchema-instance" xmlns:pc="http://schemas.microsoft.com/office/infopath/2007/PartnerControls">
+  <documentManagement/>
+</p:properties>
+</file>
+
 <file path=customXml/itemProps1.xml><?xml version="1.0" encoding="utf-8"?>
-<ds:datastoreItem xmlns:ds="http://schemas.openxmlformats.org/officeDocument/2006/customXml" ds:itemID="{F294EC06-36A5-4071-9092-29766602D82E}">
+<ds:datastoreItem xmlns:ds="http://schemas.openxmlformats.org/officeDocument/2006/customXml" ds:itemID="{282D8BD1-BF38-4227-915A-1324D9825A0B}">
   <ds:schemaRefs>
-    <ds:schemaRef ds:uri="http://schemas.openxmlformats.org/package/2006/metadata/core-properties"/>
+    <ds:schemaRef ds:uri="http://schemas.microsoft.com/office/2006/metadata/contentType"/>
+    <ds:schemaRef ds:uri="http://schemas.microsoft.com/office/2006/metadata/properties/metaAttributes"/>
+    <ds:schemaRef ds:uri="http://www.w3.org/2001/XMLSchema"/>
+    <ds:schemaRef ds:uri="http://schemas.microsoft.com/office/2006/metadata/properties"/>
+    <ds:schemaRef ds:uri="45e206cf-3a28-404d-8abb-a20a911c6335"/>
     <ds:schemaRef ds:uri="http://schemas.microsoft.com/office/2006/documentManagement/types"/>
     <ds:schemaRef ds:uri="http://schemas.microsoft.com/office/infopath/2007/PartnerControls"/>
+    <ds:schemaRef ds:uri="http://schemas.openxmlformats.org/package/2006/metadata/core-properties"/>
     <ds:schemaRef ds:uri="http://purl.org/dc/elements/1.1/"/>
-    <ds:schemaRef ds:uri="http://schemas.microsoft.com/office/2006/metadata/properties"/>
-    <ds:schemaRef ds:uri="45e206cf-3a28-404d-8abb-a20a911c6335"/>
     <ds:schemaRef ds:uri="http://purl.org/dc/terms/"/>
-    <ds:schemaRef ds:uri="http://www.w3.org/XML/1998/namespace"/>
-    <ds:schemaRef ds:uri="http://purl.org/dc/dcmitype/"/>
+    <ds:schemaRef ds:uri="http://schemas.microsoft.com/internal/obd"/>
   </ds:schemaRefs>
 </ds:datastoreItem>
 </file>
@@ -4238,5 +4710,10 @@
 </file>
 
 <file path=customXml/itemProps3.xml><?xml version="1.0" encoding="utf-8"?>
-<ds:datastoreItem xmlns:ds="http://schemas.openxmlformats.org/officeDocument/2006/customXml" ds:itemID="{282D8BD1-BF38-4227-915A-1324D9825A0B}"/>
+<ds:datastoreItem xmlns:ds="http://schemas.openxmlformats.org/officeDocument/2006/customXml" ds:itemID="{F294EC06-36A5-4071-9092-29766602D82E}">
+  <ds:schemaRefs>
+    <ds:schemaRef ds:uri="http://schemas.microsoft.com/office/2006/metadata/properties"/>
+    <ds:schemaRef ds:uri="http://schemas.microsoft.com/office/infopath/2007/PartnerControls"/>
+  </ds:schemaRefs>
+</ds:datastoreItem>
 </file>
</xml_diff>

<commit_message>
Agregar Punto 9-Decisiones de Diseño v0.1
</commit_message>
<xml_diff>
--- a/Caso de Estudio Neuron Formato arc42.docx
+++ b/Caso de Estudio Neuron Formato arc42.docx
@@ -344,10 +344,12 @@
         <w:t xml:space="preserve">Generar informes por área cada 30 </w:t>
       </w:r>
       <w:proofErr w:type="spellStart"/>
+      <w:proofErr w:type="gramStart"/>
       <w:r>
         <w:t>días,para</w:t>
       </w:r>
       <w:proofErr w:type="spellEnd"/>
+      <w:proofErr w:type="gramEnd"/>
       <w:r>
         <w:t xml:space="preserve"> cada uno de los jefes.</w:t>
       </w:r>
@@ -384,10 +386,12 @@
         <w:t xml:space="preserve">Generar un informe general cada </w:t>
       </w:r>
       <w:proofErr w:type="spellStart"/>
+      <w:proofErr w:type="gramStart"/>
       <w:r>
         <w:t>mes,para</w:t>
       </w:r>
       <w:proofErr w:type="spellEnd"/>
+      <w:proofErr w:type="gramEnd"/>
       <w:r>
         <w:t xml:space="preserve"> el gerente.</w:t>
       </w:r>
@@ -424,10 +428,12 @@
         <w:t xml:space="preserve">Implementar durante los próximos 3 meses las vistas para cada una de las </w:t>
       </w:r>
       <w:proofErr w:type="spellStart"/>
+      <w:proofErr w:type="gramStart"/>
       <w:r>
         <w:t>áreas;una</w:t>
       </w:r>
       <w:proofErr w:type="spellEnd"/>
+      <w:proofErr w:type="gramEnd"/>
       <w:r>
         <w:t xml:space="preserve"> vista por mes.</w:t>
       </w:r>
@@ -988,8 +994,13 @@
             <w:r>
               <w:t xml:space="preserve"> </w:t>
             </w:r>
+            <w:proofErr w:type="gramStart"/>
             <w:r>
-              <w:t>ejecutar  y controlar un proyecto</w:t>
+              <w:t>ejecutar  y</w:t>
+            </w:r>
+            <w:proofErr w:type="gramEnd"/>
+            <w:r>
+              <w:t xml:space="preserve"> controlar un proyecto</w:t>
             </w:r>
           </w:p>
           <w:p/>
@@ -1057,7 +1068,15 @@
         </w:numPr>
       </w:pPr>
       <w:r>
-        <w:t>Independiente de la plataforma y debe ejecutarse en los principales sistemas operativos (Windows ,Linux y Mac-OS).</w:t>
+        <w:t>Independiente de la plataforma y debe ejecutarse en los principales sistemas operativos (</w:t>
+      </w:r>
+      <w:proofErr w:type="gramStart"/>
+      <w:r>
+        <w:t>Windows ,Linux</w:t>
+      </w:r>
+      <w:proofErr w:type="gramEnd"/>
+      <w:r>
+        <w:t xml:space="preserve"> y Mac-OS).</w:t>
       </w:r>
     </w:p>
     <w:p>
@@ -2313,38 +2332,70 @@
       <w:pPr>
         <w:pStyle w:val="FirstParagraph"/>
         <w:rPr>
-          <w:lang w:val="en-US"/>
+          <w:lang w:val="es-CO"/>
         </w:rPr>
       </w:pPr>
       <w:r>
         <w:rPr>
           <w:i/>
-          <w:lang w:val="en-US"/>
-        </w:rPr>
-        <w:t>&lt;explanation&gt;</w:t>
+          <w:lang w:val="es-CO"/>
+        </w:rPr>
+        <w:t>&lt;</w:t>
+      </w:r>
+      <w:proofErr w:type="spellStart"/>
+      <w:r>
+        <w:rPr>
+          <w:i/>
+          <w:lang w:val="es-CO"/>
+        </w:rPr>
+        <w:t>explanation</w:t>
+      </w:r>
+      <w:proofErr w:type="spellEnd"/>
+      <w:r>
+        <w:rPr>
+          <w:i/>
+          <w:lang w:val="es-CO"/>
+        </w:rPr>
+        <w:t>&gt;</w:t>
       </w:r>
     </w:p>
     <w:p>
       <w:pPr>
         <w:pStyle w:val="Ttulo1"/>
         <w:rPr>
-          <w:lang w:val="en-US"/>
+          <w:lang w:val="es-CO"/>
         </w:rPr>
       </w:pPr>
       <w:bookmarkStart w:id="39" w:name="section-design-decisions"/>
-      <w:r>
-        <w:rPr>
-          <w:lang w:val="en-US"/>
-        </w:rPr>
-        <w:t>Design Decisions</w:t>
+      <w:proofErr w:type="spellStart"/>
+      <w:r>
+        <w:rPr>
+          <w:lang w:val="es-CO"/>
+        </w:rPr>
+        <w:t>Design</w:t>
+      </w:r>
+      <w:proofErr w:type="spellEnd"/>
+      <w:r>
+        <w:rPr>
+          <w:lang w:val="es-CO"/>
+        </w:rPr>
+        <w:t xml:space="preserve"> </w:t>
+      </w:r>
+      <w:proofErr w:type="spellStart"/>
+      <w:r>
+        <w:rPr>
+          <w:lang w:val="es-CO"/>
+        </w:rPr>
+        <w:t>Decisions</w:t>
       </w:r>
       <w:bookmarkEnd w:id="39"/>
+      <w:proofErr w:type="spellEnd"/>
     </w:p>
     <w:p>
       <w:pPr>
         <w:pStyle w:val="Textoindependiente"/>
         <w:rPr>
-          <w:lang w:val="en-US"/>
+          <w:lang w:val="es-CO"/>
         </w:rPr>
       </w:pPr>
     </w:p>
@@ -2376,7 +2427,15 @@
       </w:r>
       <w:proofErr w:type="spellEnd"/>
       <w:r>
-        <w:t xml:space="preserve"> Software tenemos varios atributos de calidad, uno de ellos es rendimiento donde se debe sacrificar trazabilidad y seguridad ,consultando con los interesados </w:t>
+        <w:t xml:space="preserve"> Software tenemos varios atributos de calidad, uno de ellos es rendimiento donde se debe sacrificar trazabilidad y </w:t>
+      </w:r>
+      <w:proofErr w:type="gramStart"/>
+      <w:r>
+        <w:t>seguridad ,consultando</w:t>
+      </w:r>
+      <w:proofErr w:type="gramEnd"/>
+      <w:r>
+        <w:t xml:space="preserve"> con los interesados </w:t>
       </w:r>
     </w:p>
     <w:p>
@@ -2428,14 +2487,29 @@
     </w:p>
     <w:p>
       <w:pPr>
+        <w:rPr>
+          <w:b/>
+          <w:bCs/>
+        </w:rPr>
+      </w:pPr>
+      <w:bookmarkStart w:id="41" w:name="_GoBack"/>
+      <w:r>
+        <w:rPr>
+          <w:b/>
+          <w:bCs/>
+        </w:rPr>
+        <w:t>Supuestos</w:t>
+      </w:r>
+    </w:p>
+    <w:bookmarkEnd w:id="40"/>
+    <w:bookmarkEnd w:id="41"/>
+    <w:p>
+      <w:pPr>
         <w:pStyle w:val="Textoindependiente"/>
         <w:rPr>
           <w:lang w:val="es-CO"/>
         </w:rPr>
       </w:pPr>
-      <w:bookmarkStart w:id="41" w:name="_GoBack"/>
-      <w:bookmarkEnd w:id="40"/>
-      <w:bookmarkEnd w:id="41"/>
     </w:p>
     <w:p>
       <w:pPr>
@@ -3597,8 +3671,11 @@
     <w:lsdException w:name="Table 3D effects 3" w:semiHidden="1" w:unhideWhenUsed="1"/>
     <w:lsdException w:name="Table Contemporary" w:semiHidden="1" w:unhideWhenUsed="1"/>
     <w:lsdException w:name="Table Elegant" w:semiHidden="1" w:unhideWhenUsed="1"/>
+    <w:lsdException w:name="Table Professional" w:semiHidden="1" w:unhideWhenUsed="1"/>
     <w:lsdException w:name="Table Subtle 1" w:semiHidden="1" w:unhideWhenUsed="1"/>
     <w:lsdException w:name="Table Subtle 2" w:semiHidden="1" w:unhideWhenUsed="1"/>
+    <w:lsdException w:name="Table Web 1" w:semiHidden="1" w:unhideWhenUsed="1"/>
+    <w:lsdException w:name="Table Web 2" w:semiHidden="1" w:unhideWhenUsed="1"/>
     <w:lsdException w:name="Table Web 3" w:semiHidden="1" w:unhideWhenUsed="1"/>
     <w:lsdException w:name="Balloon Text" w:semiHidden="1" w:unhideWhenUsed="1"/>
     <w:lsdException w:name="Table Theme" w:semiHidden="1" w:unhideWhenUsed="1"/>
@@ -3617,6 +3694,10 @@
     <w:lsdException w:name="Colorful Shading"/>
     <w:lsdException w:name="Colorful List"/>
     <w:lsdException w:name="Colorful Grid"/>
+    <w:lsdException w:name="Light Shading Accent 1"/>
+    <w:lsdException w:name="Light List Accent 1"/>
+    <w:lsdException w:name="Light Grid Accent 1"/>
+    <w:lsdException w:name="Medium Shading 1 Accent 1"/>
     <w:lsdException w:name="Medium Shading 2 Accent 1"/>
     <w:lsdException w:name="Medium List 1 Accent 1"/>
     <w:lsdException w:name="Revision" w:semiHidden="1"/>
@@ -3693,6 +3774,12 @@
     <w:lsdException w:name="Medium List 1 Accent 6"/>
     <w:lsdException w:name="Medium List 2 Accent 6"/>
     <w:lsdException w:name="Medium Grid 1 Accent 6"/>
+    <w:lsdException w:name="Medium Grid 2 Accent 6"/>
+    <w:lsdException w:name="Medium Grid 3 Accent 6"/>
+    <w:lsdException w:name="Dark List Accent 6"/>
+    <w:lsdException w:name="Colorful Shading Accent 6"/>
+    <w:lsdException w:name="Colorful List Accent 6"/>
+    <w:lsdException w:name="Colorful Grid Accent 6"/>
     <w:lsdException w:name="Bibliography" w:semiHidden="1" w:unhideWhenUsed="1"/>
     <w:lsdException w:name="TOC Heading" w:semiHidden="1" w:unhideWhenUsed="1"/>
     <w:lsdException w:name="Grid Table 4" w:uiPriority="49"/>
@@ -4890,21 +4977,6 @@
 </file>
 
 <file path=customXml/item1.xml><?xml version="1.0" encoding="utf-8"?>
-<p:properties xmlns:p="http://schemas.microsoft.com/office/2006/metadata/properties" xmlns:xsi="http://www.w3.org/2001/XMLSchema-instance" xmlns:pc="http://schemas.microsoft.com/office/infopath/2007/PartnerControls">
-  <documentManagement/>
-</p:properties>
-</file>
-
-<file path=customXml/item2.xml><?xml version="1.0" encoding="utf-8"?>
-<?mso-contentType ?>
-<FormTemplates xmlns="http://schemas.microsoft.com/sharepoint/v3/contenttype/forms">
-  <Display>DocumentLibraryForm</Display>
-  <Edit>DocumentLibraryForm</Edit>
-  <New>DocumentLibraryForm</New>
-</FormTemplates>
-</file>
-
-<file path=customXml/item3.xml><?xml version="1.0" encoding="utf-8"?>
 <ct:contentTypeSchema xmlns:ct="http://schemas.microsoft.com/office/2006/metadata/contentType" xmlns:ma="http://schemas.microsoft.com/office/2006/metadata/properties/metaAttributes" ct:_="" ma:_="" ma:contentTypeName="Documento" ma:contentTypeID="0x01010054F2E5489171BB4B8A564F3B86697001" ma:contentTypeVersion="9" ma:contentTypeDescription="Crear nuevo documento." ma:contentTypeScope="" ma:versionID="0e4fb22e9d16db6e83c249abe56e0679">
   <xsd:schema xmlns:xsd="http://www.w3.org/2001/XMLSchema" xmlns:xs="http://www.w3.org/2001/XMLSchema" xmlns:p="http://schemas.microsoft.com/office/2006/metadata/properties" xmlns:ns2="45e206cf-3a28-404d-8abb-a20a911c6335" targetNamespace="http://schemas.microsoft.com/office/2006/metadata/properties" ma:root="true" ma:fieldsID="fa16087b275d30ade7f8b759fd6579de" ns2:_="">
     <xsd:import namespace="45e206cf-3a28-404d-8abb-a20a911c6335"/>
@@ -5082,24 +5154,22 @@
 </ct:contentTypeSchema>
 </file>
 
-<file path=customXml/itemProps1.xml><?xml version="1.0" encoding="utf-8"?>
-<ds:datastoreItem xmlns:ds="http://schemas.openxmlformats.org/officeDocument/2006/customXml" ds:itemID="{F294EC06-36A5-4071-9092-29766602D82E}">
-  <ds:schemaRefs>
-    <ds:schemaRef ds:uri="http://schemas.microsoft.com/office/2006/metadata/properties"/>
-    <ds:schemaRef ds:uri="http://schemas.microsoft.com/office/infopath/2007/PartnerControls"/>
-  </ds:schemaRefs>
-</ds:datastoreItem>
+<file path=customXml/item2.xml><?xml version="1.0" encoding="utf-8"?>
+<?mso-contentType ?>
+<FormTemplates xmlns="http://schemas.microsoft.com/sharepoint/v3/contenttype/forms">
+  <Display>DocumentLibraryForm</Display>
+  <Edit>DocumentLibraryForm</Edit>
+  <New>DocumentLibraryForm</New>
+</FormTemplates>
 </file>
 
-<file path=customXml/itemProps2.xml><?xml version="1.0" encoding="utf-8"?>
-<ds:datastoreItem xmlns:ds="http://schemas.openxmlformats.org/officeDocument/2006/customXml" ds:itemID="{565713D0-B352-4168-A1C7-FFBA8CF3B5B2}">
-  <ds:schemaRefs>
-    <ds:schemaRef ds:uri="http://schemas.microsoft.com/sharepoint/v3/contenttype/forms"/>
-  </ds:schemaRefs>
-</ds:datastoreItem>
+<file path=customXml/item3.xml><?xml version="1.0" encoding="utf-8"?>
+<p:properties xmlns:p="http://schemas.microsoft.com/office/2006/metadata/properties" xmlns:xsi="http://www.w3.org/2001/XMLSchema-instance" xmlns:pc="http://schemas.microsoft.com/office/infopath/2007/PartnerControls">
+  <documentManagement/>
+</p:properties>
 </file>
 
-<file path=customXml/itemProps3.xml><?xml version="1.0" encoding="utf-8"?>
+<file path=customXml/itemProps1.xml><?xml version="1.0" encoding="utf-8"?>
 <ds:datastoreItem xmlns:ds="http://schemas.openxmlformats.org/officeDocument/2006/customXml" ds:itemID="{282D8BD1-BF38-4227-915A-1324D9825A0B}">
   <ds:schemaRefs>
     <ds:schemaRef ds:uri="http://schemas.microsoft.com/office/2006/metadata/contentType"/>
@@ -5115,4 +5185,21 @@
     <ds:schemaRef ds:uri="http://schemas.microsoft.com/internal/obd"/>
   </ds:schemaRefs>
 </ds:datastoreItem>
+</file>
+
+<file path=customXml/itemProps2.xml><?xml version="1.0" encoding="utf-8"?>
+<ds:datastoreItem xmlns:ds="http://schemas.openxmlformats.org/officeDocument/2006/customXml" ds:itemID="{565713D0-B352-4168-A1C7-FFBA8CF3B5B2}">
+  <ds:schemaRefs>
+    <ds:schemaRef ds:uri="http://schemas.microsoft.com/sharepoint/v3/contenttype/forms"/>
+  </ds:schemaRefs>
+</ds:datastoreItem>
+</file>
+
+<file path=customXml/itemProps3.xml><?xml version="1.0" encoding="utf-8"?>
+<ds:datastoreItem xmlns:ds="http://schemas.openxmlformats.org/officeDocument/2006/customXml" ds:itemID="{F294EC06-36A5-4071-9092-29766602D82E}">
+  <ds:schemaRefs>
+    <ds:schemaRef ds:uri="http://schemas.microsoft.com/office/2006/metadata/properties"/>
+    <ds:schemaRef ds:uri="http://schemas.microsoft.com/office/infopath/2007/PartnerControls"/>
+  </ds:schemaRefs>
+</ds:datastoreItem>
 </file>
</xml_diff>

<commit_message>
Agregar Punto 1 Stakeholders
</commit_message>
<xml_diff>
--- a/Caso de Estudio Neuron Formato arc42.docx
+++ b/Caso de Estudio Neuron Formato arc42.docx
@@ -671,54 +671,196 @@
         <w:pStyle w:val="Textoindependiente"/>
       </w:pPr>
     </w:p>
+    <w:p>
+      <w:pPr>
+        <w:pStyle w:val="Textoindependiente"/>
+      </w:pPr>
+    </w:p>
+    <w:p>
+      <w:pPr>
+        <w:pStyle w:val="Textoindependiente"/>
+      </w:pPr>
+    </w:p>
+    <w:p>
+      <w:pPr>
+        <w:pStyle w:val="Textoindependiente"/>
+      </w:pPr>
+    </w:p>
+    <w:p>
+      <w:pPr>
+        <w:pStyle w:val="Textoindependiente"/>
+      </w:pPr>
+      <w:bookmarkStart w:id="3" w:name="_GoBack"/>
+      <w:bookmarkEnd w:id="3"/>
+    </w:p>
+    <w:p>
+      <w:pPr>
+        <w:pStyle w:val="Ttulo2"/>
+      </w:pPr>
+      <w:bookmarkStart w:id="4" w:name="_stakeholders"/>
+      <w:proofErr w:type="spellStart"/>
+      <w:r>
+        <w:lastRenderedPageBreak/>
+        <w:t>Stakeholders</w:t>
+      </w:r>
+      <w:bookmarkEnd w:id="4"/>
+      <w:proofErr w:type="spellEnd"/>
+    </w:p>
     <w:tbl>
       <w:tblPr>
         <w:tblStyle w:val="Tablaconcuadrcula"/>
-        <w:tblW w:w="0" w:type="auto"/>
+        <w:tblW w:w="11273" w:type="dxa"/>
+        <w:tblInd w:w="-1221" w:type="dxa"/>
         <w:tblLook w:val="04A0" w:firstRow="1" w:lastRow="0" w:firstColumn="1" w:lastColumn="0" w:noHBand="0" w:noVBand="1"/>
       </w:tblPr>
       <w:tblGrid>
-        <w:gridCol w:w="2992"/>
-        <w:gridCol w:w="2993"/>
-        <w:gridCol w:w="2993"/>
+        <w:gridCol w:w="1601"/>
+        <w:gridCol w:w="1377"/>
+        <w:gridCol w:w="1582"/>
+        <w:gridCol w:w="2962"/>
+        <w:gridCol w:w="2243"/>
+        <w:gridCol w:w="1508"/>
       </w:tblGrid>
       <w:tr>
         <w:tc>
           <w:tcPr>
-            <w:tcW w:w="2992" w:type="dxa"/>
-          </w:tcPr>
-          <w:p>
-            <w:pPr>
-              <w:pStyle w:val="Textoindependiente"/>
-            </w:pPr>
-            <w:r>
-              <w:t>Prioridad</w:t>
-            </w:r>
-          </w:p>
-        </w:tc>
-        <w:tc>
-          <w:tcPr>
-            <w:tcW w:w="2993" w:type="dxa"/>
-          </w:tcPr>
-          <w:p>
-            <w:pPr>
-              <w:pStyle w:val="Textoindependiente"/>
-            </w:pPr>
-            <w:r>
-              <w:t>Objetivo de Calidad</w:t>
-            </w:r>
-          </w:p>
-        </w:tc>
-        <w:tc>
-          <w:tcPr>
-            <w:tcW w:w="2993" w:type="dxa"/>
-          </w:tcPr>
-          <w:p>
-            <w:pPr>
-              <w:pStyle w:val="Textoindependiente"/>
-            </w:pPr>
-            <w:r>
-              <w:t>Argumento</w:t>
+            <w:tcW w:w="1601" w:type="dxa"/>
+          </w:tcPr>
+          <w:p>
+            <w:pPr>
+              <w:pStyle w:val="Prrafodelista"/>
+              <w:ind w:left="0"/>
+              <w:jc w:val="center"/>
+              <w:rPr>
+                <w:b/>
+                <w:bCs/>
+              </w:rPr>
+            </w:pPr>
+            <w:proofErr w:type="spellStart"/>
+            <w:r>
+              <w:rPr>
+                <w:b/>
+                <w:bCs/>
+              </w:rPr>
+              <w:t>Stakeholder</w:t>
+            </w:r>
+            <w:proofErr w:type="spellEnd"/>
+          </w:p>
+        </w:tc>
+        <w:tc>
+          <w:tcPr>
+            <w:tcW w:w="1377" w:type="dxa"/>
+          </w:tcPr>
+          <w:p>
+            <w:pPr>
+              <w:pStyle w:val="Prrafodelista"/>
+              <w:ind w:left="0"/>
+              <w:jc w:val="center"/>
+              <w:rPr>
+                <w:b/>
+                <w:bCs/>
+              </w:rPr>
+            </w:pPr>
+            <w:r>
+              <w:rPr>
+                <w:b/>
+                <w:bCs/>
+              </w:rPr>
+              <w:t>Rol</w:t>
+            </w:r>
+          </w:p>
+        </w:tc>
+        <w:tc>
+          <w:tcPr>
+            <w:tcW w:w="1582" w:type="dxa"/>
+          </w:tcPr>
+          <w:p>
+            <w:pPr>
+              <w:pStyle w:val="Prrafodelista"/>
+              <w:ind w:left="0"/>
+              <w:jc w:val="center"/>
+              <w:rPr>
+                <w:b/>
+                <w:bCs/>
+              </w:rPr>
+            </w:pPr>
+            <w:r>
+              <w:rPr>
+                <w:b/>
+                <w:bCs/>
+              </w:rPr>
+              <w:t>Restricciones</w:t>
+            </w:r>
+          </w:p>
+        </w:tc>
+        <w:tc>
+          <w:tcPr>
+            <w:tcW w:w="2962" w:type="dxa"/>
+          </w:tcPr>
+          <w:p>
+            <w:pPr>
+              <w:pStyle w:val="Prrafodelista"/>
+              <w:ind w:left="0"/>
+              <w:jc w:val="center"/>
+              <w:rPr>
+                <w:b/>
+                <w:bCs/>
+              </w:rPr>
+            </w:pPr>
+            <w:r>
+              <w:rPr>
+                <w:b/>
+                <w:bCs/>
+              </w:rPr>
+              <w:t>Atributo de calidad</w:t>
+            </w:r>
+          </w:p>
+        </w:tc>
+        <w:tc>
+          <w:tcPr>
+            <w:tcW w:w="2243" w:type="dxa"/>
+          </w:tcPr>
+          <w:p>
+            <w:pPr>
+              <w:pStyle w:val="Prrafodelista"/>
+              <w:ind w:left="0"/>
+              <w:jc w:val="center"/>
+              <w:rPr>
+                <w:b/>
+                <w:bCs/>
+              </w:rPr>
+            </w:pPr>
+            <w:proofErr w:type="spellStart"/>
+            <w:r>
+              <w:rPr>
+                <w:b/>
+                <w:bCs/>
+              </w:rPr>
+              <w:t>Viewpoints</w:t>
+            </w:r>
+            <w:proofErr w:type="spellEnd"/>
+          </w:p>
+        </w:tc>
+        <w:tc>
+          <w:tcPr>
+            <w:tcW w:w="1508" w:type="dxa"/>
+          </w:tcPr>
+          <w:p>
+            <w:pPr>
+              <w:pStyle w:val="Prrafodelista"/>
+              <w:ind w:left="0"/>
+              <w:jc w:val="center"/>
+              <w:rPr>
+                <w:b/>
+                <w:bCs/>
+              </w:rPr>
+            </w:pPr>
+            <w:r>
+              <w:rPr>
+                <w:b/>
+                <w:bCs/>
+              </w:rPr>
+              <w:t>Comentarios</w:t>
             </w:r>
           </w:p>
         </w:tc>
@@ -726,31 +868,113 @@
       <w:tr>
         <w:tc>
           <w:tcPr>
-            <w:tcW w:w="2992" w:type="dxa"/>
-          </w:tcPr>
-          <w:p>
-            <w:pPr>
-              <w:pStyle w:val="Textoindependiente"/>
-            </w:pPr>
-          </w:p>
-        </w:tc>
-        <w:tc>
-          <w:tcPr>
-            <w:tcW w:w="2993" w:type="dxa"/>
-          </w:tcPr>
-          <w:p>
-            <w:pPr>
-              <w:pStyle w:val="Textoindependiente"/>
-            </w:pPr>
-          </w:p>
-        </w:tc>
-        <w:tc>
-          <w:tcPr>
-            <w:tcW w:w="2993" w:type="dxa"/>
-          </w:tcPr>
-          <w:p>
-            <w:pPr>
-              <w:pStyle w:val="Textoindependiente"/>
+            <w:tcW w:w="1601" w:type="dxa"/>
+          </w:tcPr>
+          <w:p>
+            <w:pPr>
+              <w:pStyle w:val="Prrafodelista"/>
+              <w:ind w:left="0"/>
+            </w:pPr>
+            <w:r>
+              <w:t>Gerente</w:t>
+            </w:r>
+          </w:p>
+        </w:tc>
+        <w:tc>
+          <w:tcPr>
+            <w:tcW w:w="1377" w:type="dxa"/>
+          </w:tcPr>
+          <w:p>
+            <w:pPr>
+              <w:pStyle w:val="Prrafodelista"/>
+              <w:ind w:left="0"/>
+            </w:pPr>
+            <w:r>
+              <w:t>Es la persona encargada de operar los negocios de la empresa</w:t>
+            </w:r>
+          </w:p>
+        </w:tc>
+        <w:tc>
+          <w:tcPr>
+            <w:tcW w:w="1582" w:type="dxa"/>
+          </w:tcPr>
+          <w:p>
+            <w:pPr>
+              <w:pStyle w:val="Prrafodelista"/>
+              <w:ind w:left="0"/>
+            </w:pPr>
+          </w:p>
+        </w:tc>
+        <w:tc>
+          <w:tcPr>
+            <w:tcW w:w="2962" w:type="dxa"/>
+          </w:tcPr>
+          <w:p>
+            <w:pPr>
+              <w:pStyle w:val="Prrafodelista"/>
+              <w:numPr>
+                <w:ilvl w:val="0"/>
+                <w:numId w:val="10"/>
+              </w:numPr>
+              <w:spacing w:after="0" w:line="240" w:lineRule="auto"/>
+            </w:pPr>
+            <w:r>
+              <w:t>Confiabilidad</w:t>
+            </w:r>
+          </w:p>
+          <w:p>
+            <w:pPr>
+              <w:pStyle w:val="Prrafodelista"/>
+              <w:numPr>
+                <w:ilvl w:val="0"/>
+                <w:numId w:val="10"/>
+              </w:numPr>
+              <w:spacing w:after="0" w:line="240" w:lineRule="auto"/>
+            </w:pPr>
+            <w:r>
+              <w:t>Desempeño (Eficiencia)</w:t>
+            </w:r>
+          </w:p>
+          <w:p>
+            <w:pPr>
+              <w:pStyle w:val="Prrafodelista"/>
+              <w:numPr>
+                <w:ilvl w:val="0"/>
+                <w:numId w:val="10"/>
+              </w:numPr>
+              <w:spacing w:after="0" w:line="240" w:lineRule="auto"/>
+            </w:pPr>
+            <w:r>
+              <w:t>Usabilidad</w:t>
+            </w:r>
+          </w:p>
+        </w:tc>
+        <w:tc>
+          <w:tcPr>
+            <w:tcW w:w="2243" w:type="dxa"/>
+          </w:tcPr>
+          <w:p>
+            <w:pPr>
+              <w:pStyle w:val="Prrafodelista"/>
+              <w:numPr>
+                <w:ilvl w:val="0"/>
+                <w:numId w:val="10"/>
+              </w:numPr>
+              <w:spacing w:after="0" w:line="240" w:lineRule="auto"/>
+            </w:pPr>
+            <w:r>
+              <w:t>Vista Contexto</w:t>
+            </w:r>
+          </w:p>
+        </w:tc>
+        <w:tc>
+          <w:tcPr>
+            <w:tcW w:w="1508" w:type="dxa"/>
+          </w:tcPr>
+          <w:p>
+            <w:pPr>
+              <w:pStyle w:val="Prrafodelista"/>
+              <w:ind w:left="0"/>
             </w:pPr>
           </w:p>
         </w:tc>
@@ -758,31 +982,1143 @@
       <w:tr>
         <w:tc>
           <w:tcPr>
-            <w:tcW w:w="2992" w:type="dxa"/>
-          </w:tcPr>
-          <w:p>
-            <w:pPr>
-              <w:pStyle w:val="Textoindependiente"/>
-            </w:pPr>
-          </w:p>
-        </w:tc>
-        <w:tc>
-          <w:tcPr>
-            <w:tcW w:w="2993" w:type="dxa"/>
-          </w:tcPr>
-          <w:p>
-            <w:pPr>
-              <w:pStyle w:val="Textoindependiente"/>
-            </w:pPr>
-          </w:p>
-        </w:tc>
-        <w:tc>
-          <w:tcPr>
-            <w:tcW w:w="2993" w:type="dxa"/>
-          </w:tcPr>
-          <w:p>
-            <w:pPr>
-              <w:pStyle w:val="Textoindependiente"/>
+            <w:tcW w:w="1601" w:type="dxa"/>
+          </w:tcPr>
+          <w:p>
+            <w:pPr>
+              <w:pStyle w:val="Prrafodelista"/>
+              <w:ind w:left="0"/>
+            </w:pPr>
+            <w:r>
+              <w:t xml:space="preserve">Jefe de diseño </w:t>
+            </w:r>
+          </w:p>
+        </w:tc>
+        <w:tc>
+          <w:tcPr>
+            <w:tcW w:w="1377" w:type="dxa"/>
+          </w:tcPr>
+          <w:p>
+            <w:pPr>
+              <w:pStyle w:val="Prrafodelista"/>
+              <w:ind w:left="0"/>
+            </w:pPr>
+            <w:r>
+              <w:t>Es la persona encargada de llevar el proceso de diseño</w:t>
+            </w:r>
+          </w:p>
+        </w:tc>
+        <w:tc>
+          <w:tcPr>
+            <w:tcW w:w="1582" w:type="dxa"/>
+          </w:tcPr>
+          <w:p>
+            <w:pPr>
+              <w:pStyle w:val="Prrafodelista"/>
+              <w:ind w:left="0"/>
+            </w:pPr>
+            <w:r>
+              <w:t>-No puede eliminar información sin la respectiva aprobación del Gerente</w:t>
+            </w:r>
+          </w:p>
+        </w:tc>
+        <w:tc>
+          <w:tcPr>
+            <w:tcW w:w="2962" w:type="dxa"/>
+          </w:tcPr>
+          <w:p>
+            <w:pPr>
+              <w:pStyle w:val="Prrafodelista"/>
+              <w:numPr>
+                <w:ilvl w:val="0"/>
+                <w:numId w:val="13"/>
+              </w:numPr>
+              <w:spacing w:after="0" w:line="240" w:lineRule="auto"/>
+            </w:pPr>
+            <w:r>
+              <w:t>Usabilidad</w:t>
+            </w:r>
+          </w:p>
+        </w:tc>
+        <w:tc>
+          <w:tcPr>
+            <w:tcW w:w="2243" w:type="dxa"/>
+          </w:tcPr>
+          <w:p>
+            <w:pPr>
+              <w:pStyle w:val="Prrafodelista"/>
+              <w:numPr>
+                <w:ilvl w:val="0"/>
+                <w:numId w:val="10"/>
+              </w:numPr>
+              <w:spacing w:after="0" w:line="240" w:lineRule="auto"/>
+            </w:pPr>
+            <w:r>
+              <w:t>Vista Componentes</w:t>
+            </w:r>
+          </w:p>
+        </w:tc>
+        <w:tc>
+          <w:tcPr>
+            <w:tcW w:w="1508" w:type="dxa"/>
+          </w:tcPr>
+          <w:p>
+            <w:pPr>
+              <w:pStyle w:val="Prrafodelista"/>
+              <w:ind w:left="0"/>
+            </w:pPr>
+          </w:p>
+        </w:tc>
+      </w:tr>
+      <w:tr>
+        <w:tc>
+          <w:tcPr>
+            <w:tcW w:w="1601" w:type="dxa"/>
+          </w:tcPr>
+          <w:p>
+            <w:pPr>
+              <w:pStyle w:val="Prrafodelista"/>
+              <w:ind w:left="0"/>
+            </w:pPr>
+            <w:r>
+              <w:t>Jefe de desarrollo</w:t>
+            </w:r>
+          </w:p>
+        </w:tc>
+        <w:tc>
+          <w:tcPr>
+            <w:tcW w:w="1377" w:type="dxa"/>
+          </w:tcPr>
+          <w:p>
+            <w:pPr>
+              <w:pStyle w:val="Prrafodelista"/>
+              <w:ind w:left="0"/>
+            </w:pPr>
+            <w:r>
+              <w:t>Es la persona encargada de llevar el proceso de desarrollo</w:t>
+            </w:r>
+          </w:p>
+        </w:tc>
+        <w:tc>
+          <w:tcPr>
+            <w:tcW w:w="1582" w:type="dxa"/>
+          </w:tcPr>
+          <w:p>
+            <w:pPr>
+              <w:pStyle w:val="Prrafodelista"/>
+              <w:ind w:left="0"/>
+            </w:pPr>
+          </w:p>
+        </w:tc>
+        <w:tc>
+          <w:tcPr>
+            <w:tcW w:w="2962" w:type="dxa"/>
+          </w:tcPr>
+          <w:p>
+            <w:pPr>
+              <w:pStyle w:val="Prrafodelista"/>
+              <w:numPr>
+                <w:ilvl w:val="0"/>
+                <w:numId w:val="10"/>
+              </w:numPr>
+              <w:spacing w:after="0" w:line="240" w:lineRule="auto"/>
+            </w:pPr>
+            <w:r>
+              <w:t>Interoperabilidad</w:t>
+            </w:r>
+          </w:p>
+          <w:p>
+            <w:pPr>
+              <w:pStyle w:val="Prrafodelista"/>
+              <w:numPr>
+                <w:ilvl w:val="0"/>
+                <w:numId w:val="10"/>
+              </w:numPr>
+              <w:spacing w:after="0" w:line="240" w:lineRule="auto"/>
+            </w:pPr>
+            <w:r>
+              <w:t>Mantenibilidad</w:t>
+            </w:r>
+          </w:p>
+          <w:p>
+            <w:pPr>
+              <w:pStyle w:val="Prrafodelista"/>
+              <w:numPr>
+                <w:ilvl w:val="0"/>
+                <w:numId w:val="10"/>
+              </w:numPr>
+              <w:spacing w:after="0" w:line="240" w:lineRule="auto"/>
+            </w:pPr>
+            <w:r>
+              <w:t>Confiabilidad</w:t>
+            </w:r>
+          </w:p>
+          <w:p>
+            <w:pPr>
+              <w:pStyle w:val="Prrafodelista"/>
+              <w:numPr>
+                <w:ilvl w:val="0"/>
+                <w:numId w:val="10"/>
+              </w:numPr>
+              <w:spacing w:after="0" w:line="240" w:lineRule="auto"/>
+            </w:pPr>
+            <w:r>
+              <w:t>Escalabilidad</w:t>
+            </w:r>
+          </w:p>
+          <w:p>
+            <w:pPr>
+              <w:pStyle w:val="Prrafodelista"/>
+              <w:numPr>
+                <w:ilvl w:val="0"/>
+                <w:numId w:val="10"/>
+              </w:numPr>
+              <w:spacing w:after="0" w:line="240" w:lineRule="auto"/>
+            </w:pPr>
+            <w:r>
+              <w:t>Fiabilidad</w:t>
+            </w:r>
+          </w:p>
+        </w:tc>
+        <w:tc>
+          <w:tcPr>
+            <w:tcW w:w="2243" w:type="dxa"/>
+          </w:tcPr>
+          <w:p>
+            <w:pPr>
+              <w:pStyle w:val="Prrafodelista"/>
+              <w:numPr>
+                <w:ilvl w:val="0"/>
+                <w:numId w:val="10"/>
+              </w:numPr>
+              <w:spacing w:after="0" w:line="240" w:lineRule="auto"/>
+            </w:pPr>
+            <w:r>
+              <w:t>Vista Contexto</w:t>
+            </w:r>
+          </w:p>
+          <w:p>
+            <w:pPr>
+              <w:pStyle w:val="Prrafodelista"/>
+              <w:numPr>
+                <w:ilvl w:val="0"/>
+                <w:numId w:val="10"/>
+              </w:numPr>
+              <w:spacing w:after="0" w:line="240" w:lineRule="auto"/>
+            </w:pPr>
+            <w:r>
+              <w:t>Vista Componentes</w:t>
+            </w:r>
+          </w:p>
+          <w:p>
+            <w:pPr>
+              <w:pStyle w:val="Prrafodelista"/>
+              <w:numPr>
+                <w:ilvl w:val="0"/>
+                <w:numId w:val="10"/>
+              </w:numPr>
+              <w:spacing w:after="0" w:line="240" w:lineRule="auto"/>
+            </w:pPr>
+            <w:r>
+              <w:t>Vista Contenedores</w:t>
+            </w:r>
+          </w:p>
+        </w:tc>
+        <w:tc>
+          <w:tcPr>
+            <w:tcW w:w="1508" w:type="dxa"/>
+          </w:tcPr>
+          <w:p>
+            <w:pPr>
+              <w:pStyle w:val="Prrafodelista"/>
+              <w:ind w:left="0"/>
+            </w:pPr>
+          </w:p>
+        </w:tc>
+      </w:tr>
+      <w:tr>
+        <w:tc>
+          <w:tcPr>
+            <w:tcW w:w="1601" w:type="dxa"/>
+          </w:tcPr>
+          <w:p>
+            <w:pPr>
+              <w:pStyle w:val="Prrafodelista"/>
+              <w:ind w:left="0"/>
+            </w:pPr>
+            <w:r>
+              <w:t>Jefe de soporte</w:t>
+            </w:r>
+          </w:p>
+        </w:tc>
+        <w:tc>
+          <w:tcPr>
+            <w:tcW w:w="1377" w:type="dxa"/>
+          </w:tcPr>
+          <w:p>
+            <w:pPr>
+              <w:pStyle w:val="Prrafodelista"/>
+              <w:ind w:left="0"/>
+            </w:pPr>
+            <w:r>
+              <w:t>Es la persona encargada de llevar el proceso de soporte</w:t>
+            </w:r>
+          </w:p>
+        </w:tc>
+        <w:tc>
+          <w:tcPr>
+            <w:tcW w:w="1582" w:type="dxa"/>
+          </w:tcPr>
+          <w:p>
+            <w:pPr>
+              <w:pStyle w:val="Prrafodelista"/>
+              <w:ind w:left="0"/>
+            </w:pPr>
+          </w:p>
+        </w:tc>
+        <w:tc>
+          <w:tcPr>
+            <w:tcW w:w="2962" w:type="dxa"/>
+          </w:tcPr>
+          <w:p>
+            <w:pPr>
+              <w:pStyle w:val="Prrafodelista"/>
+              <w:numPr>
+                <w:ilvl w:val="0"/>
+                <w:numId w:val="12"/>
+              </w:numPr>
+              <w:spacing w:after="0" w:line="240" w:lineRule="auto"/>
+            </w:pPr>
+            <w:r>
+              <w:t>Mantenibilidad</w:t>
+            </w:r>
+          </w:p>
+          <w:p>
+            <w:pPr>
+              <w:pStyle w:val="Prrafodelista"/>
+              <w:numPr>
+                <w:ilvl w:val="0"/>
+                <w:numId w:val="12"/>
+              </w:numPr>
+              <w:spacing w:after="0" w:line="240" w:lineRule="auto"/>
+            </w:pPr>
+            <w:r>
+              <w:t>Portabilidad</w:t>
+            </w:r>
+          </w:p>
+          <w:p>
+            <w:pPr>
+              <w:pStyle w:val="Prrafodelista"/>
+              <w:numPr>
+                <w:ilvl w:val="0"/>
+                <w:numId w:val="12"/>
+              </w:numPr>
+              <w:spacing w:after="0" w:line="240" w:lineRule="auto"/>
+            </w:pPr>
+            <w:r>
+              <w:t>Escalabilidad</w:t>
+            </w:r>
+          </w:p>
+        </w:tc>
+        <w:tc>
+          <w:tcPr>
+            <w:tcW w:w="2243" w:type="dxa"/>
+          </w:tcPr>
+          <w:p>
+            <w:pPr>
+              <w:pStyle w:val="Prrafodelista"/>
+              <w:numPr>
+                <w:ilvl w:val="0"/>
+                <w:numId w:val="8"/>
+              </w:numPr>
+              <w:spacing w:after="0" w:line="240" w:lineRule="auto"/>
+            </w:pPr>
+            <w:r>
+              <w:t>Vista Contexto</w:t>
+            </w:r>
+          </w:p>
+          <w:p>
+            <w:pPr>
+              <w:pStyle w:val="Prrafodelista"/>
+              <w:ind w:left="0"/>
+            </w:pPr>
+          </w:p>
+        </w:tc>
+        <w:tc>
+          <w:tcPr>
+            <w:tcW w:w="1508" w:type="dxa"/>
+          </w:tcPr>
+          <w:p>
+            <w:pPr>
+              <w:pStyle w:val="Prrafodelista"/>
+              <w:ind w:left="0"/>
+            </w:pPr>
+          </w:p>
+        </w:tc>
+      </w:tr>
+      <w:tr>
+        <w:tc>
+          <w:tcPr>
+            <w:tcW w:w="1601" w:type="dxa"/>
+          </w:tcPr>
+          <w:p>
+            <w:pPr>
+              <w:pStyle w:val="Prrafodelista"/>
+              <w:ind w:left="0"/>
+            </w:pPr>
+            <w:r>
+              <w:t>Administrador del sitio</w:t>
+            </w:r>
+          </w:p>
+        </w:tc>
+        <w:tc>
+          <w:tcPr>
+            <w:tcW w:w="1377" w:type="dxa"/>
+          </w:tcPr>
+          <w:p>
+            <w:pPr>
+              <w:pStyle w:val="Prrafodelista"/>
+              <w:ind w:left="0"/>
+            </w:pPr>
+            <w:r>
+              <w:t>Es la persona encargada de administrar el sitio</w:t>
+            </w:r>
+          </w:p>
+        </w:tc>
+        <w:tc>
+          <w:tcPr>
+            <w:tcW w:w="1582" w:type="dxa"/>
+          </w:tcPr>
+          <w:p>
+            <w:pPr>
+              <w:pStyle w:val="Prrafodelista"/>
+              <w:ind w:left="0"/>
+            </w:pPr>
+            <w:r>
+              <w:t>-No puede eliminar información sin la respectiva aprobación del Gerente</w:t>
+            </w:r>
+          </w:p>
+        </w:tc>
+        <w:tc>
+          <w:tcPr>
+            <w:tcW w:w="2962" w:type="dxa"/>
+          </w:tcPr>
+          <w:p>
+            <w:pPr>
+              <w:pStyle w:val="Prrafodelista"/>
+              <w:numPr>
+                <w:ilvl w:val="0"/>
+                <w:numId w:val="8"/>
+              </w:numPr>
+              <w:spacing w:after="0" w:line="240" w:lineRule="auto"/>
+            </w:pPr>
+            <w:r>
+              <w:t>Portabilidad</w:t>
+            </w:r>
+          </w:p>
+        </w:tc>
+        <w:tc>
+          <w:tcPr>
+            <w:tcW w:w="2243" w:type="dxa"/>
+          </w:tcPr>
+          <w:p>
+            <w:pPr>
+              <w:pStyle w:val="Prrafodelista"/>
+              <w:numPr>
+                <w:ilvl w:val="0"/>
+                <w:numId w:val="8"/>
+              </w:numPr>
+              <w:spacing w:after="0" w:line="240" w:lineRule="auto"/>
+            </w:pPr>
+            <w:r>
+              <w:t>Vista Contexto</w:t>
+            </w:r>
+          </w:p>
+          <w:p>
+            <w:pPr>
+              <w:pStyle w:val="Prrafodelista"/>
+              <w:ind w:left="0"/>
+            </w:pPr>
+          </w:p>
+        </w:tc>
+        <w:tc>
+          <w:tcPr>
+            <w:tcW w:w="1508" w:type="dxa"/>
+          </w:tcPr>
+          <w:p>
+            <w:pPr>
+              <w:pStyle w:val="Prrafodelista"/>
+              <w:ind w:left="0"/>
+            </w:pPr>
+          </w:p>
+        </w:tc>
+      </w:tr>
+      <w:tr>
+        <w:tc>
+          <w:tcPr>
+            <w:tcW w:w="1601" w:type="dxa"/>
+          </w:tcPr>
+          <w:p>
+            <w:pPr>
+              <w:pStyle w:val="Prrafodelista"/>
+              <w:ind w:left="0"/>
+            </w:pPr>
+            <w:r>
+              <w:t>Auditoria</w:t>
+            </w:r>
+          </w:p>
+        </w:tc>
+        <w:tc>
+          <w:tcPr>
+            <w:tcW w:w="1377" w:type="dxa"/>
+          </w:tcPr>
+          <w:p>
+            <w:pPr>
+              <w:pStyle w:val="Prrafodelista"/>
+              <w:ind w:left="0"/>
+            </w:pPr>
+            <w:r>
+              <w:t>Es la persona encargada de auditar los procesos</w:t>
+            </w:r>
+          </w:p>
+        </w:tc>
+        <w:tc>
+          <w:tcPr>
+            <w:tcW w:w="1582" w:type="dxa"/>
+          </w:tcPr>
+          <w:p>
+            <w:pPr>
+              <w:pStyle w:val="Prrafodelista"/>
+              <w:ind w:left="0"/>
+            </w:pPr>
+            <w:r>
+              <w:t>-No puede eliminar información sin la respectiva aprobación del Gerente</w:t>
+            </w:r>
+          </w:p>
+        </w:tc>
+        <w:tc>
+          <w:tcPr>
+            <w:tcW w:w="2962" w:type="dxa"/>
+          </w:tcPr>
+          <w:p>
+            <w:pPr>
+              <w:pStyle w:val="Prrafodelista"/>
+              <w:numPr>
+                <w:ilvl w:val="0"/>
+                <w:numId w:val="11"/>
+              </w:numPr>
+              <w:spacing w:after="0" w:line="240" w:lineRule="auto"/>
+            </w:pPr>
+            <w:r>
+              <w:t>Seguridad</w:t>
+            </w:r>
+          </w:p>
+          <w:p>
+            <w:pPr>
+              <w:pStyle w:val="Prrafodelista"/>
+              <w:numPr>
+                <w:ilvl w:val="0"/>
+                <w:numId w:val="11"/>
+              </w:numPr>
+              <w:spacing w:after="0" w:line="240" w:lineRule="auto"/>
+            </w:pPr>
+            <w:r>
+              <w:t>Usabilidad</w:t>
+            </w:r>
+          </w:p>
+        </w:tc>
+        <w:tc>
+          <w:tcPr>
+            <w:tcW w:w="2243" w:type="dxa"/>
+          </w:tcPr>
+          <w:p>
+            <w:pPr>
+              <w:pStyle w:val="Prrafodelista"/>
+              <w:numPr>
+                <w:ilvl w:val="0"/>
+                <w:numId w:val="9"/>
+              </w:numPr>
+              <w:spacing w:after="0" w:line="240" w:lineRule="auto"/>
+            </w:pPr>
+            <w:r>
+              <w:t>Vista Contexto</w:t>
+            </w:r>
+          </w:p>
+          <w:p>
+            <w:pPr>
+              <w:pStyle w:val="Prrafodelista"/>
+              <w:ind w:left="0"/>
+            </w:pPr>
+          </w:p>
+        </w:tc>
+        <w:tc>
+          <w:tcPr>
+            <w:tcW w:w="1508" w:type="dxa"/>
+          </w:tcPr>
+          <w:p>
+            <w:pPr>
+              <w:pStyle w:val="Prrafodelista"/>
+              <w:ind w:left="0"/>
+            </w:pPr>
+          </w:p>
+        </w:tc>
+      </w:tr>
+      <w:tr>
+        <w:tc>
+          <w:tcPr>
+            <w:tcW w:w="1601" w:type="dxa"/>
+          </w:tcPr>
+          <w:p>
+            <w:pPr>
+              <w:pStyle w:val="Prrafodelista"/>
+              <w:ind w:left="0"/>
+            </w:pPr>
+            <w:r>
+              <w:t>Cliente</w:t>
+            </w:r>
+          </w:p>
+        </w:tc>
+        <w:tc>
+          <w:tcPr>
+            <w:tcW w:w="1377" w:type="dxa"/>
+          </w:tcPr>
+          <w:p>
+            <w:pPr>
+              <w:pStyle w:val="Prrafodelista"/>
+              <w:ind w:left="0"/>
+            </w:pPr>
+            <w:r>
+              <w:t xml:space="preserve">Es la persona interesada </w:t>
+            </w:r>
+            <w:r>
+              <w:lastRenderedPageBreak/>
+              <w:t>en los servicios de la empresa</w:t>
+            </w:r>
+          </w:p>
+        </w:tc>
+        <w:tc>
+          <w:tcPr>
+            <w:tcW w:w="1582" w:type="dxa"/>
+          </w:tcPr>
+          <w:p>
+            <w:pPr>
+              <w:pStyle w:val="Prrafodelista"/>
+              <w:ind w:left="0"/>
+            </w:pPr>
+            <w:r>
+              <w:lastRenderedPageBreak/>
+              <w:t xml:space="preserve">-No puede eliminar información </w:t>
+            </w:r>
+            <w:r>
+              <w:lastRenderedPageBreak/>
+              <w:t>sin la respectiva aprobación del Gerente</w:t>
+            </w:r>
+          </w:p>
+        </w:tc>
+        <w:tc>
+          <w:tcPr>
+            <w:tcW w:w="2962" w:type="dxa"/>
+          </w:tcPr>
+          <w:p>
+            <w:pPr>
+              <w:pStyle w:val="Prrafodelista"/>
+              <w:numPr>
+                <w:ilvl w:val="0"/>
+                <w:numId w:val="9"/>
+              </w:numPr>
+              <w:spacing w:after="0" w:line="240" w:lineRule="auto"/>
+            </w:pPr>
+            <w:r>
+              <w:lastRenderedPageBreak/>
+              <w:t>Usabilidad</w:t>
+            </w:r>
+          </w:p>
+        </w:tc>
+        <w:tc>
+          <w:tcPr>
+            <w:tcW w:w="2243" w:type="dxa"/>
+          </w:tcPr>
+          <w:p>
+            <w:pPr>
+              <w:pStyle w:val="Prrafodelista"/>
+              <w:numPr>
+                <w:ilvl w:val="0"/>
+                <w:numId w:val="8"/>
+              </w:numPr>
+              <w:spacing w:after="0" w:line="240" w:lineRule="auto"/>
+            </w:pPr>
+            <w:r>
+              <w:t>Vista Contexto</w:t>
+            </w:r>
+          </w:p>
+          <w:p>
+            <w:pPr>
+              <w:pStyle w:val="Prrafodelista"/>
+              <w:ind w:left="0"/>
+            </w:pPr>
+          </w:p>
+        </w:tc>
+        <w:tc>
+          <w:tcPr>
+            <w:tcW w:w="1508" w:type="dxa"/>
+          </w:tcPr>
+          <w:p>
+            <w:pPr>
+              <w:pStyle w:val="Prrafodelista"/>
+              <w:ind w:left="0"/>
+            </w:pPr>
+          </w:p>
+        </w:tc>
+      </w:tr>
+      <w:tr>
+        <w:tc>
+          <w:tcPr>
+            <w:tcW w:w="1601" w:type="dxa"/>
+          </w:tcPr>
+          <w:p>
+            <w:pPr>
+              <w:pStyle w:val="Prrafodelista"/>
+              <w:ind w:left="0"/>
+            </w:pPr>
+            <w:r>
+              <w:t>Equipo de diseño</w:t>
+            </w:r>
+          </w:p>
+        </w:tc>
+        <w:tc>
+          <w:tcPr>
+            <w:tcW w:w="1377" w:type="dxa"/>
+          </w:tcPr>
+          <w:p>
+            <w:pPr>
+              <w:pStyle w:val="Prrafodelista"/>
+              <w:ind w:left="0"/>
+            </w:pPr>
+            <w:r>
+              <w:t xml:space="preserve">Son </w:t>
+            </w:r>
+            <w:proofErr w:type="gramStart"/>
+            <w:r>
+              <w:t>las persona</w:t>
+            </w:r>
+            <w:proofErr w:type="gramEnd"/>
+            <w:r>
+              <w:t xml:space="preserve"> </w:t>
+            </w:r>
+            <w:proofErr w:type="spellStart"/>
+            <w:r>
+              <w:t>sencargadas</w:t>
+            </w:r>
+            <w:proofErr w:type="spellEnd"/>
+            <w:r>
+              <w:t xml:space="preserve"> de llevar el proceso de diseño</w:t>
+            </w:r>
+          </w:p>
+        </w:tc>
+        <w:tc>
+          <w:tcPr>
+            <w:tcW w:w="1582" w:type="dxa"/>
+          </w:tcPr>
+          <w:p>
+            <w:pPr>
+              <w:pStyle w:val="Prrafodelista"/>
+              <w:ind w:left="0"/>
+            </w:pPr>
+            <w:r>
+              <w:t xml:space="preserve">-No puede eliminar información sin la respectiva </w:t>
+            </w:r>
+          </w:p>
+          <w:p>
+            <w:pPr>
+              <w:pStyle w:val="Prrafodelista"/>
+              <w:ind w:left="0"/>
+            </w:pPr>
+            <w:r>
+              <w:t>aprobación del Gerente</w:t>
+            </w:r>
+          </w:p>
+          <w:p>
+            <w:pPr>
+              <w:pStyle w:val="Prrafodelista"/>
+              <w:ind w:left="0"/>
+            </w:pPr>
+            <w:r>
+              <w:t>-Tener acceso de solo lectura a una vista con una tabla principal</w:t>
+            </w:r>
+          </w:p>
+        </w:tc>
+        <w:tc>
+          <w:tcPr>
+            <w:tcW w:w="2962" w:type="dxa"/>
+          </w:tcPr>
+          <w:p>
+            <w:pPr>
+              <w:pStyle w:val="Prrafodelista"/>
+              <w:numPr>
+                <w:ilvl w:val="0"/>
+                <w:numId w:val="8"/>
+              </w:numPr>
+              <w:spacing w:after="0" w:line="240" w:lineRule="auto"/>
+            </w:pPr>
+            <w:r>
+              <w:t>Usabilidad</w:t>
+            </w:r>
+          </w:p>
+        </w:tc>
+        <w:tc>
+          <w:tcPr>
+            <w:tcW w:w="2243" w:type="dxa"/>
+          </w:tcPr>
+          <w:p>
+            <w:pPr>
+              <w:pStyle w:val="Prrafodelista"/>
+              <w:numPr>
+                <w:ilvl w:val="0"/>
+                <w:numId w:val="8"/>
+              </w:numPr>
+              <w:spacing w:after="0" w:line="240" w:lineRule="auto"/>
+            </w:pPr>
+            <w:r>
+              <w:t>Vista Contexto</w:t>
+            </w:r>
+          </w:p>
+          <w:p>
+            <w:pPr>
+              <w:pStyle w:val="Prrafodelista"/>
+              <w:ind w:left="0"/>
+            </w:pPr>
+          </w:p>
+        </w:tc>
+        <w:tc>
+          <w:tcPr>
+            <w:tcW w:w="1508" w:type="dxa"/>
+          </w:tcPr>
+          <w:p>
+            <w:pPr>
+              <w:pStyle w:val="Prrafodelista"/>
+              <w:ind w:left="0"/>
+            </w:pPr>
+          </w:p>
+        </w:tc>
+      </w:tr>
+      <w:tr>
+        <w:tc>
+          <w:tcPr>
+            <w:tcW w:w="1601" w:type="dxa"/>
+          </w:tcPr>
+          <w:p>
+            <w:pPr>
+              <w:pStyle w:val="Prrafodelista"/>
+              <w:ind w:left="0"/>
+            </w:pPr>
+            <w:r>
+              <w:t>Equipo de desarrollo</w:t>
+            </w:r>
+          </w:p>
+        </w:tc>
+        <w:tc>
+          <w:tcPr>
+            <w:tcW w:w="1377" w:type="dxa"/>
+          </w:tcPr>
+          <w:p>
+            <w:pPr>
+              <w:pStyle w:val="Prrafodelista"/>
+              <w:ind w:left="0"/>
+            </w:pPr>
+            <w:r>
+              <w:t xml:space="preserve">Son </w:t>
+            </w:r>
+            <w:proofErr w:type="gramStart"/>
+            <w:r>
+              <w:t>las persona</w:t>
+            </w:r>
+            <w:proofErr w:type="gramEnd"/>
+            <w:r>
+              <w:t xml:space="preserve"> </w:t>
+            </w:r>
+            <w:proofErr w:type="spellStart"/>
+            <w:r>
+              <w:t>sencargadas</w:t>
+            </w:r>
+            <w:proofErr w:type="spellEnd"/>
+            <w:r>
+              <w:t xml:space="preserve"> de llevar el proceso de desarrollo</w:t>
+            </w:r>
+          </w:p>
+        </w:tc>
+        <w:tc>
+          <w:tcPr>
+            <w:tcW w:w="1582" w:type="dxa"/>
+          </w:tcPr>
+          <w:p>
+            <w:pPr>
+              <w:pStyle w:val="Prrafodelista"/>
+              <w:ind w:left="0"/>
+            </w:pPr>
+            <w:r>
+              <w:t xml:space="preserve">-No puede eliminar información sin la respectiva </w:t>
+            </w:r>
+          </w:p>
+          <w:p>
+            <w:pPr>
+              <w:pStyle w:val="Prrafodelista"/>
+              <w:ind w:left="0"/>
+            </w:pPr>
+            <w:r>
+              <w:t>aprobación del Gerente</w:t>
+            </w:r>
+          </w:p>
+          <w:p>
+            <w:pPr>
+              <w:pStyle w:val="Prrafodelista"/>
+              <w:ind w:left="0"/>
+            </w:pPr>
+            <w:r>
+              <w:t>-Tener acceso de solo lectura a una vista con una tabla principal</w:t>
+            </w:r>
+          </w:p>
+        </w:tc>
+        <w:tc>
+          <w:tcPr>
+            <w:tcW w:w="2962" w:type="dxa"/>
+          </w:tcPr>
+          <w:p>
+            <w:pPr>
+              <w:pStyle w:val="Prrafodelista"/>
+              <w:numPr>
+                <w:ilvl w:val="0"/>
+                <w:numId w:val="8"/>
+              </w:numPr>
+              <w:spacing w:after="0" w:line="240" w:lineRule="auto"/>
+            </w:pPr>
+            <w:r>
+              <w:t>Fiabilidad</w:t>
+            </w:r>
+          </w:p>
+        </w:tc>
+        <w:tc>
+          <w:tcPr>
+            <w:tcW w:w="2243" w:type="dxa"/>
+          </w:tcPr>
+          <w:p>
+            <w:pPr>
+              <w:pStyle w:val="Prrafodelista"/>
+              <w:numPr>
+                <w:ilvl w:val="0"/>
+                <w:numId w:val="8"/>
+              </w:numPr>
+              <w:spacing w:after="0" w:line="240" w:lineRule="auto"/>
+            </w:pPr>
+            <w:r>
+              <w:t>Vista Contexto</w:t>
+            </w:r>
+          </w:p>
+          <w:p>
+            <w:pPr>
+              <w:pStyle w:val="Prrafodelista"/>
+              <w:numPr>
+                <w:ilvl w:val="0"/>
+                <w:numId w:val="8"/>
+              </w:numPr>
+              <w:spacing w:after="0" w:line="240" w:lineRule="auto"/>
+            </w:pPr>
+            <w:r>
+              <w:t>Vista Componentes</w:t>
+            </w:r>
+          </w:p>
+          <w:p>
+            <w:pPr>
+              <w:pStyle w:val="Prrafodelista"/>
+              <w:numPr>
+                <w:ilvl w:val="0"/>
+                <w:numId w:val="8"/>
+              </w:numPr>
+              <w:spacing w:after="0" w:line="240" w:lineRule="auto"/>
+            </w:pPr>
+            <w:r>
+              <w:t>Vista</w:t>
+            </w:r>
+          </w:p>
+          <w:p>
+            <w:pPr>
+              <w:pStyle w:val="Prrafodelista"/>
+            </w:pPr>
+            <w:r>
+              <w:t>Contenedores</w:t>
+            </w:r>
+          </w:p>
+          <w:p>
+            <w:pPr>
+              <w:pStyle w:val="Prrafodelista"/>
+              <w:ind w:left="0"/>
+            </w:pPr>
+          </w:p>
+        </w:tc>
+        <w:tc>
+          <w:tcPr>
+            <w:tcW w:w="1508" w:type="dxa"/>
+          </w:tcPr>
+          <w:p>
+            <w:pPr>
+              <w:pStyle w:val="Prrafodelista"/>
+              <w:ind w:left="0"/>
+            </w:pPr>
+          </w:p>
+        </w:tc>
+      </w:tr>
+      <w:tr>
+        <w:tc>
+          <w:tcPr>
+            <w:tcW w:w="1601" w:type="dxa"/>
+          </w:tcPr>
+          <w:p>
+            <w:pPr>
+              <w:pStyle w:val="Prrafodelista"/>
+              <w:ind w:left="0"/>
+            </w:pPr>
+            <w:r>
+              <w:t>Equipo de soporte</w:t>
+            </w:r>
+          </w:p>
+        </w:tc>
+        <w:tc>
+          <w:tcPr>
+            <w:tcW w:w="1377" w:type="dxa"/>
+          </w:tcPr>
+          <w:p>
+            <w:pPr>
+              <w:pStyle w:val="Prrafodelista"/>
+              <w:ind w:left="0"/>
+            </w:pPr>
+            <w:r>
+              <w:t xml:space="preserve">Son </w:t>
+            </w:r>
+            <w:proofErr w:type="gramStart"/>
+            <w:r>
+              <w:t>las persona</w:t>
+            </w:r>
+            <w:proofErr w:type="gramEnd"/>
+            <w:r>
+              <w:t xml:space="preserve"> </w:t>
+            </w:r>
+            <w:proofErr w:type="spellStart"/>
+            <w:r>
+              <w:t>sencargadas</w:t>
+            </w:r>
+            <w:proofErr w:type="spellEnd"/>
+            <w:r>
+              <w:t xml:space="preserve"> de llevar el proceso de soporte</w:t>
+            </w:r>
+          </w:p>
+        </w:tc>
+        <w:tc>
+          <w:tcPr>
+            <w:tcW w:w="1582" w:type="dxa"/>
+          </w:tcPr>
+          <w:p>
+            <w:pPr>
+              <w:pStyle w:val="Prrafodelista"/>
+              <w:ind w:left="0"/>
+            </w:pPr>
+            <w:r>
+              <w:t xml:space="preserve">-No puede eliminar información sin la respectiva </w:t>
+            </w:r>
+          </w:p>
+          <w:p>
+            <w:pPr>
+              <w:pStyle w:val="Prrafodelista"/>
+              <w:ind w:left="0"/>
+            </w:pPr>
+            <w:r>
+              <w:t>aprobación del Gerente</w:t>
+            </w:r>
+          </w:p>
+          <w:p>
+            <w:pPr>
+              <w:pStyle w:val="Prrafodelista"/>
+              <w:ind w:left="0"/>
+            </w:pPr>
+            <w:r>
+              <w:t>-Tener acceso de solo lectura a una vista con una tabla principal</w:t>
+            </w:r>
+          </w:p>
+        </w:tc>
+        <w:tc>
+          <w:tcPr>
+            <w:tcW w:w="2962" w:type="dxa"/>
+          </w:tcPr>
+          <w:p>
+            <w:pPr>
+              <w:pStyle w:val="Prrafodelista"/>
+              <w:numPr>
+                <w:ilvl w:val="0"/>
+                <w:numId w:val="12"/>
+              </w:numPr>
+              <w:spacing w:after="0" w:line="240" w:lineRule="auto"/>
+            </w:pPr>
+            <w:r>
+              <w:t>Mantenibilidad</w:t>
+            </w:r>
+          </w:p>
+          <w:p>
+            <w:pPr>
+              <w:pStyle w:val="Prrafodelista"/>
+              <w:numPr>
+                <w:ilvl w:val="0"/>
+                <w:numId w:val="12"/>
+              </w:numPr>
+              <w:spacing w:after="0" w:line="240" w:lineRule="auto"/>
+            </w:pPr>
+            <w:r>
+              <w:t>Portabilidad</w:t>
+            </w:r>
+          </w:p>
+          <w:p>
+            <w:pPr>
+              <w:pStyle w:val="Prrafodelista"/>
+              <w:numPr>
+                <w:ilvl w:val="0"/>
+                <w:numId w:val="12"/>
+              </w:numPr>
+              <w:spacing w:after="0" w:line="240" w:lineRule="auto"/>
+            </w:pPr>
+            <w:r>
+              <w:t>Escalabilidad</w:t>
+            </w:r>
+          </w:p>
+        </w:tc>
+        <w:tc>
+          <w:tcPr>
+            <w:tcW w:w="2243" w:type="dxa"/>
+          </w:tcPr>
+          <w:p>
+            <w:pPr>
+              <w:pStyle w:val="Prrafodelista"/>
+              <w:numPr>
+                <w:ilvl w:val="0"/>
+                <w:numId w:val="8"/>
+              </w:numPr>
+              <w:spacing w:after="0" w:line="240" w:lineRule="auto"/>
+            </w:pPr>
+            <w:r>
+              <w:t>Vista Contexto</w:t>
+            </w:r>
+          </w:p>
+          <w:p>
+            <w:pPr>
+              <w:pStyle w:val="Prrafodelista"/>
+              <w:ind w:left="0"/>
+            </w:pPr>
+          </w:p>
+        </w:tc>
+        <w:tc>
+          <w:tcPr>
+            <w:tcW w:w="1508" w:type="dxa"/>
+          </w:tcPr>
+          <w:p>
+            <w:pPr>
+              <w:pStyle w:val="Prrafodelista"/>
+              <w:ind w:left="0"/>
             </w:pPr>
           </w:p>
         </w:tc>
@@ -795,255 +2131,28 @@
     </w:p>
     <w:p>
       <w:pPr>
-        <w:pStyle w:val="Ttulo2"/>
-      </w:pPr>
-      <w:bookmarkStart w:id="3" w:name="_stakeholders"/>
+        <w:pStyle w:val="Textoindependiente"/>
+      </w:pPr>
+    </w:p>
+    <w:p>
+      <w:pPr>
+        <w:pStyle w:val="Ttulo1"/>
+      </w:pPr>
+      <w:bookmarkStart w:id="5" w:name="section-architecture-constraints"/>
       <w:proofErr w:type="spellStart"/>
       <w:r>
         <w:lastRenderedPageBreak/>
-        <w:t>Stakeholders</w:t>
-      </w:r>
-      <w:bookmarkEnd w:id="3"/>
+        <w:t>Architecture</w:t>
+      </w:r>
       <w:proofErr w:type="spellEnd"/>
-    </w:p>
-    <w:tbl>
-      <w:tblPr>
-        <w:tblStyle w:val="Table"/>
-        <w:tblW w:w="5000" w:type="pct"/>
-        <w:tblLook w:val="07E0" w:firstRow="1" w:lastRow="1" w:firstColumn="1" w:lastColumn="1" w:noHBand="1" w:noVBand="1"/>
-      </w:tblPr>
-      <w:tblGrid>
-        <w:gridCol w:w="2203"/>
-        <w:gridCol w:w="5103"/>
-        <w:gridCol w:w="1748"/>
-      </w:tblGrid>
-      <w:tr>
-        <w:tc>
-          <w:tcPr>
-            <w:tcW w:w="0" w:type="auto"/>
-            <w:tcBorders>
-              <w:bottom w:val="single" w:sz="0" w:space="0" w:color="auto"/>
-            </w:tcBorders>
-            <w:vAlign w:val="bottom"/>
-          </w:tcPr>
-          <w:p>
-            <w:pPr>
-              <w:pStyle w:val="Compact"/>
-            </w:pPr>
-            <w:r>
-              <w:t>Role/Name</w:t>
-            </w:r>
-          </w:p>
-        </w:tc>
-        <w:tc>
-          <w:tcPr>
-            <w:tcW w:w="0" w:type="auto"/>
-            <w:tcBorders>
-              <w:bottom w:val="single" w:sz="0" w:space="0" w:color="auto"/>
-            </w:tcBorders>
-            <w:vAlign w:val="bottom"/>
-          </w:tcPr>
-          <w:p>
-            <w:pPr>
-              <w:pStyle w:val="Compact"/>
-            </w:pPr>
-            <w:proofErr w:type="spellStart"/>
-            <w:r>
-              <w:t>Contact</w:t>
-            </w:r>
-            <w:proofErr w:type="spellEnd"/>
-          </w:p>
-        </w:tc>
-        <w:tc>
-          <w:tcPr>
-            <w:tcW w:w="0" w:type="auto"/>
-            <w:tcBorders>
-              <w:bottom w:val="single" w:sz="0" w:space="0" w:color="auto"/>
-            </w:tcBorders>
-            <w:vAlign w:val="bottom"/>
-          </w:tcPr>
-          <w:p>
-            <w:pPr>
-              <w:pStyle w:val="Compact"/>
-            </w:pPr>
-            <w:proofErr w:type="spellStart"/>
-            <w:r>
-              <w:t>Expectations</w:t>
-            </w:r>
-            <w:proofErr w:type="spellEnd"/>
-          </w:p>
-        </w:tc>
-      </w:tr>
-      <w:tr>
-        <w:tc>
-          <w:tcPr>
-            <w:tcW w:w="0" w:type="auto"/>
-          </w:tcPr>
-          <w:p>
-            <w:r>
-              <w:t>Auditoría</w:t>
-            </w:r>
-          </w:p>
-        </w:tc>
-        <w:tc>
-          <w:tcPr>
-            <w:tcW w:w="0" w:type="auto"/>
-          </w:tcPr>
-          <w:p>
-            <w:r>
-              <w:t>Realizar un control de todos los componentes del Software</w:t>
-            </w:r>
-          </w:p>
-        </w:tc>
-        <w:tc>
-          <w:tcPr>
-            <w:tcW w:w="0" w:type="auto"/>
-          </w:tcPr>
-          <w:p>
-            <w:r>
-              <w:rPr>
-                <w:i/>
-              </w:rPr>
-              <w:t>&lt;Expectation-1&gt;</w:t>
-            </w:r>
-          </w:p>
-        </w:tc>
-      </w:tr>
-      <w:tr>
-        <w:tc>
-          <w:tcPr>
-            <w:tcW w:w="0" w:type="auto"/>
-          </w:tcPr>
-          <w:p>
-            <w:r>
-              <w:t>Equipo de Soporte</w:t>
-            </w:r>
-          </w:p>
-          <w:p/>
-          <w:p>
-            <w:r>
-              <w:t>Equipo de Diseño</w:t>
-            </w:r>
-          </w:p>
-          <w:p>
-            <w:r>
-              <w:t>Equipo de Desarrollo</w:t>
-            </w:r>
-          </w:p>
-          <w:p>
-            <w:r>
-              <w:t>Gerente</w:t>
-            </w:r>
-          </w:p>
-          <w:p>
-            <w:r>
-              <w:t>Administrador del Sitio</w:t>
-            </w:r>
-          </w:p>
-          <w:p>
-            <w:r>
-              <w:t>Jefes de cada equipo</w:t>
-            </w:r>
-          </w:p>
-          <w:p/>
-        </w:tc>
-        <w:tc>
-          <w:tcPr>
-            <w:tcW w:w="0" w:type="auto"/>
-          </w:tcPr>
-          <w:p>
-            <w:r>
-              <w:t>Proporciona asistencia a los usuarios cuando se tiene un problema.</w:t>
-            </w:r>
-          </w:p>
-          <w:p>
-            <w:r>
-              <w:t xml:space="preserve">Diseña interfaces </w:t>
-            </w:r>
-            <w:proofErr w:type="spellStart"/>
-            <w:r>
-              <w:t>mas</w:t>
-            </w:r>
-            <w:proofErr w:type="spellEnd"/>
-            <w:r>
-              <w:t xml:space="preserve"> intuitivas y amigables para el usuario</w:t>
-            </w:r>
-          </w:p>
-          <w:p>
-            <w:r>
-              <w:t xml:space="preserve">Elabora e Implementa sistemas </w:t>
-            </w:r>
-            <w:r>
-              <w:t>informáticos</w:t>
-            </w:r>
-          </w:p>
-          <w:p>
-            <w:r>
-              <w:t>Tiene la responsabilidad de administrar los elementos de ingresos y costos</w:t>
-            </w:r>
-          </w:p>
-          <w:p>
-            <w:r>
-              <w:t>Asegurar de que la información del sitio web es correcta.</w:t>
-            </w:r>
-          </w:p>
-          <w:p>
-            <w:r>
-              <w:t>Planificar,</w:t>
-            </w:r>
-            <w:r>
-              <w:t xml:space="preserve"> </w:t>
-            </w:r>
-            <w:proofErr w:type="gramStart"/>
-            <w:r>
-              <w:t>ejecutar  y</w:t>
-            </w:r>
-            <w:proofErr w:type="gramEnd"/>
-            <w:r>
-              <w:t xml:space="preserve"> controlar un proyecto</w:t>
-            </w:r>
-          </w:p>
-          <w:p/>
-        </w:tc>
-        <w:tc>
-          <w:tcPr>
-            <w:tcW w:w="0" w:type="auto"/>
-          </w:tcPr>
-          <w:p>
-            <w:pPr>
-              <w:rPr>
-                <w:i/>
-              </w:rPr>
-            </w:pPr>
-            <w:r>
-              <w:rPr>
-                <w:i/>
-              </w:rPr>
-              <w:t>R</w:t>
-            </w:r>
-          </w:p>
-          <w:p/>
-        </w:tc>
-      </w:tr>
-    </w:tbl>
-    <w:p>
-      <w:pPr>
-        <w:pStyle w:val="Ttulo1"/>
-      </w:pPr>
-      <w:bookmarkStart w:id="4" w:name="section-architecture-constraints"/>
+      <w:r>
+        <w:t xml:space="preserve"> </w:t>
+      </w:r>
       <w:proofErr w:type="spellStart"/>
       <w:r>
-        <w:t>Architecture</w:t>
-      </w:r>
-      <w:proofErr w:type="spellEnd"/>
-      <w:r>
-        <w:t xml:space="preserve"> </w:t>
-      </w:r>
-      <w:proofErr w:type="spellStart"/>
-      <w:r>
         <w:t>Constraints</w:t>
       </w:r>
-      <w:bookmarkEnd w:id="4"/>
+      <w:bookmarkEnd w:id="5"/>
       <w:proofErr w:type="spellEnd"/>
     </w:p>
     <w:p>
@@ -1086,14 +2195,14 @@
           <w:lang w:val="en-US"/>
         </w:rPr>
       </w:pPr>
-      <w:bookmarkStart w:id="5" w:name="section-system-scope-and-context"/>
+      <w:bookmarkStart w:id="6" w:name="section-system-scope-and-context"/>
       <w:r>
         <w:rPr>
           <w:lang w:val="en-US"/>
         </w:rPr>
         <w:t>System Scope and Context</w:t>
       </w:r>
-      <w:bookmarkEnd w:id="5"/>
+      <w:bookmarkEnd w:id="6"/>
     </w:p>
     <w:p>
       <w:pPr>
@@ -1102,14 +2211,14 @@
           <w:lang w:val="en-US"/>
         </w:rPr>
       </w:pPr>
-      <w:bookmarkStart w:id="6" w:name="_business_context"/>
+      <w:bookmarkStart w:id="7" w:name="_business_context"/>
       <w:r>
         <w:rPr>
           <w:lang w:val="en-US"/>
         </w:rPr>
         <w:t>Business Context</w:t>
       </w:r>
-      <w:bookmarkEnd w:id="6"/>
+      <w:bookmarkEnd w:id="7"/>
     </w:p>
     <w:p>
       <w:pPr>
@@ -1148,14 +2257,14 @@
           <w:lang w:val="en-US"/>
         </w:rPr>
       </w:pPr>
-      <w:bookmarkStart w:id="7" w:name="_technical_context"/>
+      <w:bookmarkStart w:id="8" w:name="_technical_context"/>
       <w:r>
         <w:rPr>
           <w:lang w:val="en-US"/>
         </w:rPr>
         <w:t>Technical Context</w:t>
       </w:r>
-      <w:bookmarkEnd w:id="7"/>
+      <w:bookmarkEnd w:id="8"/>
     </w:p>
     <w:p>
       <w:pPr>
@@ -1225,15 +2334,14 @@
           <w:lang w:val="en-US"/>
         </w:rPr>
       </w:pPr>
-      <w:bookmarkStart w:id="8" w:name="section-solution-strategy"/>
-      <w:r>
-        <w:rPr>
-          <w:lang w:val="en-US"/>
-        </w:rPr>
-        <w:lastRenderedPageBreak/>
+      <w:bookmarkStart w:id="9" w:name="section-solution-strategy"/>
+      <w:r>
+        <w:rPr>
+          <w:lang w:val="en-US"/>
+        </w:rPr>
         <w:t>Solution Strategy</w:t>
       </w:r>
-      <w:bookmarkEnd w:id="8"/>
+      <w:bookmarkEnd w:id="9"/>
     </w:p>
     <w:p>
       <w:pPr>
@@ -1242,14 +2350,14 @@
           <w:lang w:val="en-US"/>
         </w:rPr>
       </w:pPr>
-      <w:bookmarkStart w:id="9" w:name="section-building-block-view"/>
+      <w:bookmarkStart w:id="10" w:name="section-building-block-view"/>
       <w:r>
         <w:rPr>
           <w:lang w:val="en-US"/>
         </w:rPr>
         <w:t>Building Block View</w:t>
       </w:r>
-      <w:bookmarkEnd w:id="9"/>
+      <w:bookmarkEnd w:id="10"/>
     </w:p>
     <w:p>
       <w:pPr>
@@ -1258,14 +2366,14 @@
           <w:lang w:val="en-US"/>
         </w:rPr>
       </w:pPr>
-      <w:bookmarkStart w:id="10" w:name="_whitebox_overall_system"/>
+      <w:bookmarkStart w:id="11" w:name="_whitebox_overall_system"/>
       <w:r>
         <w:rPr>
           <w:lang w:val="en-US"/>
         </w:rPr>
         <w:t>Whitebox Overall System</w:t>
       </w:r>
-      <w:bookmarkEnd w:id="10"/>
+      <w:bookmarkEnd w:id="11"/>
     </w:p>
     <w:p>
       <w:pPr>
@@ -1377,14 +2485,14 @@
           <w:lang w:val="en-US"/>
         </w:rPr>
       </w:pPr>
-      <w:bookmarkStart w:id="11" w:name="__name_black_box_1"/>
+      <w:bookmarkStart w:id="12" w:name="__name_black_box_1"/>
       <w:r>
         <w:rPr>
           <w:lang w:val="en-US"/>
         </w:rPr>
         <w:t>&lt;Name black box 1&gt;</w:t>
       </w:r>
-      <w:bookmarkEnd w:id="11"/>
+      <w:bookmarkEnd w:id="12"/>
     </w:p>
     <w:p>
       <w:pPr>
@@ -1443,6 +2551,7 @@
           <w:i/>
           <w:lang w:val="en-US"/>
         </w:rPr>
+        <w:lastRenderedPageBreak/>
         <w:t>&lt;(Optional) Directory/File Location&gt;</w:t>
       </w:r>
     </w:p>
@@ -1483,14 +2592,14 @@
           <w:lang w:val="en-US"/>
         </w:rPr>
       </w:pPr>
-      <w:bookmarkStart w:id="12" w:name="__name_black_box_2"/>
+      <w:bookmarkStart w:id="13" w:name="__name_black_box_2"/>
       <w:r>
         <w:rPr>
           <w:lang w:val="en-US"/>
         </w:rPr>
         <w:t>&lt;Name black box 2&gt;</w:t>
       </w:r>
-      <w:bookmarkEnd w:id="12"/>
+      <w:bookmarkEnd w:id="13"/>
     </w:p>
     <w:p>
       <w:pPr>
@@ -1514,14 +2623,14 @@
           <w:lang w:val="en-US"/>
         </w:rPr>
       </w:pPr>
-      <w:bookmarkStart w:id="13" w:name="__name_black_box_n"/>
+      <w:bookmarkStart w:id="14" w:name="__name_black_box_n"/>
       <w:r>
         <w:rPr>
           <w:lang w:val="en-US"/>
         </w:rPr>
         <w:t>&lt;Name black box n&gt;</w:t>
       </w:r>
-      <w:bookmarkEnd w:id="13"/>
+      <w:bookmarkEnd w:id="14"/>
     </w:p>
     <w:p>
       <w:pPr>
@@ -1545,14 +2654,14 @@
           <w:lang w:val="en-US"/>
         </w:rPr>
       </w:pPr>
-      <w:bookmarkStart w:id="14" w:name="__name_interface_1"/>
+      <w:bookmarkStart w:id="15" w:name="__name_interface_1"/>
       <w:r>
         <w:rPr>
           <w:lang w:val="en-US"/>
         </w:rPr>
         <w:t>&lt;Name interface 1&gt;</w:t>
       </w:r>
-      <w:bookmarkEnd w:id="14"/>
+      <w:bookmarkEnd w:id="15"/>
     </w:p>
     <w:p>
       <w:pPr>
@@ -1575,15 +2684,284 @@
           <w:lang w:val="en-US"/>
         </w:rPr>
       </w:pPr>
-      <w:bookmarkStart w:id="15" w:name="__name_interface_m"/>
+      <w:bookmarkStart w:id="16" w:name="__name_interface_m"/>
+      <w:r>
+        <w:rPr>
+          <w:lang w:val="en-US"/>
+        </w:rPr>
+        <w:t>&lt;Name interface m&gt;</w:t>
+      </w:r>
+      <w:bookmarkEnd w:id="16"/>
+    </w:p>
+    <w:p>
+      <w:pPr>
+        <w:pStyle w:val="Ttulo2"/>
+        <w:rPr>
+          <w:lang w:val="en-US"/>
+        </w:rPr>
+      </w:pPr>
+      <w:bookmarkStart w:id="17" w:name="_level_2"/>
+      <w:r>
+        <w:rPr>
+          <w:lang w:val="en-US"/>
+        </w:rPr>
+        <w:t>Level 2</w:t>
+      </w:r>
+      <w:bookmarkEnd w:id="17"/>
+    </w:p>
+    <w:p>
+      <w:pPr>
+        <w:pStyle w:val="Ttulo3"/>
+        <w:rPr>
+          <w:lang w:val="en-US"/>
+        </w:rPr>
+      </w:pPr>
+      <w:bookmarkStart w:id="18" w:name="_white_box_emphasis_building_block_1_emp"/>
+      <w:r>
+        <w:rPr>
+          <w:lang w:val="en-US"/>
+        </w:rPr>
+        <w:t xml:space="preserve">White Box </w:t>
+      </w:r>
+      <w:r>
+        <w:rPr>
+          <w:i/>
+          <w:lang w:val="en-US"/>
+        </w:rPr>
+        <w:t>&lt;building block 1&gt;</w:t>
+      </w:r>
+      <w:bookmarkEnd w:id="18"/>
+    </w:p>
+    <w:p>
+      <w:pPr>
+        <w:pStyle w:val="FirstParagraph"/>
+        <w:rPr>
+          <w:lang w:val="en-US"/>
+        </w:rPr>
+      </w:pPr>
+      <w:r>
+        <w:rPr>
+          <w:i/>
+          <w:lang w:val="en-US"/>
+        </w:rPr>
+        <w:t>&lt;white box template&gt;</w:t>
+      </w:r>
+    </w:p>
+    <w:p>
+      <w:pPr>
+        <w:pStyle w:val="Ttulo3"/>
+        <w:rPr>
+          <w:lang w:val="en-US"/>
+        </w:rPr>
+      </w:pPr>
+      <w:bookmarkStart w:id="19" w:name="_white_box_emphasis_building_block_2_emp"/>
+      <w:r>
+        <w:rPr>
+          <w:lang w:val="en-US"/>
+        </w:rPr>
+        <w:t xml:space="preserve">White Box </w:t>
+      </w:r>
+      <w:r>
+        <w:rPr>
+          <w:i/>
+          <w:lang w:val="en-US"/>
+        </w:rPr>
+        <w:t>&lt;building block 2&gt;</w:t>
+      </w:r>
+      <w:bookmarkEnd w:id="19"/>
+    </w:p>
+    <w:p>
+      <w:pPr>
+        <w:pStyle w:val="FirstParagraph"/>
+        <w:rPr>
+          <w:lang w:val="en-US"/>
+        </w:rPr>
+      </w:pPr>
+      <w:r>
+        <w:rPr>
+          <w:i/>
+          <w:lang w:val="en-US"/>
+        </w:rPr>
+        <w:t>&lt;white box template&gt;</w:t>
+      </w:r>
+    </w:p>
+    <w:p>
+      <w:pPr>
+        <w:pStyle w:val="Textoindependiente"/>
+        <w:rPr>
+          <w:lang w:val="en-US"/>
+        </w:rPr>
+      </w:pPr>
+      <w:r>
+        <w:rPr>
+          <w:lang w:val="en-US"/>
+        </w:rPr>
+        <w:t>…</w:t>
+      </w:r>
+    </w:p>
+    <w:p>
+      <w:pPr>
+        <w:pStyle w:val="Ttulo3"/>
+        <w:rPr>
+          <w:lang w:val="en-US"/>
+        </w:rPr>
+      </w:pPr>
+      <w:bookmarkStart w:id="20" w:name="_white_box_emphasis_building_block_m_emp"/>
+      <w:r>
+        <w:rPr>
+          <w:lang w:val="en-US"/>
+        </w:rPr>
+        <w:t xml:space="preserve">White Box </w:t>
+      </w:r>
+      <w:r>
+        <w:rPr>
+          <w:i/>
+          <w:lang w:val="en-US"/>
+        </w:rPr>
+        <w:t>&lt;building block m&gt;</w:t>
+      </w:r>
+      <w:bookmarkEnd w:id="20"/>
+    </w:p>
+    <w:p>
+      <w:pPr>
+        <w:pStyle w:val="FirstParagraph"/>
+        <w:rPr>
+          <w:lang w:val="en-US"/>
+        </w:rPr>
+      </w:pPr>
+      <w:r>
+        <w:rPr>
+          <w:i/>
+          <w:lang w:val="en-US"/>
+        </w:rPr>
+        <w:t>&lt;white box template&gt;</w:t>
+      </w:r>
+    </w:p>
+    <w:p>
+      <w:pPr>
+        <w:pStyle w:val="Ttulo2"/>
+        <w:rPr>
+          <w:lang w:val="en-US"/>
+        </w:rPr>
+      </w:pPr>
+      <w:bookmarkStart w:id="21" w:name="_level_3"/>
+      <w:r>
+        <w:rPr>
+          <w:lang w:val="en-US"/>
+        </w:rPr>
+        <w:t>Level 3</w:t>
+      </w:r>
+      <w:bookmarkEnd w:id="21"/>
+    </w:p>
+    <w:p>
+      <w:pPr>
+        <w:pStyle w:val="Ttulo3"/>
+        <w:rPr>
+          <w:lang w:val="en-US"/>
+        </w:rPr>
+      </w:pPr>
+      <w:bookmarkStart w:id="22" w:name="_white_box_building_block_x_1"/>
+      <w:r>
+        <w:rPr>
+          <w:lang w:val="en-US"/>
+        </w:rPr>
+        <w:t>White Box &lt;_building block x.1_&gt;</w:t>
+      </w:r>
+      <w:bookmarkEnd w:id="22"/>
+    </w:p>
+    <w:p>
+      <w:pPr>
+        <w:pStyle w:val="FirstParagraph"/>
+        <w:rPr>
+          <w:lang w:val="en-US"/>
+        </w:rPr>
+      </w:pPr>
+      <w:r>
+        <w:rPr>
+          <w:i/>
+          <w:lang w:val="en-US"/>
+        </w:rPr>
+        <w:t>&lt;white box template&gt;</w:t>
+      </w:r>
+    </w:p>
+    <w:p>
+      <w:pPr>
+        <w:pStyle w:val="Ttulo3"/>
+        <w:rPr>
+          <w:lang w:val="en-US"/>
+        </w:rPr>
+      </w:pPr>
+      <w:bookmarkStart w:id="23" w:name="_white_box_building_block_x_2"/>
+      <w:r>
+        <w:rPr>
+          <w:lang w:val="en-US"/>
+        </w:rPr>
+        <w:t>White Box &lt;_building block x.2_&gt;</w:t>
+      </w:r>
+      <w:bookmarkEnd w:id="23"/>
+    </w:p>
+    <w:p>
+      <w:pPr>
+        <w:pStyle w:val="FirstParagraph"/>
+        <w:rPr>
+          <w:lang w:val="en-US"/>
+        </w:rPr>
+      </w:pPr>
+      <w:r>
+        <w:rPr>
+          <w:i/>
+          <w:lang w:val="en-US"/>
+        </w:rPr>
+        <w:t>&lt;white box template&gt;</w:t>
+      </w:r>
+    </w:p>
+    <w:p>
+      <w:pPr>
+        <w:pStyle w:val="Ttulo3"/>
+        <w:rPr>
+          <w:lang w:val="en-US"/>
+        </w:rPr>
+      </w:pPr>
+      <w:bookmarkStart w:id="24" w:name="_white_box_building_block_y_1"/>
+      <w:r>
+        <w:rPr>
+          <w:lang w:val="en-US"/>
+        </w:rPr>
+        <w:t>White Box &lt;_building block y.1_&gt;</w:t>
+      </w:r>
+      <w:bookmarkEnd w:id="24"/>
+    </w:p>
+    <w:p>
+      <w:pPr>
+        <w:pStyle w:val="FirstParagraph"/>
+        <w:rPr>
+          <w:lang w:val="en-US"/>
+        </w:rPr>
+      </w:pPr>
+      <w:r>
+        <w:rPr>
+          <w:i/>
+          <w:lang w:val="en-US"/>
+        </w:rPr>
+        <w:t>&lt;white box template&gt;</w:t>
+      </w:r>
+    </w:p>
+    <w:p>
+      <w:pPr>
+        <w:pStyle w:val="Ttulo1"/>
+        <w:rPr>
+          <w:lang w:val="en-US"/>
+        </w:rPr>
+      </w:pPr>
+      <w:bookmarkStart w:id="25" w:name="section-runtime-view"/>
       <w:r>
         <w:rPr>
           <w:lang w:val="en-US"/>
         </w:rPr>
         <w:lastRenderedPageBreak/>
-        <w:t>&lt;Name interface m&gt;</w:t>
-      </w:r>
-      <w:bookmarkEnd w:id="15"/>
+        <w:t>Runtime View</w:t>
+      </w:r>
+      <w:bookmarkEnd w:id="25"/>
     </w:p>
     <w:p>
       <w:pPr>
@@ -1592,283 +2970,14 @@
           <w:lang w:val="en-US"/>
         </w:rPr>
       </w:pPr>
-      <w:bookmarkStart w:id="16" w:name="_level_2"/>
-      <w:r>
-        <w:rPr>
-          <w:lang w:val="en-US"/>
-        </w:rPr>
-        <w:t>Level 2</w:t>
-      </w:r>
-      <w:bookmarkEnd w:id="16"/>
-    </w:p>
-    <w:p>
-      <w:pPr>
-        <w:pStyle w:val="Ttulo3"/>
-        <w:rPr>
-          <w:lang w:val="en-US"/>
-        </w:rPr>
-      </w:pPr>
-      <w:bookmarkStart w:id="17" w:name="_white_box_emphasis_building_block_1_emp"/>
-      <w:r>
-        <w:rPr>
-          <w:lang w:val="en-US"/>
-        </w:rPr>
-        <w:t xml:space="preserve">White Box </w:t>
-      </w:r>
-      <w:r>
-        <w:rPr>
-          <w:i/>
-          <w:lang w:val="en-US"/>
-        </w:rPr>
-        <w:t>&lt;building block 1&gt;</w:t>
-      </w:r>
-      <w:bookmarkEnd w:id="17"/>
-    </w:p>
-    <w:p>
-      <w:pPr>
-        <w:pStyle w:val="FirstParagraph"/>
-        <w:rPr>
-          <w:lang w:val="en-US"/>
-        </w:rPr>
-      </w:pPr>
-      <w:r>
-        <w:rPr>
-          <w:i/>
-          <w:lang w:val="en-US"/>
-        </w:rPr>
-        <w:t>&lt;white box template&gt;</w:t>
-      </w:r>
-    </w:p>
-    <w:p>
-      <w:pPr>
-        <w:pStyle w:val="Ttulo3"/>
-        <w:rPr>
-          <w:lang w:val="en-US"/>
-        </w:rPr>
-      </w:pPr>
-      <w:bookmarkStart w:id="18" w:name="_white_box_emphasis_building_block_2_emp"/>
-      <w:r>
-        <w:rPr>
-          <w:lang w:val="en-US"/>
-        </w:rPr>
-        <w:t xml:space="preserve">White Box </w:t>
-      </w:r>
-      <w:r>
-        <w:rPr>
-          <w:i/>
-          <w:lang w:val="en-US"/>
-        </w:rPr>
-        <w:t>&lt;building block 2&gt;</w:t>
-      </w:r>
-      <w:bookmarkEnd w:id="18"/>
-    </w:p>
-    <w:p>
-      <w:pPr>
-        <w:pStyle w:val="FirstParagraph"/>
-        <w:rPr>
-          <w:lang w:val="en-US"/>
-        </w:rPr>
-      </w:pPr>
-      <w:r>
-        <w:rPr>
-          <w:i/>
-          <w:lang w:val="en-US"/>
-        </w:rPr>
-        <w:t>&lt;white box template&gt;</w:t>
-      </w:r>
-    </w:p>
-    <w:p>
-      <w:pPr>
-        <w:pStyle w:val="Textoindependiente"/>
-        <w:rPr>
-          <w:lang w:val="en-US"/>
-        </w:rPr>
-      </w:pPr>
-      <w:r>
-        <w:rPr>
-          <w:lang w:val="en-US"/>
-        </w:rPr>
-        <w:t>…</w:t>
-      </w:r>
-    </w:p>
-    <w:p>
-      <w:pPr>
-        <w:pStyle w:val="Ttulo3"/>
-        <w:rPr>
-          <w:lang w:val="en-US"/>
-        </w:rPr>
-      </w:pPr>
-      <w:bookmarkStart w:id="19" w:name="_white_box_emphasis_building_block_m_emp"/>
-      <w:r>
-        <w:rPr>
-          <w:lang w:val="en-US"/>
-        </w:rPr>
-        <w:t xml:space="preserve">White Box </w:t>
-      </w:r>
-      <w:r>
-        <w:rPr>
-          <w:i/>
-          <w:lang w:val="en-US"/>
-        </w:rPr>
-        <w:t>&lt;building block m&gt;</w:t>
-      </w:r>
-      <w:bookmarkEnd w:id="19"/>
-    </w:p>
-    <w:p>
-      <w:pPr>
-        <w:pStyle w:val="FirstParagraph"/>
-        <w:rPr>
-          <w:lang w:val="en-US"/>
-        </w:rPr>
-      </w:pPr>
-      <w:r>
-        <w:rPr>
-          <w:i/>
-          <w:lang w:val="en-US"/>
-        </w:rPr>
-        <w:t>&lt;white box template&gt;</w:t>
-      </w:r>
-    </w:p>
-    <w:p>
-      <w:pPr>
-        <w:pStyle w:val="Ttulo2"/>
-        <w:rPr>
-          <w:lang w:val="en-US"/>
-        </w:rPr>
-      </w:pPr>
-      <w:bookmarkStart w:id="20" w:name="_level_3"/>
-      <w:r>
-        <w:rPr>
-          <w:lang w:val="en-US"/>
-        </w:rPr>
-        <w:t>Level 3</w:t>
-      </w:r>
-      <w:bookmarkEnd w:id="20"/>
-    </w:p>
-    <w:p>
-      <w:pPr>
-        <w:pStyle w:val="Ttulo3"/>
-        <w:rPr>
-          <w:lang w:val="en-US"/>
-        </w:rPr>
-      </w:pPr>
-      <w:bookmarkStart w:id="21" w:name="_white_box_building_block_x_1"/>
-      <w:r>
-        <w:rPr>
-          <w:lang w:val="en-US"/>
-        </w:rPr>
-        <w:t>White Box &lt;_building block x.1_&gt;</w:t>
-      </w:r>
-      <w:bookmarkEnd w:id="21"/>
-    </w:p>
-    <w:p>
-      <w:pPr>
-        <w:pStyle w:val="FirstParagraph"/>
-        <w:rPr>
-          <w:lang w:val="en-US"/>
-        </w:rPr>
-      </w:pPr>
-      <w:r>
-        <w:rPr>
-          <w:i/>
-          <w:lang w:val="en-US"/>
-        </w:rPr>
-        <w:t>&lt;white box template&gt;</w:t>
-      </w:r>
-    </w:p>
-    <w:p>
-      <w:pPr>
-        <w:pStyle w:val="Ttulo3"/>
-        <w:rPr>
-          <w:lang w:val="en-US"/>
-        </w:rPr>
-      </w:pPr>
-      <w:bookmarkStart w:id="22" w:name="_white_box_building_block_x_2"/>
-      <w:r>
-        <w:rPr>
-          <w:lang w:val="en-US"/>
-        </w:rPr>
-        <w:t>White Box &lt;_building block x.2_&gt;</w:t>
-      </w:r>
-      <w:bookmarkEnd w:id="22"/>
-    </w:p>
-    <w:p>
-      <w:pPr>
-        <w:pStyle w:val="FirstParagraph"/>
-        <w:rPr>
-          <w:lang w:val="en-US"/>
-        </w:rPr>
-      </w:pPr>
-      <w:r>
-        <w:rPr>
-          <w:i/>
-          <w:lang w:val="en-US"/>
-        </w:rPr>
-        <w:t>&lt;white box template&gt;</w:t>
-      </w:r>
-    </w:p>
-    <w:p>
-      <w:pPr>
-        <w:pStyle w:val="Ttulo3"/>
-        <w:rPr>
-          <w:lang w:val="en-US"/>
-        </w:rPr>
-      </w:pPr>
-      <w:bookmarkStart w:id="23" w:name="_white_box_building_block_y_1"/>
-      <w:r>
-        <w:rPr>
-          <w:lang w:val="en-US"/>
-        </w:rPr>
-        <w:t>White Box &lt;_building block y.1_&gt;</w:t>
-      </w:r>
-      <w:bookmarkEnd w:id="23"/>
-    </w:p>
-    <w:p>
-      <w:pPr>
-        <w:pStyle w:val="FirstParagraph"/>
-        <w:rPr>
-          <w:lang w:val="en-US"/>
-        </w:rPr>
-      </w:pPr>
-      <w:r>
-        <w:rPr>
-          <w:i/>
-          <w:lang w:val="en-US"/>
-        </w:rPr>
-        <w:t>&lt;white box template&gt;</w:t>
-      </w:r>
-    </w:p>
-    <w:p>
-      <w:pPr>
-        <w:pStyle w:val="Ttulo1"/>
-        <w:rPr>
-          <w:lang w:val="en-US"/>
-        </w:rPr>
-      </w:pPr>
-      <w:bookmarkStart w:id="24" w:name="section-runtime-view"/>
-      <w:r>
-        <w:rPr>
-          <w:lang w:val="en-US"/>
-        </w:rPr>
-        <w:t>Runtime View</w:t>
-      </w:r>
-      <w:bookmarkEnd w:id="24"/>
-    </w:p>
-    <w:p>
-      <w:pPr>
-        <w:pStyle w:val="Ttulo2"/>
-        <w:rPr>
-          <w:lang w:val="en-US"/>
-        </w:rPr>
-      </w:pPr>
-      <w:bookmarkStart w:id="25" w:name="__runtime_scenario_1"/>
+      <w:bookmarkStart w:id="26" w:name="__runtime_scenario_1"/>
       <w:r>
         <w:rPr>
           <w:lang w:val="en-US"/>
         </w:rPr>
         <w:t>&lt;Runtime Scenario 1&gt;</w:t>
       </w:r>
-      <w:bookmarkEnd w:id="25"/>
+      <w:bookmarkEnd w:id="26"/>
     </w:p>
     <w:p>
       <w:pPr>
@@ -1913,15 +3022,14 @@
           <w:lang w:val="en-US"/>
         </w:rPr>
       </w:pPr>
-      <w:bookmarkStart w:id="26" w:name="__runtime_scenario_2"/>
-      <w:r>
-        <w:rPr>
-          <w:lang w:val="en-US"/>
-        </w:rPr>
-        <w:lastRenderedPageBreak/>
+      <w:bookmarkStart w:id="27" w:name="__runtime_scenario_2"/>
+      <w:r>
+        <w:rPr>
+          <w:lang w:val="en-US"/>
+        </w:rPr>
         <w:t>&lt;Runtime Scenario 2&gt;</w:t>
       </w:r>
-      <w:bookmarkEnd w:id="26"/>
+      <w:bookmarkEnd w:id="27"/>
     </w:p>
     <w:p>
       <w:pPr>
@@ -1930,14 +3038,14 @@
           <w:lang w:val="en-US"/>
         </w:rPr>
       </w:pPr>
-      <w:bookmarkStart w:id="27" w:name="_"/>
+      <w:bookmarkStart w:id="28" w:name="_"/>
       <w:r>
         <w:rPr>
           <w:lang w:val="en-US"/>
         </w:rPr>
         <w:t>…</w:t>
       </w:r>
-      <w:bookmarkEnd w:id="27"/>
+      <w:bookmarkEnd w:id="28"/>
     </w:p>
     <w:p>
       <w:pPr>
@@ -1946,14 +3054,14 @@
           <w:lang w:val="en-US"/>
         </w:rPr>
       </w:pPr>
-      <w:bookmarkStart w:id="28" w:name="__runtime_scenario_n"/>
+      <w:bookmarkStart w:id="29" w:name="__runtime_scenario_n"/>
       <w:r>
         <w:rPr>
           <w:lang w:val="en-US"/>
         </w:rPr>
         <w:t>&lt;Runtime Scenario n&gt;</w:t>
       </w:r>
-      <w:bookmarkEnd w:id="28"/>
+      <w:bookmarkEnd w:id="29"/>
     </w:p>
     <w:p>
       <w:pPr>
@@ -1962,14 +3070,14 @@
           <w:lang w:val="en-US"/>
         </w:rPr>
       </w:pPr>
-      <w:bookmarkStart w:id="29" w:name="section-deployment-view"/>
+      <w:bookmarkStart w:id="30" w:name="section-deployment-view"/>
       <w:r>
         <w:rPr>
           <w:lang w:val="en-US"/>
         </w:rPr>
         <w:t>Deployment View</w:t>
       </w:r>
-      <w:bookmarkEnd w:id="29"/>
+      <w:bookmarkEnd w:id="30"/>
     </w:p>
     <w:p>
       <w:pPr>
@@ -1978,14 +3086,14 @@
           <w:lang w:val="en-US"/>
         </w:rPr>
       </w:pPr>
-      <w:bookmarkStart w:id="30" w:name="_infrastructure_level_1"/>
+      <w:bookmarkStart w:id="31" w:name="_infrastructure_level_1"/>
       <w:r>
         <w:rPr>
           <w:lang w:val="en-US"/>
         </w:rPr>
         <w:t>Infrastructure Level 1</w:t>
       </w:r>
-      <w:bookmarkEnd w:id="30"/>
+      <w:bookmarkEnd w:id="31"/>
     </w:p>
     <w:p>
       <w:pPr>
@@ -2097,14 +3205,14 @@
           <w:lang w:val="en-US"/>
         </w:rPr>
       </w:pPr>
-      <w:bookmarkStart w:id="31" w:name="_infrastructure_level_2"/>
+      <w:bookmarkStart w:id="32" w:name="_infrastructure_level_2"/>
       <w:r>
         <w:rPr>
           <w:lang w:val="en-US"/>
         </w:rPr>
         <w:t>Infrastructure Level 2</w:t>
       </w:r>
-      <w:bookmarkEnd w:id="31"/>
+      <w:bookmarkEnd w:id="32"/>
     </w:p>
     <w:p>
       <w:pPr>
@@ -2113,7 +3221,7 @@
           <w:lang w:val="en-US"/>
         </w:rPr>
       </w:pPr>
-      <w:bookmarkStart w:id="32" w:name="__emphasis_infrastructure_element_1_emph"/>
+      <w:bookmarkStart w:id="33" w:name="__emphasis_infrastructure_element_1_emph"/>
       <w:r>
         <w:rPr>
           <w:i/>
@@ -2121,7 +3229,7 @@
         </w:rPr>
         <w:t>&lt;Infrastructure Element 1&gt;</w:t>
       </w:r>
-      <w:bookmarkEnd w:id="32"/>
+      <w:bookmarkEnd w:id="33"/>
     </w:p>
     <w:p>
       <w:pPr>
@@ -2145,7 +3253,7 @@
           <w:lang w:val="en-US"/>
         </w:rPr>
       </w:pPr>
-      <w:bookmarkStart w:id="33" w:name="__emphasis_infrastructure_element_2_emph"/>
+      <w:bookmarkStart w:id="34" w:name="__emphasis_infrastructure_element_2_emph"/>
       <w:r>
         <w:rPr>
           <w:i/>
@@ -2153,7 +3261,7 @@
         </w:rPr>
         <w:t>&lt;Infrastructure Element 2&gt;</w:t>
       </w:r>
-      <w:bookmarkEnd w:id="33"/>
+      <w:bookmarkEnd w:id="34"/>
     </w:p>
     <w:p>
       <w:pPr>
@@ -2191,7 +3299,7 @@
           <w:lang w:val="en-US"/>
         </w:rPr>
       </w:pPr>
-      <w:bookmarkStart w:id="34" w:name="__emphasis_infrastructure_element_n_emph"/>
+      <w:bookmarkStart w:id="35" w:name="__emphasis_infrastructure_element_n_emph"/>
       <w:r>
         <w:rPr>
           <w:i/>
@@ -2199,7 +3307,7 @@
         </w:rPr>
         <w:t>&lt;Infrastructure Element n&gt;</w:t>
       </w:r>
-      <w:bookmarkEnd w:id="34"/>
+      <w:bookmarkEnd w:id="35"/>
     </w:p>
     <w:p>
       <w:pPr>
@@ -2223,14 +3331,15 @@
           <w:lang w:val="en-US"/>
         </w:rPr>
       </w:pPr>
-      <w:bookmarkStart w:id="35" w:name="section-concepts"/>
-      <w:r>
-        <w:rPr>
-          <w:lang w:val="en-US"/>
-        </w:rPr>
+      <w:bookmarkStart w:id="36" w:name="section-concepts"/>
+      <w:r>
+        <w:rPr>
+          <w:lang w:val="en-US"/>
+        </w:rPr>
+        <w:lastRenderedPageBreak/>
         <w:t>Cross-cutting Concepts</w:t>
       </w:r>
-      <w:bookmarkEnd w:id="35"/>
+      <w:bookmarkEnd w:id="36"/>
     </w:p>
     <w:p>
       <w:pPr>
@@ -2239,7 +3348,7 @@
           <w:lang w:val="en-US"/>
         </w:rPr>
       </w:pPr>
-      <w:bookmarkStart w:id="36" w:name="__emphasis_concept_1_emphasis"/>
+      <w:bookmarkStart w:id="37" w:name="__emphasis_concept_1_emphasis"/>
       <w:r>
         <w:rPr>
           <w:i/>
@@ -2247,7 +3356,7 @@
         </w:rPr>
         <w:t>&lt;Concept 1&gt;</w:t>
       </w:r>
-      <w:bookmarkEnd w:id="36"/>
+      <w:bookmarkEnd w:id="37"/>
     </w:p>
     <w:p>
       <w:pPr>
@@ -2271,7 +3380,7 @@
           <w:lang w:val="en-US"/>
         </w:rPr>
       </w:pPr>
-      <w:bookmarkStart w:id="37" w:name="__emphasis_concept_2_emphasis"/>
+      <w:bookmarkStart w:id="38" w:name="__emphasis_concept_2_emphasis"/>
       <w:r>
         <w:rPr>
           <w:i/>
@@ -2279,7 +3388,7 @@
         </w:rPr>
         <w:t>&lt;Concept 2&gt;</w:t>
       </w:r>
-      <w:bookmarkEnd w:id="37"/>
+      <w:bookmarkEnd w:id="38"/>
     </w:p>
     <w:p>
       <w:pPr>
@@ -2307,7 +3416,6 @@
         <w:rPr>
           <w:lang w:val="en-US"/>
         </w:rPr>
-        <w:lastRenderedPageBreak/>
         <w:t>…</w:t>
       </w:r>
     </w:p>
@@ -2318,7 +3426,7 @@
           <w:lang w:val="en-US"/>
         </w:rPr>
       </w:pPr>
-      <w:bookmarkStart w:id="38" w:name="__emphasis_concept_n_emphasis"/>
+      <w:bookmarkStart w:id="39" w:name="__emphasis_concept_n_emphasis"/>
       <w:r>
         <w:rPr>
           <w:i/>
@@ -2326,7 +3434,7 @@
         </w:rPr>
         <w:t>&lt;Concept n&gt;</w:t>
       </w:r>
-      <w:bookmarkEnd w:id="38"/>
+      <w:bookmarkEnd w:id="39"/>
     </w:p>
     <w:p>
       <w:pPr>
@@ -2366,7 +3474,7 @@
           <w:lang w:val="es-CO"/>
         </w:rPr>
       </w:pPr>
-      <w:bookmarkStart w:id="39" w:name="section-design-decisions"/>
+      <w:bookmarkStart w:id="40" w:name="section-design-decisions"/>
       <w:proofErr w:type="spellStart"/>
       <w:r>
         <w:rPr>
@@ -2388,7 +3496,7 @@
         </w:rPr>
         <w:t>Decisions</w:t>
       </w:r>
-      <w:bookmarkEnd w:id="39"/>
+      <w:bookmarkEnd w:id="40"/>
       <w:proofErr w:type="spellEnd"/>
     </w:p>
     <w:p>
@@ -2407,7 +3515,7 @@
           <w:u w:val="single"/>
         </w:rPr>
       </w:pPr>
-      <w:bookmarkStart w:id="40" w:name="_Hlk23578306"/>
+      <w:bookmarkStart w:id="41" w:name="_Hlk23578306"/>
       <w:r>
         <w:rPr>
           <w:b/>
@@ -2490,24 +3598,26 @@
         <w:rPr>
           <w:b/>
           <w:bCs/>
-        </w:rPr>
-      </w:pPr>
-      <w:bookmarkStart w:id="41" w:name="_GoBack"/>
+          <w:lang w:val="en-US"/>
+        </w:rPr>
+      </w:pPr>
+      <w:proofErr w:type="spellStart"/>
       <w:r>
         <w:rPr>
           <w:b/>
           <w:bCs/>
+          <w:lang w:val="en-US"/>
         </w:rPr>
         <w:t>Supuestos</w:t>
       </w:r>
-    </w:p>
-    <w:bookmarkEnd w:id="40"/>
+      <w:proofErr w:type="spellEnd"/>
+    </w:p>
     <w:bookmarkEnd w:id="41"/>
     <w:p>
       <w:pPr>
         <w:pStyle w:val="Textoindependiente"/>
         <w:rPr>
-          <w:lang w:val="es-CO"/>
+          <w:lang w:val="en-US"/>
         </w:rPr>
       </w:pPr>
     </w:p>
@@ -2523,6 +3633,7 @@
         <w:rPr>
           <w:lang w:val="en-US"/>
         </w:rPr>
+        <w:lastRenderedPageBreak/>
         <w:t>Quality Requirements</w:t>
       </w:r>
       <w:bookmarkEnd w:id="42"/>
@@ -2843,6 +3954,119 @@
     </w:lvl>
   </w:abstractNum>
   <w:abstractNum w:abstractNumId="1" w15:restartNumberingAfterBreak="0">
+    <w:nsid w:val="1475037D"/>
+    <w:multiLevelType w:val="hybridMultilevel"/>
+    <w:tmpl w:val="5F88588E"/>
+    <w:lvl w:ilvl="0" w:tplc="240A000D">
+      <w:start w:val="1"/>
+      <w:numFmt w:val="bullet"/>
+      <w:lvlText w:val=""/>
+      <w:lvlJc w:val="left"/>
+      <w:pPr>
+        <w:ind w:left="720" w:hanging="360"/>
+      </w:pPr>
+      <w:rPr>
+        <w:rFonts w:ascii="Wingdings" w:hAnsi="Wingdings" w:hint="default"/>
+      </w:rPr>
+    </w:lvl>
+    <w:lvl w:ilvl="1" w:tplc="240A0003" w:tentative="1">
+      <w:start w:val="1"/>
+      <w:numFmt w:val="bullet"/>
+      <w:lvlText w:val="o"/>
+      <w:lvlJc w:val="left"/>
+      <w:pPr>
+        <w:ind w:left="1440" w:hanging="360"/>
+      </w:pPr>
+      <w:rPr>
+        <w:rFonts w:ascii="Courier New" w:hAnsi="Courier New" w:cs="Courier New" w:hint="default"/>
+      </w:rPr>
+    </w:lvl>
+    <w:lvl w:ilvl="2" w:tplc="240A0005" w:tentative="1">
+      <w:start w:val="1"/>
+      <w:numFmt w:val="bullet"/>
+      <w:lvlText w:val=""/>
+      <w:lvlJc w:val="left"/>
+      <w:pPr>
+        <w:ind w:left="2160" w:hanging="360"/>
+      </w:pPr>
+      <w:rPr>
+        <w:rFonts w:ascii="Wingdings" w:hAnsi="Wingdings" w:hint="default"/>
+      </w:rPr>
+    </w:lvl>
+    <w:lvl w:ilvl="3" w:tplc="240A0001" w:tentative="1">
+      <w:start w:val="1"/>
+      <w:numFmt w:val="bullet"/>
+      <w:lvlText w:val=""/>
+      <w:lvlJc w:val="left"/>
+      <w:pPr>
+        <w:ind w:left="2880" w:hanging="360"/>
+      </w:pPr>
+      <w:rPr>
+        <w:rFonts w:ascii="Symbol" w:hAnsi="Symbol" w:hint="default"/>
+      </w:rPr>
+    </w:lvl>
+    <w:lvl w:ilvl="4" w:tplc="240A0003" w:tentative="1">
+      <w:start w:val="1"/>
+      <w:numFmt w:val="bullet"/>
+      <w:lvlText w:val="o"/>
+      <w:lvlJc w:val="left"/>
+      <w:pPr>
+        <w:ind w:left="3600" w:hanging="360"/>
+      </w:pPr>
+      <w:rPr>
+        <w:rFonts w:ascii="Courier New" w:hAnsi="Courier New" w:cs="Courier New" w:hint="default"/>
+      </w:rPr>
+    </w:lvl>
+    <w:lvl w:ilvl="5" w:tplc="240A0005" w:tentative="1">
+      <w:start w:val="1"/>
+      <w:numFmt w:val="bullet"/>
+      <w:lvlText w:val=""/>
+      <w:lvlJc w:val="left"/>
+      <w:pPr>
+        <w:ind w:left="4320" w:hanging="360"/>
+      </w:pPr>
+      <w:rPr>
+        <w:rFonts w:ascii="Wingdings" w:hAnsi="Wingdings" w:hint="default"/>
+      </w:rPr>
+    </w:lvl>
+    <w:lvl w:ilvl="6" w:tplc="240A0001" w:tentative="1">
+      <w:start w:val="1"/>
+      <w:numFmt w:val="bullet"/>
+      <w:lvlText w:val=""/>
+      <w:lvlJc w:val="left"/>
+      <w:pPr>
+        <w:ind w:left="5040" w:hanging="360"/>
+      </w:pPr>
+      <w:rPr>
+        <w:rFonts w:ascii="Symbol" w:hAnsi="Symbol" w:hint="default"/>
+      </w:rPr>
+    </w:lvl>
+    <w:lvl w:ilvl="7" w:tplc="240A0003" w:tentative="1">
+      <w:start w:val="1"/>
+      <w:numFmt w:val="bullet"/>
+      <w:lvlText w:val="o"/>
+      <w:lvlJc w:val="left"/>
+      <w:pPr>
+        <w:ind w:left="5760" w:hanging="360"/>
+      </w:pPr>
+      <w:rPr>
+        <w:rFonts w:ascii="Courier New" w:hAnsi="Courier New" w:cs="Courier New" w:hint="default"/>
+      </w:rPr>
+    </w:lvl>
+    <w:lvl w:ilvl="8" w:tplc="240A0005" w:tentative="1">
+      <w:start w:val="1"/>
+      <w:numFmt w:val="bullet"/>
+      <w:lvlText w:val=""/>
+      <w:lvlJc w:val="left"/>
+      <w:pPr>
+        <w:ind w:left="6480" w:hanging="360"/>
+      </w:pPr>
+      <w:rPr>
+        <w:rFonts w:ascii="Wingdings" w:hAnsi="Wingdings" w:hint="default"/>
+      </w:rPr>
+    </w:lvl>
+  </w:abstractNum>
+  <w:abstractNum w:abstractNumId="2" w15:restartNumberingAfterBreak="0">
     <w:nsid w:val="170CD2DE"/>
     <w:multiLevelType w:val="multilevel"/>
     <w:tmpl w:val="3724AFFC"/>
@@ -2946,7 +4170,7 @@
       </w:pPr>
     </w:lvl>
   </w:abstractNum>
-  <w:abstractNum w:abstractNumId="2" w15:restartNumberingAfterBreak="0">
+  <w:abstractNum w:abstractNumId="3" w15:restartNumberingAfterBreak="0">
     <w:nsid w:val="17430F10"/>
     <w:multiLevelType w:val="hybridMultilevel"/>
     <w:tmpl w:val="0E7AC67E"/>
@@ -3059,7 +4283,120 @@
       </w:rPr>
     </w:lvl>
   </w:abstractNum>
-  <w:abstractNum w:abstractNumId="3" w15:restartNumberingAfterBreak="0">
+  <w:abstractNum w:abstractNumId="4" w15:restartNumberingAfterBreak="0">
+    <w:nsid w:val="1DA034B9"/>
+    <w:multiLevelType w:val="hybridMultilevel"/>
+    <w:tmpl w:val="90DAA962"/>
+    <w:lvl w:ilvl="0" w:tplc="240A000D">
+      <w:start w:val="1"/>
+      <w:numFmt w:val="bullet"/>
+      <w:lvlText w:val=""/>
+      <w:lvlJc w:val="left"/>
+      <w:pPr>
+        <w:ind w:left="720" w:hanging="360"/>
+      </w:pPr>
+      <w:rPr>
+        <w:rFonts w:ascii="Wingdings" w:hAnsi="Wingdings" w:hint="default"/>
+      </w:rPr>
+    </w:lvl>
+    <w:lvl w:ilvl="1" w:tplc="240A0003" w:tentative="1">
+      <w:start w:val="1"/>
+      <w:numFmt w:val="bullet"/>
+      <w:lvlText w:val="o"/>
+      <w:lvlJc w:val="left"/>
+      <w:pPr>
+        <w:ind w:left="1440" w:hanging="360"/>
+      </w:pPr>
+      <w:rPr>
+        <w:rFonts w:ascii="Courier New" w:hAnsi="Courier New" w:cs="Courier New" w:hint="default"/>
+      </w:rPr>
+    </w:lvl>
+    <w:lvl w:ilvl="2" w:tplc="240A0005" w:tentative="1">
+      <w:start w:val="1"/>
+      <w:numFmt w:val="bullet"/>
+      <w:lvlText w:val=""/>
+      <w:lvlJc w:val="left"/>
+      <w:pPr>
+        <w:ind w:left="2160" w:hanging="360"/>
+      </w:pPr>
+      <w:rPr>
+        <w:rFonts w:ascii="Wingdings" w:hAnsi="Wingdings" w:hint="default"/>
+      </w:rPr>
+    </w:lvl>
+    <w:lvl w:ilvl="3" w:tplc="240A0001" w:tentative="1">
+      <w:start w:val="1"/>
+      <w:numFmt w:val="bullet"/>
+      <w:lvlText w:val=""/>
+      <w:lvlJc w:val="left"/>
+      <w:pPr>
+        <w:ind w:left="2880" w:hanging="360"/>
+      </w:pPr>
+      <w:rPr>
+        <w:rFonts w:ascii="Symbol" w:hAnsi="Symbol" w:hint="default"/>
+      </w:rPr>
+    </w:lvl>
+    <w:lvl w:ilvl="4" w:tplc="240A0003" w:tentative="1">
+      <w:start w:val="1"/>
+      <w:numFmt w:val="bullet"/>
+      <w:lvlText w:val="o"/>
+      <w:lvlJc w:val="left"/>
+      <w:pPr>
+        <w:ind w:left="3600" w:hanging="360"/>
+      </w:pPr>
+      <w:rPr>
+        <w:rFonts w:ascii="Courier New" w:hAnsi="Courier New" w:cs="Courier New" w:hint="default"/>
+      </w:rPr>
+    </w:lvl>
+    <w:lvl w:ilvl="5" w:tplc="240A0005" w:tentative="1">
+      <w:start w:val="1"/>
+      <w:numFmt w:val="bullet"/>
+      <w:lvlText w:val=""/>
+      <w:lvlJc w:val="left"/>
+      <w:pPr>
+        <w:ind w:left="4320" w:hanging="360"/>
+      </w:pPr>
+      <w:rPr>
+        <w:rFonts w:ascii="Wingdings" w:hAnsi="Wingdings" w:hint="default"/>
+      </w:rPr>
+    </w:lvl>
+    <w:lvl w:ilvl="6" w:tplc="240A0001" w:tentative="1">
+      <w:start w:val="1"/>
+      <w:numFmt w:val="bullet"/>
+      <w:lvlText w:val=""/>
+      <w:lvlJc w:val="left"/>
+      <w:pPr>
+        <w:ind w:left="5040" w:hanging="360"/>
+      </w:pPr>
+      <w:rPr>
+        <w:rFonts w:ascii="Symbol" w:hAnsi="Symbol" w:hint="default"/>
+      </w:rPr>
+    </w:lvl>
+    <w:lvl w:ilvl="7" w:tplc="240A0003" w:tentative="1">
+      <w:start w:val="1"/>
+      <w:numFmt w:val="bullet"/>
+      <w:lvlText w:val="o"/>
+      <w:lvlJc w:val="left"/>
+      <w:pPr>
+        <w:ind w:left="5760" w:hanging="360"/>
+      </w:pPr>
+      <w:rPr>
+        <w:rFonts w:ascii="Courier New" w:hAnsi="Courier New" w:cs="Courier New" w:hint="default"/>
+      </w:rPr>
+    </w:lvl>
+    <w:lvl w:ilvl="8" w:tplc="240A0005" w:tentative="1">
+      <w:start w:val="1"/>
+      <w:numFmt w:val="bullet"/>
+      <w:lvlText w:val=""/>
+      <w:lvlJc w:val="left"/>
+      <w:pPr>
+        <w:ind w:left="6480" w:hanging="360"/>
+      </w:pPr>
+      <w:rPr>
+        <w:rFonts w:ascii="Wingdings" w:hAnsi="Wingdings" w:hint="default"/>
+      </w:rPr>
+    </w:lvl>
+  </w:abstractNum>
+  <w:abstractNum w:abstractNumId="5" w15:restartNumberingAfterBreak="0">
     <w:nsid w:val="203F47A7"/>
     <w:multiLevelType w:val="hybridMultilevel"/>
     <w:tmpl w:val="20EA390E"/>
@@ -3172,7 +4509,7 @@
       </w:rPr>
     </w:lvl>
   </w:abstractNum>
-  <w:abstractNum w:abstractNumId="4" w15:restartNumberingAfterBreak="0">
+  <w:abstractNum w:abstractNumId="6" w15:restartNumberingAfterBreak="0">
     <w:nsid w:val="2C1AE401"/>
     <w:multiLevelType w:val="multilevel"/>
     <w:tmpl w:val="F16A361A"/>
@@ -3276,7 +4613,233 @@
       </w:pPr>
     </w:lvl>
   </w:abstractNum>
-  <w:abstractNum w:abstractNumId="5" w15:restartNumberingAfterBreak="0">
+  <w:abstractNum w:abstractNumId="7" w15:restartNumberingAfterBreak="0">
+    <w:nsid w:val="476834B4"/>
+    <w:multiLevelType w:val="hybridMultilevel"/>
+    <w:tmpl w:val="42F07416"/>
+    <w:lvl w:ilvl="0" w:tplc="240A000D">
+      <w:start w:val="1"/>
+      <w:numFmt w:val="bullet"/>
+      <w:lvlText w:val=""/>
+      <w:lvlJc w:val="left"/>
+      <w:pPr>
+        <w:ind w:left="720" w:hanging="360"/>
+      </w:pPr>
+      <w:rPr>
+        <w:rFonts w:ascii="Wingdings" w:hAnsi="Wingdings" w:hint="default"/>
+      </w:rPr>
+    </w:lvl>
+    <w:lvl w:ilvl="1" w:tplc="240A0003" w:tentative="1">
+      <w:start w:val="1"/>
+      <w:numFmt w:val="bullet"/>
+      <w:lvlText w:val="o"/>
+      <w:lvlJc w:val="left"/>
+      <w:pPr>
+        <w:ind w:left="1440" w:hanging="360"/>
+      </w:pPr>
+      <w:rPr>
+        <w:rFonts w:ascii="Courier New" w:hAnsi="Courier New" w:cs="Courier New" w:hint="default"/>
+      </w:rPr>
+    </w:lvl>
+    <w:lvl w:ilvl="2" w:tplc="240A0005" w:tentative="1">
+      <w:start w:val="1"/>
+      <w:numFmt w:val="bullet"/>
+      <w:lvlText w:val=""/>
+      <w:lvlJc w:val="left"/>
+      <w:pPr>
+        <w:ind w:left="2160" w:hanging="360"/>
+      </w:pPr>
+      <w:rPr>
+        <w:rFonts w:ascii="Wingdings" w:hAnsi="Wingdings" w:hint="default"/>
+      </w:rPr>
+    </w:lvl>
+    <w:lvl w:ilvl="3" w:tplc="240A0001" w:tentative="1">
+      <w:start w:val="1"/>
+      <w:numFmt w:val="bullet"/>
+      <w:lvlText w:val=""/>
+      <w:lvlJc w:val="left"/>
+      <w:pPr>
+        <w:ind w:left="2880" w:hanging="360"/>
+      </w:pPr>
+      <w:rPr>
+        <w:rFonts w:ascii="Symbol" w:hAnsi="Symbol" w:hint="default"/>
+      </w:rPr>
+    </w:lvl>
+    <w:lvl w:ilvl="4" w:tplc="240A0003" w:tentative="1">
+      <w:start w:val="1"/>
+      <w:numFmt w:val="bullet"/>
+      <w:lvlText w:val="o"/>
+      <w:lvlJc w:val="left"/>
+      <w:pPr>
+        <w:ind w:left="3600" w:hanging="360"/>
+      </w:pPr>
+      <w:rPr>
+        <w:rFonts w:ascii="Courier New" w:hAnsi="Courier New" w:cs="Courier New" w:hint="default"/>
+      </w:rPr>
+    </w:lvl>
+    <w:lvl w:ilvl="5" w:tplc="240A0005" w:tentative="1">
+      <w:start w:val="1"/>
+      <w:numFmt w:val="bullet"/>
+      <w:lvlText w:val=""/>
+      <w:lvlJc w:val="left"/>
+      <w:pPr>
+        <w:ind w:left="4320" w:hanging="360"/>
+      </w:pPr>
+      <w:rPr>
+        <w:rFonts w:ascii="Wingdings" w:hAnsi="Wingdings" w:hint="default"/>
+      </w:rPr>
+    </w:lvl>
+    <w:lvl w:ilvl="6" w:tplc="240A0001" w:tentative="1">
+      <w:start w:val="1"/>
+      <w:numFmt w:val="bullet"/>
+      <w:lvlText w:val=""/>
+      <w:lvlJc w:val="left"/>
+      <w:pPr>
+        <w:ind w:left="5040" w:hanging="360"/>
+      </w:pPr>
+      <w:rPr>
+        <w:rFonts w:ascii="Symbol" w:hAnsi="Symbol" w:hint="default"/>
+      </w:rPr>
+    </w:lvl>
+    <w:lvl w:ilvl="7" w:tplc="240A0003" w:tentative="1">
+      <w:start w:val="1"/>
+      <w:numFmt w:val="bullet"/>
+      <w:lvlText w:val="o"/>
+      <w:lvlJc w:val="left"/>
+      <w:pPr>
+        <w:ind w:left="5760" w:hanging="360"/>
+      </w:pPr>
+      <w:rPr>
+        <w:rFonts w:ascii="Courier New" w:hAnsi="Courier New" w:cs="Courier New" w:hint="default"/>
+      </w:rPr>
+    </w:lvl>
+    <w:lvl w:ilvl="8" w:tplc="240A0005" w:tentative="1">
+      <w:start w:val="1"/>
+      <w:numFmt w:val="bullet"/>
+      <w:lvlText w:val=""/>
+      <w:lvlJc w:val="left"/>
+      <w:pPr>
+        <w:ind w:left="6480" w:hanging="360"/>
+      </w:pPr>
+      <w:rPr>
+        <w:rFonts w:ascii="Wingdings" w:hAnsi="Wingdings" w:hint="default"/>
+      </w:rPr>
+    </w:lvl>
+  </w:abstractNum>
+  <w:abstractNum w:abstractNumId="8" w15:restartNumberingAfterBreak="0">
+    <w:nsid w:val="542C6D74"/>
+    <w:multiLevelType w:val="hybridMultilevel"/>
+    <w:tmpl w:val="9A70676A"/>
+    <w:lvl w:ilvl="0" w:tplc="240A000D">
+      <w:start w:val="1"/>
+      <w:numFmt w:val="bullet"/>
+      <w:lvlText w:val=""/>
+      <w:lvlJc w:val="left"/>
+      <w:pPr>
+        <w:ind w:left="720" w:hanging="360"/>
+      </w:pPr>
+      <w:rPr>
+        <w:rFonts w:ascii="Wingdings" w:hAnsi="Wingdings" w:hint="default"/>
+      </w:rPr>
+    </w:lvl>
+    <w:lvl w:ilvl="1" w:tplc="240A0003" w:tentative="1">
+      <w:start w:val="1"/>
+      <w:numFmt w:val="bullet"/>
+      <w:lvlText w:val="o"/>
+      <w:lvlJc w:val="left"/>
+      <w:pPr>
+        <w:ind w:left="1440" w:hanging="360"/>
+      </w:pPr>
+      <w:rPr>
+        <w:rFonts w:ascii="Courier New" w:hAnsi="Courier New" w:cs="Courier New" w:hint="default"/>
+      </w:rPr>
+    </w:lvl>
+    <w:lvl w:ilvl="2" w:tplc="240A0005" w:tentative="1">
+      <w:start w:val="1"/>
+      <w:numFmt w:val="bullet"/>
+      <w:lvlText w:val=""/>
+      <w:lvlJc w:val="left"/>
+      <w:pPr>
+        <w:ind w:left="2160" w:hanging="360"/>
+      </w:pPr>
+      <w:rPr>
+        <w:rFonts w:ascii="Wingdings" w:hAnsi="Wingdings" w:hint="default"/>
+      </w:rPr>
+    </w:lvl>
+    <w:lvl w:ilvl="3" w:tplc="240A0001" w:tentative="1">
+      <w:start w:val="1"/>
+      <w:numFmt w:val="bullet"/>
+      <w:lvlText w:val=""/>
+      <w:lvlJc w:val="left"/>
+      <w:pPr>
+        <w:ind w:left="2880" w:hanging="360"/>
+      </w:pPr>
+      <w:rPr>
+        <w:rFonts w:ascii="Symbol" w:hAnsi="Symbol" w:hint="default"/>
+      </w:rPr>
+    </w:lvl>
+    <w:lvl w:ilvl="4" w:tplc="240A0003" w:tentative="1">
+      <w:start w:val="1"/>
+      <w:numFmt w:val="bullet"/>
+      <w:lvlText w:val="o"/>
+      <w:lvlJc w:val="left"/>
+      <w:pPr>
+        <w:ind w:left="3600" w:hanging="360"/>
+      </w:pPr>
+      <w:rPr>
+        <w:rFonts w:ascii="Courier New" w:hAnsi="Courier New" w:cs="Courier New" w:hint="default"/>
+      </w:rPr>
+    </w:lvl>
+    <w:lvl w:ilvl="5" w:tplc="240A0005" w:tentative="1">
+      <w:start w:val="1"/>
+      <w:numFmt w:val="bullet"/>
+      <w:lvlText w:val=""/>
+      <w:lvlJc w:val="left"/>
+      <w:pPr>
+        <w:ind w:left="4320" w:hanging="360"/>
+      </w:pPr>
+      <w:rPr>
+        <w:rFonts w:ascii="Wingdings" w:hAnsi="Wingdings" w:hint="default"/>
+      </w:rPr>
+    </w:lvl>
+    <w:lvl w:ilvl="6" w:tplc="240A0001" w:tentative="1">
+      <w:start w:val="1"/>
+      <w:numFmt w:val="bullet"/>
+      <w:lvlText w:val=""/>
+      <w:lvlJc w:val="left"/>
+      <w:pPr>
+        <w:ind w:left="5040" w:hanging="360"/>
+      </w:pPr>
+      <w:rPr>
+        <w:rFonts w:ascii="Symbol" w:hAnsi="Symbol" w:hint="default"/>
+      </w:rPr>
+    </w:lvl>
+    <w:lvl w:ilvl="7" w:tplc="240A0003" w:tentative="1">
+      <w:start w:val="1"/>
+      <w:numFmt w:val="bullet"/>
+      <w:lvlText w:val="o"/>
+      <w:lvlJc w:val="left"/>
+      <w:pPr>
+        <w:ind w:left="5760" w:hanging="360"/>
+      </w:pPr>
+      <w:rPr>
+        <w:rFonts w:ascii="Courier New" w:hAnsi="Courier New" w:cs="Courier New" w:hint="default"/>
+      </w:rPr>
+    </w:lvl>
+    <w:lvl w:ilvl="8" w:tplc="240A0005" w:tentative="1">
+      <w:start w:val="1"/>
+      <w:numFmt w:val="bullet"/>
+      <w:lvlText w:val=""/>
+      <w:lvlJc w:val="left"/>
+      <w:pPr>
+        <w:ind w:left="6480" w:hanging="360"/>
+      </w:pPr>
+      <w:rPr>
+        <w:rFonts w:ascii="Wingdings" w:hAnsi="Wingdings" w:hint="default"/>
+      </w:rPr>
+    </w:lvl>
+  </w:abstractNum>
+  <w:abstractNum w:abstractNumId="9" w15:restartNumberingAfterBreak="0">
     <w:nsid w:val="58992C2F"/>
     <w:multiLevelType w:val="hybridMultilevel"/>
     <w:tmpl w:val="A1E664E8"/>
@@ -3389,7 +4952,7 @@
       </w:rPr>
     </w:lvl>
   </w:abstractNum>
-  <w:abstractNum w:abstractNumId="6" w15:restartNumberingAfterBreak="0">
+  <w:abstractNum w:abstractNumId="10" w15:restartNumberingAfterBreak="0">
     <w:nsid w:val="68EA2E4C"/>
     <w:multiLevelType w:val="hybridMultilevel"/>
     <w:tmpl w:val="8ABAAA86"/>
@@ -3502,26 +5065,270 @@
       </w:rPr>
     </w:lvl>
   </w:abstractNum>
+  <w:abstractNum w:abstractNumId="11" w15:restartNumberingAfterBreak="0">
+    <w:nsid w:val="698E2B88"/>
+    <w:multiLevelType w:val="hybridMultilevel"/>
+    <w:tmpl w:val="30D0EAFE"/>
+    <w:lvl w:ilvl="0" w:tplc="240A000D">
+      <w:start w:val="1"/>
+      <w:numFmt w:val="bullet"/>
+      <w:lvlText w:val=""/>
+      <w:lvlJc w:val="left"/>
+      <w:pPr>
+        <w:ind w:left="720" w:hanging="360"/>
+      </w:pPr>
+      <w:rPr>
+        <w:rFonts w:ascii="Wingdings" w:hAnsi="Wingdings" w:hint="default"/>
+      </w:rPr>
+    </w:lvl>
+    <w:lvl w:ilvl="1" w:tplc="240A0003" w:tentative="1">
+      <w:start w:val="1"/>
+      <w:numFmt w:val="bullet"/>
+      <w:lvlText w:val="o"/>
+      <w:lvlJc w:val="left"/>
+      <w:pPr>
+        <w:ind w:left="1440" w:hanging="360"/>
+      </w:pPr>
+      <w:rPr>
+        <w:rFonts w:ascii="Courier New" w:hAnsi="Courier New" w:cs="Courier New" w:hint="default"/>
+      </w:rPr>
+    </w:lvl>
+    <w:lvl w:ilvl="2" w:tplc="240A0005" w:tentative="1">
+      <w:start w:val="1"/>
+      <w:numFmt w:val="bullet"/>
+      <w:lvlText w:val=""/>
+      <w:lvlJc w:val="left"/>
+      <w:pPr>
+        <w:ind w:left="2160" w:hanging="360"/>
+      </w:pPr>
+      <w:rPr>
+        <w:rFonts w:ascii="Wingdings" w:hAnsi="Wingdings" w:hint="default"/>
+      </w:rPr>
+    </w:lvl>
+    <w:lvl w:ilvl="3" w:tplc="240A0001" w:tentative="1">
+      <w:start w:val="1"/>
+      <w:numFmt w:val="bullet"/>
+      <w:lvlText w:val=""/>
+      <w:lvlJc w:val="left"/>
+      <w:pPr>
+        <w:ind w:left="2880" w:hanging="360"/>
+      </w:pPr>
+      <w:rPr>
+        <w:rFonts w:ascii="Symbol" w:hAnsi="Symbol" w:hint="default"/>
+      </w:rPr>
+    </w:lvl>
+    <w:lvl w:ilvl="4" w:tplc="240A0003" w:tentative="1">
+      <w:start w:val="1"/>
+      <w:numFmt w:val="bullet"/>
+      <w:lvlText w:val="o"/>
+      <w:lvlJc w:val="left"/>
+      <w:pPr>
+        <w:ind w:left="3600" w:hanging="360"/>
+      </w:pPr>
+      <w:rPr>
+        <w:rFonts w:ascii="Courier New" w:hAnsi="Courier New" w:cs="Courier New" w:hint="default"/>
+      </w:rPr>
+    </w:lvl>
+    <w:lvl w:ilvl="5" w:tplc="240A0005" w:tentative="1">
+      <w:start w:val="1"/>
+      <w:numFmt w:val="bullet"/>
+      <w:lvlText w:val=""/>
+      <w:lvlJc w:val="left"/>
+      <w:pPr>
+        <w:ind w:left="4320" w:hanging="360"/>
+      </w:pPr>
+      <w:rPr>
+        <w:rFonts w:ascii="Wingdings" w:hAnsi="Wingdings" w:hint="default"/>
+      </w:rPr>
+    </w:lvl>
+    <w:lvl w:ilvl="6" w:tplc="240A0001" w:tentative="1">
+      <w:start w:val="1"/>
+      <w:numFmt w:val="bullet"/>
+      <w:lvlText w:val=""/>
+      <w:lvlJc w:val="left"/>
+      <w:pPr>
+        <w:ind w:left="5040" w:hanging="360"/>
+      </w:pPr>
+      <w:rPr>
+        <w:rFonts w:ascii="Symbol" w:hAnsi="Symbol" w:hint="default"/>
+      </w:rPr>
+    </w:lvl>
+    <w:lvl w:ilvl="7" w:tplc="240A0003" w:tentative="1">
+      <w:start w:val="1"/>
+      <w:numFmt w:val="bullet"/>
+      <w:lvlText w:val="o"/>
+      <w:lvlJc w:val="left"/>
+      <w:pPr>
+        <w:ind w:left="5760" w:hanging="360"/>
+      </w:pPr>
+      <w:rPr>
+        <w:rFonts w:ascii="Courier New" w:hAnsi="Courier New" w:cs="Courier New" w:hint="default"/>
+      </w:rPr>
+    </w:lvl>
+    <w:lvl w:ilvl="8" w:tplc="240A0005" w:tentative="1">
+      <w:start w:val="1"/>
+      <w:numFmt w:val="bullet"/>
+      <w:lvlText w:val=""/>
+      <w:lvlJc w:val="left"/>
+      <w:pPr>
+        <w:ind w:left="6480" w:hanging="360"/>
+      </w:pPr>
+      <w:rPr>
+        <w:rFonts w:ascii="Wingdings" w:hAnsi="Wingdings" w:hint="default"/>
+      </w:rPr>
+    </w:lvl>
+  </w:abstractNum>
+  <w:abstractNum w:abstractNumId="12" w15:restartNumberingAfterBreak="0">
+    <w:nsid w:val="7A7660DD"/>
+    <w:multiLevelType w:val="hybridMultilevel"/>
+    <w:tmpl w:val="483CACE6"/>
+    <w:lvl w:ilvl="0" w:tplc="240A000D">
+      <w:start w:val="1"/>
+      <w:numFmt w:val="bullet"/>
+      <w:lvlText w:val=""/>
+      <w:lvlJc w:val="left"/>
+      <w:pPr>
+        <w:ind w:left="720" w:hanging="360"/>
+      </w:pPr>
+      <w:rPr>
+        <w:rFonts w:ascii="Wingdings" w:hAnsi="Wingdings" w:hint="default"/>
+      </w:rPr>
+    </w:lvl>
+    <w:lvl w:ilvl="1" w:tplc="240A0003" w:tentative="1">
+      <w:start w:val="1"/>
+      <w:numFmt w:val="bullet"/>
+      <w:lvlText w:val="o"/>
+      <w:lvlJc w:val="left"/>
+      <w:pPr>
+        <w:ind w:left="1440" w:hanging="360"/>
+      </w:pPr>
+      <w:rPr>
+        <w:rFonts w:ascii="Courier New" w:hAnsi="Courier New" w:cs="Courier New" w:hint="default"/>
+      </w:rPr>
+    </w:lvl>
+    <w:lvl w:ilvl="2" w:tplc="240A0005" w:tentative="1">
+      <w:start w:val="1"/>
+      <w:numFmt w:val="bullet"/>
+      <w:lvlText w:val=""/>
+      <w:lvlJc w:val="left"/>
+      <w:pPr>
+        <w:ind w:left="2160" w:hanging="360"/>
+      </w:pPr>
+      <w:rPr>
+        <w:rFonts w:ascii="Wingdings" w:hAnsi="Wingdings" w:hint="default"/>
+      </w:rPr>
+    </w:lvl>
+    <w:lvl w:ilvl="3" w:tplc="240A0001" w:tentative="1">
+      <w:start w:val="1"/>
+      <w:numFmt w:val="bullet"/>
+      <w:lvlText w:val=""/>
+      <w:lvlJc w:val="left"/>
+      <w:pPr>
+        <w:ind w:left="2880" w:hanging="360"/>
+      </w:pPr>
+      <w:rPr>
+        <w:rFonts w:ascii="Symbol" w:hAnsi="Symbol" w:hint="default"/>
+      </w:rPr>
+    </w:lvl>
+    <w:lvl w:ilvl="4" w:tplc="240A0003" w:tentative="1">
+      <w:start w:val="1"/>
+      <w:numFmt w:val="bullet"/>
+      <w:lvlText w:val="o"/>
+      <w:lvlJc w:val="left"/>
+      <w:pPr>
+        <w:ind w:left="3600" w:hanging="360"/>
+      </w:pPr>
+      <w:rPr>
+        <w:rFonts w:ascii="Courier New" w:hAnsi="Courier New" w:cs="Courier New" w:hint="default"/>
+      </w:rPr>
+    </w:lvl>
+    <w:lvl w:ilvl="5" w:tplc="240A0005" w:tentative="1">
+      <w:start w:val="1"/>
+      <w:numFmt w:val="bullet"/>
+      <w:lvlText w:val=""/>
+      <w:lvlJc w:val="left"/>
+      <w:pPr>
+        <w:ind w:left="4320" w:hanging="360"/>
+      </w:pPr>
+      <w:rPr>
+        <w:rFonts w:ascii="Wingdings" w:hAnsi="Wingdings" w:hint="default"/>
+      </w:rPr>
+    </w:lvl>
+    <w:lvl w:ilvl="6" w:tplc="240A0001" w:tentative="1">
+      <w:start w:val="1"/>
+      <w:numFmt w:val="bullet"/>
+      <w:lvlText w:val=""/>
+      <w:lvlJc w:val="left"/>
+      <w:pPr>
+        <w:ind w:left="5040" w:hanging="360"/>
+      </w:pPr>
+      <w:rPr>
+        <w:rFonts w:ascii="Symbol" w:hAnsi="Symbol" w:hint="default"/>
+      </w:rPr>
+    </w:lvl>
+    <w:lvl w:ilvl="7" w:tplc="240A0003" w:tentative="1">
+      <w:start w:val="1"/>
+      <w:numFmt w:val="bullet"/>
+      <w:lvlText w:val="o"/>
+      <w:lvlJc w:val="left"/>
+      <w:pPr>
+        <w:ind w:left="5760" w:hanging="360"/>
+      </w:pPr>
+      <w:rPr>
+        <w:rFonts w:ascii="Courier New" w:hAnsi="Courier New" w:cs="Courier New" w:hint="default"/>
+      </w:rPr>
+    </w:lvl>
+    <w:lvl w:ilvl="8" w:tplc="240A0005" w:tentative="1">
+      <w:start w:val="1"/>
+      <w:numFmt w:val="bullet"/>
+      <w:lvlText w:val=""/>
+      <w:lvlJc w:val="left"/>
+      <w:pPr>
+        <w:ind w:left="6480" w:hanging="360"/>
+      </w:pPr>
+      <w:rPr>
+        <w:rFonts w:ascii="Wingdings" w:hAnsi="Wingdings" w:hint="default"/>
+      </w:rPr>
+    </w:lvl>
+  </w:abstractNum>
   <w:num w:numId="1">
-    <w:abstractNumId w:val="1"/>
+    <w:abstractNumId w:val="2"/>
   </w:num>
   <w:num w:numId="2">
-    <w:abstractNumId w:val="1"/>
+    <w:abstractNumId w:val="2"/>
   </w:num>
   <w:num w:numId="3">
     <w:abstractNumId w:val="0"/>
   </w:num>
   <w:num w:numId="4">
-    <w:abstractNumId w:val="2"/>
+    <w:abstractNumId w:val="3"/>
   </w:num>
   <w:num w:numId="5">
+    <w:abstractNumId w:val="9"/>
+  </w:num>
+  <w:num w:numId="6">
+    <w:abstractNumId w:val="10"/>
+  </w:num>
+  <w:num w:numId="7">
     <w:abstractNumId w:val="5"/>
   </w:num>
-  <w:num w:numId="6">
-    <w:abstractNumId w:val="6"/>
+  <w:num w:numId="8">
+    <w:abstractNumId w:val="1"/>
   </w:num>
-  <w:num w:numId="7">
-    <w:abstractNumId w:val="3"/>
+  <w:num w:numId="9">
+    <w:abstractNumId w:val="11"/>
+  </w:num>
+  <w:num w:numId="10">
+    <w:abstractNumId w:val="12"/>
+  </w:num>
+  <w:num w:numId="11">
+    <w:abstractNumId w:val="4"/>
+  </w:num>
+  <w:num w:numId="12">
+    <w:abstractNumId w:val="7"/>
+  </w:num>
+  <w:num w:numId="13">
+    <w:abstractNumId w:val="8"/>
   </w:num>
 </w:numbering>
 </file>
@@ -3678,6 +5485,7 @@
     <w:lsdException w:name="Table Web 2" w:semiHidden="1" w:unhideWhenUsed="1"/>
     <w:lsdException w:name="Table Web 3" w:semiHidden="1" w:unhideWhenUsed="1"/>
     <w:lsdException w:name="Balloon Text" w:semiHidden="1" w:unhideWhenUsed="1"/>
+    <w:lsdException w:name="Table Grid" w:uiPriority="39"/>
     <w:lsdException w:name="Table Theme" w:semiHidden="1" w:unhideWhenUsed="1"/>
     <w:lsdException w:name="Placeholder Text" w:semiHidden="1"/>
     <w:lsdException w:name="Light Shading"/>
@@ -4623,6 +6431,7 @@
   <w:style w:type="table" w:styleId="Tablaconcuadrcula">
     <w:name w:val="Table Grid"/>
     <w:basedOn w:val="Tablanormal"/>
+    <w:uiPriority w:val="39"/>
     <w:rsid w:val="00EF0B06"/>
     <w:pPr>
       <w:spacing w:after="0"/>
@@ -4977,6 +6786,15 @@
 </file>
 
 <file path=customXml/item1.xml><?xml version="1.0" encoding="utf-8"?>
+<?mso-contentType ?>
+<FormTemplates xmlns="http://schemas.microsoft.com/sharepoint/v3/contenttype/forms">
+  <Display>DocumentLibraryForm</Display>
+  <Edit>DocumentLibraryForm</Edit>
+  <New>DocumentLibraryForm</New>
+</FormTemplates>
+</file>
+
+<file path=customXml/item2.xml><?xml version="1.0" encoding="utf-8"?>
 <ct:contentTypeSchema xmlns:ct="http://schemas.microsoft.com/office/2006/metadata/contentType" xmlns:ma="http://schemas.microsoft.com/office/2006/metadata/properties/metaAttributes" ct:_="" ma:_="" ma:contentTypeName="Documento" ma:contentTypeID="0x01010054F2E5489171BB4B8A564F3B86697001" ma:contentTypeVersion="9" ma:contentTypeDescription="Crear nuevo documento." ma:contentTypeScope="" ma:versionID="0e4fb22e9d16db6e83c249abe56e0679">
   <xsd:schema xmlns:xsd="http://www.w3.org/2001/XMLSchema" xmlns:xs="http://www.w3.org/2001/XMLSchema" xmlns:p="http://schemas.microsoft.com/office/2006/metadata/properties" xmlns:ns2="45e206cf-3a28-404d-8abb-a20a911c6335" targetNamespace="http://schemas.microsoft.com/office/2006/metadata/properties" ma:root="true" ma:fieldsID="fa16087b275d30ade7f8b759fd6579de" ns2:_="">
     <xsd:import namespace="45e206cf-3a28-404d-8abb-a20a911c6335"/>
@@ -5154,15 +6972,6 @@
 </ct:contentTypeSchema>
 </file>
 
-<file path=customXml/item2.xml><?xml version="1.0" encoding="utf-8"?>
-<?mso-contentType ?>
-<FormTemplates xmlns="http://schemas.microsoft.com/sharepoint/v3/contenttype/forms">
-  <Display>DocumentLibraryForm</Display>
-  <Edit>DocumentLibraryForm</Edit>
-  <New>DocumentLibraryForm</New>
-</FormTemplates>
-</file>
-
 <file path=customXml/item3.xml><?xml version="1.0" encoding="utf-8"?>
 <p:properties xmlns:p="http://schemas.microsoft.com/office/2006/metadata/properties" xmlns:xsi="http://www.w3.org/2001/XMLSchema-instance" xmlns:pc="http://schemas.microsoft.com/office/infopath/2007/PartnerControls">
   <documentManagement/>
@@ -5170,6 +6979,14 @@
 </file>
 
 <file path=customXml/itemProps1.xml><?xml version="1.0" encoding="utf-8"?>
+<ds:datastoreItem xmlns:ds="http://schemas.openxmlformats.org/officeDocument/2006/customXml" ds:itemID="{565713D0-B352-4168-A1C7-FFBA8CF3B5B2}">
+  <ds:schemaRefs>
+    <ds:schemaRef ds:uri="http://schemas.microsoft.com/sharepoint/v3/contenttype/forms"/>
+  </ds:schemaRefs>
+</ds:datastoreItem>
+</file>
+
+<file path=customXml/itemProps2.xml><?xml version="1.0" encoding="utf-8"?>
 <ds:datastoreItem xmlns:ds="http://schemas.openxmlformats.org/officeDocument/2006/customXml" ds:itemID="{282D8BD1-BF38-4227-915A-1324D9825A0B}">
   <ds:schemaRefs>
     <ds:schemaRef ds:uri="http://schemas.microsoft.com/office/2006/metadata/contentType"/>
@@ -5187,14 +7004,6 @@
 </ds:datastoreItem>
 </file>
 
-<file path=customXml/itemProps2.xml><?xml version="1.0" encoding="utf-8"?>
-<ds:datastoreItem xmlns:ds="http://schemas.openxmlformats.org/officeDocument/2006/customXml" ds:itemID="{565713D0-B352-4168-A1C7-FFBA8CF3B5B2}">
-  <ds:schemaRefs>
-    <ds:schemaRef ds:uri="http://schemas.microsoft.com/sharepoint/v3/contenttype/forms"/>
-  </ds:schemaRefs>
-</ds:datastoreItem>
-</file>
-
 <file path=customXml/itemProps3.xml><?xml version="1.0" encoding="utf-8"?>
 <ds:datastoreItem xmlns:ds="http://schemas.openxmlformats.org/officeDocument/2006/customXml" ds:itemID="{F294EC06-36A5-4071-9092-29766602D82E}">
   <ds:schemaRefs>

</xml_diff>